<commit_message>
Updated documentation with tests and results
</commit_message>
<xml_diff>
--- a/CompanyEmailSystem.docx
+++ b/CompanyEmailSystem.docx
@@ -134,23 +134,7 @@
         <w:rPr>
           <w:rFonts w:ascii="Trebuchet MS" w:eastAsia="Trebuchet MS" w:hAnsi="Trebuchet MS" w:cs="Trebuchet MS"/>
         </w:rPr>
-        <w:t xml:space="preserve">We have added some additional columns to the bug table. These are notes and a description for the changes are given in this </w:t>
-      </w:r>
-      <w:proofErr w:type="spellStart"/>
-      <w:proofErr w:type="gramStart"/>
-      <w:r>
-        <w:rPr>
-          <w:rFonts w:ascii="Trebuchet MS" w:eastAsia="Trebuchet MS" w:hAnsi="Trebuchet MS" w:cs="Trebuchet MS"/>
-        </w:rPr>
-        <w:t>paragrah.We</w:t>
-      </w:r>
-      <w:proofErr w:type="spellEnd"/>
-      <w:proofErr w:type="gramEnd"/>
-      <w:r>
-        <w:rPr>
-          <w:rFonts w:ascii="Trebuchet MS" w:eastAsia="Trebuchet MS" w:hAnsi="Trebuchet MS" w:cs="Trebuchet MS"/>
-        </w:rPr>
-        <w:t xml:space="preserve"> have decided to have additional columns in the test table so we can provide more detail about the tests carried out. This will increase the traceability of the tests and make the changes easier to see. Firstly, we added </w:t>
+        <w:t xml:space="preserve">We have added some additional columns to the bug table. These are notes and a description for the changes are given in this paragrah.We have decided to have additional columns in the test table so we can provide more detail about the tests carried out. This will increase the traceability of the tests and make the changes easier to see. Firstly, we added </w:t>
       </w:r>
       <w:r>
         <w:rPr>
@@ -240,7 +224,6 @@
     <w:p>
       <w:pPr>
         <w:sectPr>
-          <w:footerReference w:type="default" r:id="rId8"/>
           <w:pgSz w:w="16840" w:h="23820"/>
           <w:pgMar w:top="1440" w:right="2829" w:bottom="7802" w:left="2829" w:header="709" w:footer="709" w:gutter="0"/>
           <w:cols w:space="708"/>
@@ -608,7 +591,7 @@
               <w:rPr>
                 <w:bCs/>
               </w:rPr>
-              <w:t>No inputs</w:t>
+              <w:t>N/A</w:t>
             </w:r>
           </w:p>
         </w:tc>
@@ -723,6 +706,95 @@
                 <w:bCs/>
               </w:rPr>
             </w:pPr>
+            <w:r>
+              <w:rPr>
+                <w:bCs/>
+              </w:rPr>
+              <w:t xml:space="preserve">A list of user options: </w:t>
+            </w:r>
+          </w:p>
+          <w:p>
+            <w:pPr>
+              <w:pStyle w:val="ListParagraph"/>
+              <w:numPr>
+                <w:ilvl w:val="0"/>
+                <w:numId w:val="30"/>
+              </w:numPr>
+              <w:ind w:left="360"/>
+              <w:rPr>
+                <w:bCs/>
+              </w:rPr>
+            </w:pPr>
+            <w:r>
+              <w:rPr>
+                <w:bCs/>
+              </w:rPr>
+              <w:t>See a list of projects</w:t>
+            </w:r>
+          </w:p>
+          <w:p>
+            <w:pPr>
+              <w:pStyle w:val="ListParagraph"/>
+              <w:numPr>
+                <w:ilvl w:val="0"/>
+                <w:numId w:val="30"/>
+              </w:numPr>
+              <w:ind w:left="360"/>
+              <w:rPr>
+                <w:bCs/>
+              </w:rPr>
+            </w:pPr>
+            <w:r>
+              <w:rPr>
+                <w:bCs/>
+              </w:rPr>
+              <w:t>Add a new project</w:t>
+            </w:r>
+          </w:p>
+          <w:p>
+            <w:pPr>
+              <w:pStyle w:val="ListParagraph"/>
+              <w:numPr>
+                <w:ilvl w:val="0"/>
+                <w:numId w:val="30"/>
+              </w:numPr>
+              <w:ind w:left="360"/>
+              <w:rPr>
+                <w:bCs/>
+              </w:rPr>
+            </w:pPr>
+            <w:r>
+              <w:rPr>
+                <w:bCs/>
+              </w:rPr>
+              <w:t>Viewing a project</w:t>
+            </w:r>
+          </w:p>
+          <w:p>
+            <w:pPr>
+              <w:pStyle w:val="ListParagraph"/>
+              <w:numPr>
+                <w:ilvl w:val="0"/>
+                <w:numId w:val="30"/>
+              </w:numPr>
+              <w:ind w:left="360"/>
+              <w:rPr>
+                <w:bCs/>
+              </w:rPr>
+            </w:pPr>
+            <w:r>
+              <w:rPr>
+                <w:bCs/>
+              </w:rPr>
+              <w:t xml:space="preserve">Exit the system </w:t>
+            </w:r>
+          </w:p>
+          <w:p>
+            <w:pPr>
+              <w:rPr>
+                <w:bCs/>
+              </w:rPr>
+            </w:pPr>
           </w:p>
         </w:tc>
         <w:tc>
@@ -757,7 +829,7 @@
               <w:rPr>
                 <w:bCs/>
               </w:rPr>
-              <w:t xml:space="preserve">Specification - Class Description </w:t>
+              <w:t xml:space="preserve">Class Description </w:t>
             </w:r>
           </w:p>
         </w:tc>
@@ -771,6 +843,12 @@
                 <w:bCs/>
               </w:rPr>
             </w:pPr>
+            <w:r>
+              <w:rPr>
+                <w:bCs/>
+              </w:rPr>
+              <w:t>PASS</w:t>
+            </w:r>
           </w:p>
         </w:tc>
         <w:tc>
@@ -783,6 +861,25 @@
                 <w:bCs/>
               </w:rPr>
             </w:pPr>
+            <w:r>
+              <w:rPr>
+                <w:bCs/>
+              </w:rPr>
+              <w:t>01.05.2018</w:t>
+            </w:r>
+          </w:p>
+          <w:p>
+            <w:pPr>
+              <w:rPr>
+                <w:bCs/>
+              </w:rPr>
+            </w:pPr>
+            <w:r>
+              <w:rPr>
+                <w:bCs/>
+              </w:rPr>
+              <w:t>Aidan Reed</w:t>
+            </w:r>
           </w:p>
         </w:tc>
         <w:tc>
@@ -849,7 +946,13 @@
               <w:rPr>
                 <w:bCs/>
               </w:rPr>
-              <w:t xml:space="preserve">Tests the user cannot see the should not be able to see the commands offered by the loop. </w:t>
+              <w:t>Ensures the system exists at the main menu when user types X</w:t>
+            </w:r>
+            <w:r>
+              <w:rPr>
+                <w:bCs/>
+              </w:rPr>
+              <w:t xml:space="preserve"> </w:t>
             </w:r>
           </w:p>
         </w:tc>
@@ -867,7 +970,7 @@
               <w:rPr>
                 <w:bCs/>
               </w:rPr>
-              <w:t>Create a project for the test</w:t>
+              <w:t>Launch the main function</w:t>
             </w:r>
           </w:p>
         </w:tc>
@@ -885,7 +988,7 @@
               <w:rPr>
                 <w:bCs/>
               </w:rPr>
-              <w:t>Select project created in prerequisite stage</w:t>
+              <w:t>N/A</w:t>
             </w:r>
           </w:p>
         </w:tc>
@@ -903,7 +1006,13 @@
               <w:rPr>
                 <w:bCs/>
               </w:rPr>
-              <w:t xml:space="preserve">The user should have access to the project and no menus. </w:t>
+              <w:t>System should output Good Bye!</w:t>
+            </w:r>
+            <w:r>
+              <w:rPr>
+                <w:bCs/>
+              </w:rPr>
+              <w:t xml:space="preserve"> </w:t>
             </w:r>
           </w:p>
         </w:tc>
@@ -917,6 +1026,12 @@
                 <w:bCs/>
               </w:rPr>
             </w:pPr>
+            <w:r>
+              <w:rPr>
+                <w:bCs/>
+              </w:rPr>
+              <w:t>Good Bye!</w:t>
+            </w:r>
           </w:p>
         </w:tc>
         <w:tc>
@@ -951,7 +1066,7 @@
               <w:rPr>
                 <w:bCs/>
               </w:rPr>
-              <w:t xml:space="preserve">Specification – Class Description </w:t>
+              <w:t xml:space="preserve">Class Description </w:t>
             </w:r>
           </w:p>
         </w:tc>
@@ -965,6 +1080,12 @@
                 <w:bCs/>
               </w:rPr>
             </w:pPr>
+            <w:r>
+              <w:rPr>
+                <w:bCs/>
+              </w:rPr>
+              <w:t>PASS</w:t>
+            </w:r>
           </w:p>
         </w:tc>
         <w:tc>
@@ -977,6 +1098,12 @@
                 <w:bCs/>
               </w:rPr>
             </w:pPr>
+            <w:r>
+              <w:rPr>
+                <w:bCs/>
+              </w:rPr>
+              <w:t>01.05.2018</w:t>
+            </w:r>
           </w:p>
         </w:tc>
         <w:tc>
@@ -1063,6 +1190,12 @@
               </w:rPr>
               <w:t>Create 10,000 Projects</w:t>
             </w:r>
+            <w:r>
+              <w:rPr>
+                <w:bCs/>
+              </w:rPr>
+              <w:t xml:space="preserve"> </w:t>
+            </w:r>
           </w:p>
         </w:tc>
         <w:tc>
@@ -1097,7 +1230,19 @@
               <w:rPr>
                 <w:bCs/>
               </w:rPr>
-              <w:t>Program continues to run displaying the user command menu</w:t>
+              <w:t xml:space="preserve">When </w:t>
+            </w:r>
+            <w:r>
+              <w:rPr>
+                <w:bCs/>
+              </w:rPr>
+              <w:t>checking</w:t>
+            </w:r>
+            <w:r>
+              <w:rPr>
+                <w:bCs/>
+              </w:rPr>
+              <w:t xml:space="preserve"> size of array list should be 10000</w:t>
             </w:r>
           </w:p>
           <w:p>
@@ -1125,6 +1270,12 @@
                 <w:bCs/>
               </w:rPr>
             </w:pPr>
+            <w:r>
+              <w:rPr>
+                <w:bCs/>
+              </w:rPr>
+              <w:t>10000</w:t>
+            </w:r>
           </w:p>
         </w:tc>
         <w:tc>
@@ -1159,7 +1310,7 @@
               <w:rPr>
                 <w:bCs/>
               </w:rPr>
-              <w:t>Specification – Class Description</w:t>
+              <w:t>Class Description</w:t>
             </w:r>
           </w:p>
         </w:tc>
@@ -1173,6 +1324,12 @@
                 <w:bCs/>
               </w:rPr>
             </w:pPr>
+            <w:r>
+              <w:rPr>
+                <w:bCs/>
+              </w:rPr>
+              <w:t>PASS</w:t>
+            </w:r>
           </w:p>
         </w:tc>
         <w:tc>
@@ -1185,6 +1342,12 @@
                 <w:bCs/>
               </w:rPr>
             </w:pPr>
+            <w:r>
+              <w:rPr>
+                <w:bCs/>
+              </w:rPr>
+              <w:t>01.05.2018</w:t>
+            </w:r>
           </w:p>
         </w:tc>
         <w:tc>
@@ -1258,7 +1421,13 @@
               <w:rPr>
                 <w:bCs/>
               </w:rPr>
-              <w:t>Checks that the function returns the correct number of emails in the current phase.</w:t>
+              <w:t xml:space="preserve">Checks that the function returns the </w:t>
+            </w:r>
+            <w:r>
+              <w:rPr>
+                <w:bCs/>
+              </w:rPr>
+              <w:t>correct number of projects created</w:t>
             </w:r>
           </w:p>
         </w:tc>
@@ -1270,13 +1439,55 @@
             <w:pPr>
               <w:rPr>
                 <w:bCs/>
-              </w:rPr>
-            </w:pPr>
-            <w:r>
-              <w:rPr>
-                <w:bCs/>
-              </w:rPr>
-              <w:t xml:space="preserve">Add 10 emails to the current project phase </w:t>
+                <w:color w:val="000000" w:themeColor="text1"/>
+              </w:rPr>
+            </w:pPr>
+            <w:r>
+              <w:rPr>
+                <w:bCs/>
+              </w:rPr>
+              <w:t>Initialize</w:t>
+            </w:r>
+            <w:r>
+              <w:rPr>
+                <w:bCs/>
+              </w:rPr>
+              <w:t xml:space="preserve"> the Projects array and add 5 emails</w:t>
+            </w:r>
+            <w:r>
+              <w:rPr>
+                <w:bCs/>
+              </w:rPr>
+              <w:t xml:space="preserve"> </w:t>
+            </w:r>
+            <w:r>
+              <w:rPr>
+                <w:bCs/>
+              </w:rPr>
+              <w:t xml:space="preserve">with constant </w:t>
+            </w:r>
+            <w:r>
+              <w:rPr>
+                <w:b/>
+                <w:bCs/>
+                <w:color w:val="FF0000"/>
+              </w:rPr>
+              <w:t xml:space="preserve">KPTITLE1 + </w:t>
+            </w:r>
+            <w:r>
+              <w:rPr>
+                <w:b/>
+                <w:bCs/>
+                <w:color w:val="000000" w:themeColor="text1"/>
+              </w:rPr>
+              <w:t xml:space="preserve">I </w:t>
+            </w:r>
+            <w:r>
+              <w:rPr>
+                <w:bCs/>
+                <w:color w:val="000000" w:themeColor="text1"/>
+              </w:rPr>
+              <w:t>the index of for loop</w:t>
             </w:r>
           </w:p>
         </w:tc>
@@ -1292,9 +1503,26 @@
             </w:pPr>
             <w:r>
               <w:rPr>
-                <w:bCs/>
-              </w:rPr>
-              <w:t>Select the test project</w:t>
+                <w:b/>
+                <w:bCs/>
+                <w:color w:val="FF0000"/>
+              </w:rPr>
+              <w:t xml:space="preserve">KPTITLE1 + </w:t>
+            </w:r>
+            <w:r>
+              <w:rPr>
+                <w:b/>
+                <w:bCs/>
+                <w:color w:val="000000" w:themeColor="text1"/>
+              </w:rPr>
+              <w:t xml:space="preserve">I </w:t>
+            </w:r>
+            <w:r>
+              <w:rPr>
+                <w:bCs/>
+                <w:color w:val="000000" w:themeColor="text1"/>
+              </w:rPr>
+              <w:t>the index of for loop to create the projects</w:t>
             </w:r>
           </w:p>
         </w:tc>
@@ -1312,28 +1540,40 @@
               <w:rPr>
                 <w:bCs/>
               </w:rPr>
-              <w:t xml:space="preserve">A string with the count in the </w:t>
-            </w:r>
-            <w:proofErr w:type="gramStart"/>
-            <w:r>
-              <w:rPr>
-                <w:bCs/>
-              </w:rPr>
-              <w:t>format :</w:t>
-            </w:r>
-            <w:proofErr w:type="gramEnd"/>
-          </w:p>
-          <w:p>
-            <w:pPr>
-              <w:rPr>
-                <w:bCs/>
-              </w:rPr>
-            </w:pPr>
-            <w:r>
-              <w:rPr>
-                <w:bCs/>
-              </w:rPr>
-              <w:t>New Project [Design] – 10 Emails</w:t>
+              <w:t>The list of projects in the format:</w:t>
+            </w:r>
+          </w:p>
+          <w:p>
+            <w:pPr>
+              <w:pStyle w:val="ListParagraph"/>
+              <w:numPr>
+                <w:ilvl w:val="0"/>
+                <w:numId w:val="32"/>
+              </w:numPr>
+              <w:rPr>
+                <w:bCs/>
+              </w:rPr>
+            </w:pPr>
+            <w:r>
+              <w:rPr>
+                <w:b/>
+                <w:bCs/>
+                <w:color w:val="FF0000"/>
+              </w:rPr>
+              <w:t>kPTITLE1 + I</w:t>
+            </w:r>
+            <w:r>
+              <w:rPr>
+                <w:bCs/>
+                <w:color w:val="FF0000"/>
+              </w:rPr>
+              <w:t xml:space="preserve"> </w:t>
+            </w:r>
+            <w:r>
+              <w:rPr>
+                <w:bCs/>
+              </w:rPr>
+              <w:t>[Design] – 0 emails]</w:t>
             </w:r>
           </w:p>
         </w:tc>
@@ -1347,6 +1587,12 @@
                 <w:bCs/>
               </w:rPr>
             </w:pPr>
+            <w:r>
+              <w:rPr>
+                <w:bCs/>
+              </w:rPr>
+              <w:t xml:space="preserve">Error: No Line found </w:t>
+            </w:r>
           </w:p>
         </w:tc>
         <w:tc>
@@ -1381,7 +1627,7 @@
               <w:rPr>
                 <w:bCs/>
               </w:rPr>
-              <w:t>Specification – Class Description</w:t>
+              <w:t>Class Description</w:t>
             </w:r>
           </w:p>
         </w:tc>
@@ -1395,6 +1641,12 @@
                 <w:bCs/>
               </w:rPr>
             </w:pPr>
+            <w:r>
+              <w:rPr>
+                <w:bCs/>
+              </w:rPr>
+              <w:t>FAIL</w:t>
+            </w:r>
           </w:p>
         </w:tc>
         <w:tc>
@@ -1407,6 +1659,12 @@
                 <w:bCs/>
               </w:rPr>
             </w:pPr>
+            <w:r>
+              <w:rPr>
+                <w:bCs/>
+              </w:rPr>
+              <w:t>01.05.2018</w:t>
+            </w:r>
           </w:p>
         </w:tc>
         <w:tc>
@@ -1419,6 +1677,12 @@
                 <w:bCs/>
               </w:rPr>
             </w:pPr>
+            <w:r>
+              <w:rPr>
+                <w:bCs/>
+              </w:rPr>
+              <w:t>No line found CompanyEmailSysyem.java.111</w:t>
+            </w:r>
           </w:p>
         </w:tc>
       </w:tr>
@@ -1491,7 +1755,53 @@
               <w:rPr>
                 <w:bCs/>
               </w:rPr>
-              <w:t>Create 100,000 emails for current project phase</w:t>
+              <w:t>Create 10</w:t>
+            </w:r>
+            <w:r>
+              <w:rPr>
+                <w:bCs/>
+              </w:rPr>
+              <w:t xml:space="preserve">,000 </w:t>
+            </w:r>
+            <w:r>
+              <w:rPr>
+                <w:bCs/>
+              </w:rPr>
+              <w:t xml:space="preserve">emails for </w:t>
+            </w:r>
+            <w:r>
+              <w:rPr>
+                <w:bCs/>
+              </w:rPr>
+              <w:t>initial phase</w:t>
+            </w:r>
+            <w:r>
+              <w:rPr>
+                <w:bCs/>
+              </w:rPr>
+              <w:t xml:space="preserve"> for a project with </w:t>
+            </w:r>
+            <w:r>
+              <w:rPr>
+                <w:b/>
+                <w:bCs/>
+                <w:color w:val="FF0000"/>
+              </w:rPr>
+              <w:t>K</w:t>
+            </w:r>
+            <w:r>
+              <w:rPr>
+                <w:b/>
+                <w:bCs/>
+                <w:color w:val="FF0000"/>
+              </w:rPr>
+              <w:t xml:space="preserve">SENDER kRECIPIENT KSUBJECT KBODY1 </w:t>
+            </w:r>
+            <w:r>
+              <w:rPr>
+                <w:bCs/>
+              </w:rPr>
+              <w:t xml:space="preserve">used for the inputs </w:t>
             </w:r>
           </w:p>
         </w:tc>
@@ -1509,7 +1819,7 @@
               <w:rPr>
                 <w:bCs/>
               </w:rPr>
-              <w:t>Select the test project</w:t>
+              <w:t>N/A</w:t>
             </w:r>
           </w:p>
         </w:tc>
@@ -1567,6 +1877,12 @@
                 <w:bCs/>
               </w:rPr>
             </w:pPr>
+            <w:r>
+              <w:rPr>
+                <w:bCs/>
+              </w:rPr>
+              <w:t>Error: No Line found</w:t>
+            </w:r>
           </w:p>
         </w:tc>
         <w:tc>
@@ -1601,7 +1917,7 @@
               <w:rPr>
                 <w:bCs/>
               </w:rPr>
-              <w:t>Specification – Class Description</w:t>
+              <w:t>Class Description</w:t>
             </w:r>
           </w:p>
         </w:tc>
@@ -1615,6 +1931,12 @@
                 <w:bCs/>
               </w:rPr>
             </w:pPr>
+            <w:r>
+              <w:rPr>
+                <w:bCs/>
+              </w:rPr>
+              <w:t>FAIL</w:t>
+            </w:r>
           </w:p>
         </w:tc>
         <w:tc>
@@ -1627,6 +1949,12 @@
                 <w:bCs/>
               </w:rPr>
             </w:pPr>
+            <w:r>
+              <w:rPr>
+                <w:bCs/>
+              </w:rPr>
+              <w:t>01.05.2018</w:t>
+            </w:r>
           </w:p>
         </w:tc>
         <w:tc>
@@ -1643,7 +1971,7 @@
               <w:rPr>
                 <w:bCs/>
               </w:rPr>
-              <w:t xml:space="preserve">This test includes a performance test for the function to ensure the function is efficient when handling large amounts of data. </w:t>
+              <w:t>No line found CompanyEmailSysyem.java.111</w:t>
             </w:r>
           </w:p>
         </w:tc>
@@ -1699,7 +2027,25 @@
               <w:rPr>
                 <w:bCs/>
               </w:rPr>
-              <w:t>Ensures the users title added as input is correctly added to the project</w:t>
+              <w:t xml:space="preserve">Ensures the </w:t>
+            </w:r>
+            <w:r>
+              <w:rPr>
+                <w:bCs/>
+              </w:rPr>
+              <w:t xml:space="preserve">project </w:t>
+            </w:r>
+            <w:r>
+              <w:rPr>
+                <w:bCs/>
+              </w:rPr>
+              <w:t xml:space="preserve">title added as input is correctly </w:t>
+            </w:r>
+            <w:r>
+              <w:rPr>
+                <w:bCs/>
+              </w:rPr>
+              <w:t>the system provided feedback [Project added]</w:t>
             </w:r>
           </w:p>
         </w:tc>
@@ -1717,7 +2063,21 @@
               <w:rPr>
                 <w:bCs/>
               </w:rPr>
-              <w:t>Set the Current Project Variable to 0</w:t>
+              <w:t>Initialize the Projects array</w:t>
+            </w:r>
+            <w:r>
+              <w:rPr>
+                <w:bCs/>
+              </w:rPr>
+              <w:t xml:space="preserve"> and create a project with title </w:t>
+            </w:r>
+            <w:r>
+              <w:rPr>
+                <w:b/>
+                <w:bCs/>
+                <w:color w:val="FF0000"/>
+              </w:rPr>
+              <w:t>KPTITLE1</w:t>
             </w:r>
           </w:p>
         </w:tc>
@@ -1735,7 +2095,15 @@
               <w:rPr>
                 <w:bCs/>
               </w:rPr>
-              <w:t>Select the new project command and enter the Marketing Campaign title</w:t>
+              <w:t xml:space="preserve">Project Title </w:t>
+            </w:r>
+            <w:r>
+              <w:rPr>
+                <w:b/>
+                <w:bCs/>
+                <w:color w:val="FF0000"/>
+              </w:rPr>
+              <w:t>KPTITLE1</w:t>
             </w:r>
           </w:p>
         </w:tc>
@@ -1753,7 +2121,7 @@
               <w:rPr>
                 <w:bCs/>
               </w:rPr>
-              <w:t xml:space="preserve">The project should be created and display the name Marketing Campaign  </w:t>
+              <w:t>System output [Project added]</w:t>
             </w:r>
           </w:p>
         </w:tc>
@@ -1767,6 +2135,12 @@
                 <w:bCs/>
               </w:rPr>
             </w:pPr>
+            <w:r>
+              <w:rPr>
+                <w:bCs/>
+              </w:rPr>
+              <w:t>Error: No Line found</w:t>
+            </w:r>
           </w:p>
         </w:tc>
         <w:tc>
@@ -1801,7 +2175,7 @@
               <w:rPr>
                 <w:bCs/>
               </w:rPr>
-              <w:t xml:space="preserve">Specification – Class Description </w:t>
+              <w:t xml:space="preserve">Class Description </w:t>
             </w:r>
           </w:p>
         </w:tc>
@@ -1815,6 +2189,12 @@
                 <w:bCs/>
               </w:rPr>
             </w:pPr>
+            <w:r>
+              <w:rPr>
+                <w:bCs/>
+              </w:rPr>
+              <w:t>FAIL</w:t>
+            </w:r>
           </w:p>
         </w:tc>
         <w:tc>
@@ -1827,6 +2207,12 @@
                 <w:bCs/>
               </w:rPr>
             </w:pPr>
+            <w:r>
+              <w:rPr>
+                <w:bCs/>
+              </w:rPr>
+              <w:t>01.05.2018</w:t>
+            </w:r>
           </w:p>
         </w:tc>
         <w:tc>
@@ -1839,6 +2225,12 @@
                 <w:bCs/>
               </w:rPr>
             </w:pPr>
+            <w:r>
+              <w:rPr>
+                <w:bCs/>
+              </w:rPr>
+              <w:t>No line found CompanyEmailSysyem.java.111</w:t>
+            </w:r>
           </w:p>
         </w:tc>
       </w:tr>
@@ -1893,7 +2285,7 @@
               <w:rPr>
                 <w:bCs/>
               </w:rPr>
-              <w:t>Checks that the project is created if the user does not enter a name</w:t>
+              <w:t>Ensures the project is created and title is set correctly</w:t>
             </w:r>
           </w:p>
         </w:tc>
@@ -1904,15 +2296,32 @@
           <w:p>
             <w:pPr>
               <w:rPr>
-                <w:bCs/>
-              </w:rPr>
-            </w:pPr>
-            <w:r>
-              <w:rPr>
-                <w:bCs/>
-              </w:rPr>
-              <w:t>Set the Current Project Variable to 0.</w:t>
-            </w:r>
+                <w:b/>
+                <w:bCs/>
+                <w:color w:val="FF0000"/>
+              </w:rPr>
+            </w:pPr>
+            <w:r>
+              <w:rPr>
+                <w:bCs/>
+              </w:rPr>
+              <w:t xml:space="preserve">Initialize the Projects array and create a project with title </w:t>
+            </w:r>
+            <w:r>
+              <w:rPr>
+                <w:b/>
+                <w:bCs/>
+                <w:color w:val="FF0000"/>
+              </w:rPr>
+              <w:t>KPTITLE1</w:t>
+            </w:r>
+          </w:p>
+          <w:p>
+            <w:pPr>
+              <w:rPr>
+                <w:bCs/>
+              </w:rPr>
+            </w:pPr>
           </w:p>
         </w:tc>
         <w:tc>
@@ -1929,7 +2338,15 @@
               <w:rPr>
                 <w:bCs/>
               </w:rPr>
-              <w:t>Select the new project command and do not enter title</w:t>
+              <w:t xml:space="preserve">Project Title </w:t>
+            </w:r>
+            <w:r>
+              <w:rPr>
+                <w:b/>
+                <w:bCs/>
+                <w:color w:val="FF0000"/>
+              </w:rPr>
+              <w:t>KPTITLE1</w:t>
             </w:r>
           </w:p>
         </w:tc>
@@ -1941,13 +2358,37 @@
             <w:pPr>
               <w:rPr>
                 <w:bCs/>
-              </w:rPr>
-            </w:pPr>
-            <w:r>
-              <w:rPr>
-                <w:bCs/>
-              </w:rPr>
-              <w:t>The project should be created with no name but state project ID.</w:t>
+                <w:color w:val="000000" w:themeColor="text1"/>
+              </w:rPr>
+            </w:pPr>
+            <w:r>
+              <w:rPr>
+                <w:bCs/>
+              </w:rPr>
+              <w:t xml:space="preserve">When calling get Project title </w:t>
+            </w:r>
+            <w:r>
+              <w:rPr>
+                <w:b/>
+                <w:bCs/>
+                <w:color w:val="FF0000"/>
+              </w:rPr>
+              <w:t>KPTITLE1</w:t>
+            </w:r>
+            <w:r>
+              <w:rPr>
+                <w:b/>
+                <w:bCs/>
+                <w:color w:val="FF0000"/>
+              </w:rPr>
+              <w:t xml:space="preserve"> </w:t>
+            </w:r>
+            <w:r>
+              <w:rPr>
+                <w:bCs/>
+                <w:color w:val="000000" w:themeColor="text1"/>
+              </w:rPr>
+              <w:t>should be displayed</w:t>
             </w:r>
           </w:p>
         </w:tc>
@@ -1961,6 +2402,12 @@
                 <w:bCs/>
               </w:rPr>
             </w:pPr>
+            <w:r>
+              <w:rPr>
+                <w:bCs/>
+              </w:rPr>
+              <w:t>Error: No Line found</w:t>
+            </w:r>
           </w:p>
         </w:tc>
         <w:tc>
@@ -1995,7 +2442,7 @@
               <w:rPr>
                 <w:bCs/>
               </w:rPr>
-              <w:t xml:space="preserve">Specification – Class Description </w:t>
+              <w:t>Class Description</w:t>
             </w:r>
           </w:p>
         </w:tc>
@@ -2009,6 +2456,12 @@
                 <w:bCs/>
               </w:rPr>
             </w:pPr>
+            <w:r>
+              <w:rPr>
+                <w:bCs/>
+              </w:rPr>
+              <w:t>FAIL</w:t>
+            </w:r>
           </w:p>
         </w:tc>
         <w:tc>
@@ -2021,6 +2474,12 @@
                 <w:bCs/>
               </w:rPr>
             </w:pPr>
+            <w:r>
+              <w:rPr>
+                <w:bCs/>
+              </w:rPr>
+              <w:t>01.05.2018</w:t>
+            </w:r>
           </w:p>
         </w:tc>
         <w:tc>
@@ -2037,7 +2496,7 @@
               <w:rPr>
                 <w:bCs/>
               </w:rPr>
-              <w:t xml:space="preserve">The Class Description Function 3 does not state what should be displayed if the user omits to enter the name. The test ensures the Project ID is currently presented. </w:t>
+              <w:t>No line found CompanyEmailSysyem.java.111</w:t>
             </w:r>
           </w:p>
         </w:tc>
@@ -2058,7 +2517,13 @@
                 <w:bCs/>
               </w:rPr>
               <w:lastRenderedPageBreak/>
-              <w:t>308</w:t>
+              <w:t>30</w:t>
+            </w:r>
+            <w:r>
+              <w:rPr>
+                <w:bCs/>
+              </w:rPr>
+              <w:t>8</w:t>
             </w:r>
           </w:p>
         </w:tc>
@@ -2076,7 +2541,7 @@
               <w:rPr>
                 <w:bCs/>
               </w:rPr>
-              <w:t>List Emails</w:t>
+              <w:t>Add Project</w:t>
             </w:r>
           </w:p>
         </w:tc>
@@ -2094,7 +2559,7 @@
               <w:rPr>
                 <w:bCs/>
               </w:rPr>
-              <w:t>Tests that the function returns the correct phase ID for project</w:t>
+              <w:t>Checks that the project is created if the user does not enter a name</w:t>
             </w:r>
           </w:p>
         </w:tc>
@@ -2112,7 +2577,19 @@
               <w:rPr>
                 <w:bCs/>
               </w:rPr>
-              <w:t xml:space="preserve">Create project Orion and set phase ID TO 2 </w:t>
+              <w:t xml:space="preserve">Initialize the Projects array and create a project with </w:t>
+            </w:r>
+            <w:r>
+              <w:rPr>
+                <w:bCs/>
+              </w:rPr>
+              <w:t>no title</w:t>
+            </w:r>
+            <w:r>
+              <w:rPr>
+                <w:bCs/>
+              </w:rPr>
+              <w:t xml:space="preserve"> </w:t>
             </w:r>
           </w:p>
         </w:tc>
@@ -2130,7 +2607,7 @@
               <w:rPr>
                 <w:bCs/>
               </w:rPr>
-              <w:t>Phase ID 1</w:t>
+              <w:t>N/A</w:t>
             </w:r>
           </w:p>
         </w:tc>
@@ -2148,21 +2625,19 @@
               <w:rPr>
                 <w:bCs/>
               </w:rPr>
-              <w:t xml:space="preserve">Returns the Display the emails </w:t>
-            </w:r>
-            <w:proofErr w:type="gramStart"/>
-            <w:r>
-              <w:rPr>
-                <w:bCs/>
-              </w:rPr>
-              <w:t>for  current</w:t>
-            </w:r>
-            <w:proofErr w:type="gramEnd"/>
-            <w:r>
-              <w:rPr>
-                <w:bCs/>
-              </w:rPr>
-              <w:t xml:space="preserve"> project at phase ID 1</w:t>
+              <w:t xml:space="preserve">When calling get Project </w:t>
+            </w:r>
+            <w:r>
+              <w:rPr>
+                <w:bCs/>
+              </w:rPr>
+              <w:t>title</w:t>
+            </w:r>
+            <w:r>
+              <w:rPr>
+                <w:bCs/>
+              </w:rPr>
+              <w:t xml:space="preserve"> New project should be displayed</w:t>
             </w:r>
           </w:p>
         </w:tc>
@@ -2176,6 +2651,12 @@
                 <w:bCs/>
               </w:rPr>
             </w:pPr>
+            <w:r>
+              <w:rPr>
+                <w:bCs/>
+              </w:rPr>
+              <w:t>Error: No Line found</w:t>
+            </w:r>
           </w:p>
         </w:tc>
         <w:tc>
@@ -2210,7 +2691,7 @@
               <w:rPr>
                 <w:bCs/>
               </w:rPr>
-              <w:t>Specification – Class Description</w:t>
+              <w:t xml:space="preserve">Class Description </w:t>
             </w:r>
           </w:p>
         </w:tc>
@@ -2224,6 +2705,12 @@
                 <w:bCs/>
               </w:rPr>
             </w:pPr>
+            <w:r>
+              <w:rPr>
+                <w:bCs/>
+              </w:rPr>
+              <w:t>FAIL</w:t>
+            </w:r>
           </w:p>
         </w:tc>
         <w:tc>
@@ -2236,6 +2723,12 @@
                 <w:bCs/>
               </w:rPr>
             </w:pPr>
+            <w:r>
+              <w:rPr>
+                <w:bCs/>
+              </w:rPr>
+              <w:t>01.05.2018</w:t>
+            </w:r>
           </w:p>
         </w:tc>
         <w:tc>
@@ -2248,6 +2741,12 @@
                 <w:bCs/>
               </w:rPr>
             </w:pPr>
+            <w:r>
+              <w:rPr>
+                <w:bCs/>
+              </w:rPr>
+              <w:t>No line found CompanyEmailSysyem.java.111</w:t>
+            </w:r>
           </w:p>
         </w:tc>
       </w:tr>
@@ -2302,7 +2801,7 @@
               <w:rPr>
                 <w:bCs/>
               </w:rPr>
-              <w:t>Tests the function with an invalid phase ID</w:t>
+              <w:t>Tests that the function returns the correct phase ID for project in the initial stage</w:t>
             </w:r>
           </w:p>
         </w:tc>
@@ -2320,21 +2819,27 @@
               <w:rPr>
                 <w:bCs/>
               </w:rPr>
-              <w:t xml:space="preserve">Create project </w:t>
-            </w:r>
-            <w:proofErr w:type="gramStart"/>
-            <w:r>
-              <w:rPr>
-                <w:bCs/>
-              </w:rPr>
-              <w:t>Orion  and</w:t>
-            </w:r>
-            <w:proofErr w:type="gramEnd"/>
-            <w:r>
-              <w:rPr>
-                <w:bCs/>
-              </w:rPr>
-              <w:t xml:space="preserve"> set Phase ID to 2</w:t>
+              <w:t>Initialize the Projects array and create a project</w:t>
+            </w:r>
+            <w:r>
+              <w:rPr>
+                <w:bCs/>
+              </w:rPr>
+              <w:t xml:space="preserve"> add email with </w:t>
+            </w:r>
+            <w:r>
+              <w:rPr>
+                <w:b/>
+                <w:bCs/>
+                <w:color w:val="FF0000"/>
+              </w:rPr>
+              <w:t xml:space="preserve">KSENDER kRECIPIENT KSUBJECT KBODY1 </w:t>
+            </w:r>
+            <w:r>
+              <w:rPr>
+                <w:bCs/>
+              </w:rPr>
+              <w:t>used for the inputs</w:t>
             </w:r>
           </w:p>
         </w:tc>
@@ -2352,7 +2857,7 @@
               <w:rPr>
                 <w:bCs/>
               </w:rPr>
-              <w:t>Phase ID 20000</w:t>
+              <w:t xml:space="preserve">N/A </w:t>
             </w:r>
           </w:p>
         </w:tc>
@@ -2370,7 +2875,20 @@
               <w:rPr>
                 <w:bCs/>
               </w:rPr>
-              <w:t>Should not return any emails.</w:t>
+              <w:t xml:space="preserve">Returns the sender and subject in format : </w:t>
+            </w:r>
+          </w:p>
+          <w:p>
+            <w:pPr>
+              <w:rPr>
+                <w:bCs/>
+              </w:rPr>
+            </w:pPr>
+            <w:r>
+              <w:rPr>
+                <w:bCs/>
+              </w:rPr>
+              <w:t>From:  Subject</w:t>
             </w:r>
           </w:p>
         </w:tc>
@@ -2384,6 +2902,12 @@
                 <w:bCs/>
               </w:rPr>
             </w:pPr>
+            <w:r>
+              <w:rPr>
+                <w:bCs/>
+              </w:rPr>
+              <w:t>Error: No Line found</w:t>
+            </w:r>
           </w:p>
         </w:tc>
         <w:tc>
@@ -2418,7 +2942,7 @@
               <w:rPr>
                 <w:bCs/>
               </w:rPr>
-              <w:t>Specification – Class Description</w:t>
+              <w:t>Class Description</w:t>
             </w:r>
           </w:p>
         </w:tc>
@@ -2432,6 +2956,12 @@
                 <w:bCs/>
               </w:rPr>
             </w:pPr>
+            <w:r>
+              <w:rPr>
+                <w:bCs/>
+              </w:rPr>
+              <w:t>FAIL</w:t>
+            </w:r>
           </w:p>
         </w:tc>
         <w:tc>
@@ -2444,6 +2974,12 @@
                 <w:bCs/>
               </w:rPr>
             </w:pPr>
+            <w:r>
+              <w:rPr>
+                <w:bCs/>
+              </w:rPr>
+              <w:t>01.05.2018</w:t>
+            </w:r>
           </w:p>
         </w:tc>
         <w:tc>
@@ -2456,6 +2992,12 @@
                 <w:bCs/>
               </w:rPr>
             </w:pPr>
+            <w:r>
+              <w:rPr>
+                <w:bCs/>
+              </w:rPr>
+              <w:t>No line found CompanyEmailSysyem.java.111</w:t>
+            </w:r>
           </w:p>
         </w:tc>
       </w:tr>
@@ -2510,7 +3052,7 @@
               <w:rPr>
                 <w:bCs/>
               </w:rPr>
-              <w:t>Test the function with no phase ID</w:t>
+              <w:t>Tests the function with an invalid phase ID</w:t>
             </w:r>
           </w:p>
         </w:tc>
@@ -2528,7 +3070,7 @@
               <w:rPr>
                 <w:bCs/>
               </w:rPr>
-              <w:t>Create Project Orion and set Phase ID to 2</w:t>
+              <w:t>Initialize the Projects array and create a project</w:t>
             </w:r>
           </w:p>
         </w:tc>
@@ -2546,7 +3088,7 @@
               <w:rPr>
                 <w:bCs/>
               </w:rPr>
-              <w:t>N/A</w:t>
+              <w:t>Phase ID 20000</w:t>
             </w:r>
           </w:p>
         </w:tc>
@@ -2564,7 +3106,7 @@
               <w:rPr>
                 <w:bCs/>
               </w:rPr>
-              <w:t>Should return emails for the current project at phase ID 2</w:t>
+              <w:t>Should not return any emails With an error message: Error: Unknown Phase</w:t>
             </w:r>
           </w:p>
         </w:tc>
@@ -2578,6 +3120,12 @@
                 <w:bCs/>
               </w:rPr>
             </w:pPr>
+            <w:r>
+              <w:rPr>
+                <w:bCs/>
+              </w:rPr>
+              <w:t>Error: No Line found</w:t>
+            </w:r>
           </w:p>
         </w:tc>
         <w:tc>
@@ -2612,7 +3160,7 @@
               <w:rPr>
                 <w:bCs/>
               </w:rPr>
-              <w:t>Specification – Class Description</w:t>
+              <w:t>Class Description &amp; Code Inspection</w:t>
             </w:r>
           </w:p>
         </w:tc>
@@ -2626,6 +3174,12 @@
                 <w:bCs/>
               </w:rPr>
             </w:pPr>
+            <w:r>
+              <w:rPr>
+                <w:bCs/>
+              </w:rPr>
+              <w:t>FAIL</w:t>
+            </w:r>
           </w:p>
         </w:tc>
         <w:tc>
@@ -2638,6 +3192,12 @@
                 <w:bCs/>
               </w:rPr>
             </w:pPr>
+            <w:r>
+              <w:rPr>
+                <w:bCs/>
+              </w:rPr>
+              <w:t>01.05.2018</w:t>
+            </w:r>
           </w:p>
         </w:tc>
         <w:tc>
@@ -2650,6 +3210,12 @@
                 <w:bCs/>
               </w:rPr>
             </w:pPr>
+            <w:r>
+              <w:rPr>
+                <w:bCs/>
+              </w:rPr>
+              <w:t>No line found CompanyEmailSysyem.java.111</w:t>
+            </w:r>
           </w:p>
         </w:tc>
       </w:tr>
@@ -2668,7 +3234,7 @@
               <w:rPr>
                 <w:bCs/>
               </w:rPr>
-              <w:t>311</w:t>
+              <w:t>---310</w:t>
             </w:r>
           </w:p>
         </w:tc>
@@ -2686,7 +3252,7 @@
               <w:rPr>
                 <w:bCs/>
               </w:rPr>
-              <w:t>List Phases</w:t>
+              <w:t>List Emails</w:t>
             </w:r>
           </w:p>
         </w:tc>
@@ -2704,7 +3270,7 @@
               <w:rPr>
                 <w:bCs/>
               </w:rPr>
-              <w:t xml:space="preserve">Call the function from the user interface </w:t>
+              <w:t>Test the function with no phase ID</w:t>
             </w:r>
           </w:p>
         </w:tc>
@@ -2722,46 +3288,7 @@
               <w:rPr>
                 <w:bCs/>
               </w:rPr>
-              <w:t xml:space="preserve">Create Project Orion and Select Project and set phase ID. </w:t>
-            </w:r>
-          </w:p>
-          <w:p>
-            <w:pPr>
-              <w:rPr>
-                <w:bCs/>
-              </w:rPr>
-            </w:pPr>
-            <w:r>
-              <w:rPr>
-                <w:bCs/>
-              </w:rPr>
-              <w:t xml:space="preserve">Add 100 emails phase 1 </w:t>
-            </w:r>
-          </w:p>
-          <w:p>
-            <w:pPr>
-              <w:rPr>
-                <w:bCs/>
-              </w:rPr>
-            </w:pPr>
-            <w:r>
-              <w:rPr>
-                <w:bCs/>
-              </w:rPr>
-              <w:t xml:space="preserve">Add 200 emails phase 2 </w:t>
-            </w:r>
-          </w:p>
-          <w:p>
-            <w:pPr>
-              <w:rPr>
-                <w:bCs/>
-              </w:rPr>
-            </w:pPr>
-            <w:r>
-              <w:rPr>
-                <w:bCs/>
-              </w:rPr>
-              <w:t>Add 20 emails phase 3</w:t>
+              <w:t>Create Project Orion and set Phase ID to 2</w:t>
             </w:r>
           </w:p>
         </w:tc>
@@ -2779,7 +3306,7 @@
               <w:rPr>
                 <w:bCs/>
               </w:rPr>
-              <w:t xml:space="preserve">N/A gets current project from global variable </w:t>
+              <w:t>N/A</w:t>
             </w:r>
           </w:p>
         </w:tc>
@@ -2797,46 +3324,7 @@
               <w:rPr>
                 <w:bCs/>
               </w:rPr>
-              <w:t xml:space="preserve">Returns the phases for the current project with email counts: </w:t>
-            </w:r>
-          </w:p>
-          <w:p>
-            <w:pPr>
-              <w:rPr>
-                <w:bCs/>
-              </w:rPr>
-            </w:pPr>
-            <w:r>
-              <w:rPr>
-                <w:bCs/>
-              </w:rPr>
-              <w:t xml:space="preserve">Add 100 emails phase 1 </w:t>
-            </w:r>
-          </w:p>
-          <w:p>
-            <w:pPr>
-              <w:rPr>
-                <w:bCs/>
-              </w:rPr>
-            </w:pPr>
-            <w:r>
-              <w:rPr>
-                <w:bCs/>
-              </w:rPr>
-              <w:t xml:space="preserve">Add 200 emails phase 2 </w:t>
-            </w:r>
-          </w:p>
-          <w:p>
-            <w:pPr>
-              <w:rPr>
-                <w:bCs/>
-              </w:rPr>
-            </w:pPr>
-            <w:r>
-              <w:rPr>
-                <w:bCs/>
-              </w:rPr>
-              <w:t>Add 20 emails phase 3</w:t>
+              <w:t>Should return emails for the current project at phase ID 2</w:t>
             </w:r>
           </w:p>
         </w:tc>
@@ -2940,7 +3428,7 @@
               <w:rPr>
                 <w:bCs/>
               </w:rPr>
-              <w:t>312</w:t>
+              <w:t>311</w:t>
             </w:r>
           </w:p>
         </w:tc>
@@ -2958,7 +3446,7 @@
               <w:rPr>
                 <w:bCs/>
               </w:rPr>
-              <w:t>List Contacts</w:t>
+              <w:t>List Phases</w:t>
             </w:r>
           </w:p>
         </w:tc>
@@ -2976,7 +3464,7 @@
               <w:rPr>
                 <w:bCs/>
               </w:rPr>
-              <w:t>The function is called from user interface in the user context</w:t>
+              <w:t xml:space="preserve">Call the function from the user interface </w:t>
             </w:r>
           </w:p>
         </w:tc>
@@ -2994,7 +3482,47 @@
               <w:rPr>
                 <w:bCs/>
               </w:rPr>
-              <w:t>Create Project Alpha and add 20 users</w:t>
+              <w:t xml:space="preserve">Create Project Orion and Select Project and set phase ID. </w:t>
+            </w:r>
+          </w:p>
+          <w:p>
+            <w:pPr>
+              <w:rPr>
+                <w:bCs/>
+              </w:rPr>
+            </w:pPr>
+            <w:r>
+              <w:rPr>
+                <w:bCs/>
+              </w:rPr>
+              <w:lastRenderedPageBreak/>
+              <w:t xml:space="preserve">Add 100 emails phase 1 </w:t>
+            </w:r>
+          </w:p>
+          <w:p>
+            <w:pPr>
+              <w:rPr>
+                <w:bCs/>
+              </w:rPr>
+            </w:pPr>
+            <w:r>
+              <w:rPr>
+                <w:bCs/>
+              </w:rPr>
+              <w:t xml:space="preserve">Add 200 emails phase 2 </w:t>
+            </w:r>
+          </w:p>
+          <w:p>
+            <w:pPr>
+              <w:rPr>
+                <w:bCs/>
+              </w:rPr>
+            </w:pPr>
+            <w:r>
+              <w:rPr>
+                <w:bCs/>
+              </w:rPr>
+              <w:t>Add 20 emails phase 3</w:t>
             </w:r>
           </w:p>
         </w:tc>
@@ -3012,7 +3540,8 @@
               <w:rPr>
                 <w:bCs/>
               </w:rPr>
-              <w:t>Select the project and list contacts button</w:t>
+              <w:lastRenderedPageBreak/>
+              <w:t xml:space="preserve">N/A gets current project from global variable </w:t>
             </w:r>
           </w:p>
         </w:tc>
@@ -3030,7 +3559,47 @@
               <w:rPr>
                 <w:bCs/>
               </w:rPr>
-              <w:t>Returns the list of 20 users set in the prerequisite stage</w:t>
+              <w:t xml:space="preserve">Returns the phases for the current project with email counts: </w:t>
+            </w:r>
+          </w:p>
+          <w:p>
+            <w:pPr>
+              <w:rPr>
+                <w:bCs/>
+              </w:rPr>
+            </w:pPr>
+            <w:r>
+              <w:rPr>
+                <w:bCs/>
+              </w:rPr>
+              <w:lastRenderedPageBreak/>
+              <w:t xml:space="preserve">Add 100 emails phase 1 </w:t>
+            </w:r>
+          </w:p>
+          <w:p>
+            <w:pPr>
+              <w:rPr>
+                <w:bCs/>
+              </w:rPr>
+            </w:pPr>
+            <w:r>
+              <w:rPr>
+                <w:bCs/>
+              </w:rPr>
+              <w:t xml:space="preserve">Add 200 emails phase 2 </w:t>
+            </w:r>
+          </w:p>
+          <w:p>
+            <w:pPr>
+              <w:rPr>
+                <w:bCs/>
+              </w:rPr>
+            </w:pPr>
+            <w:r>
+              <w:rPr>
+                <w:bCs/>
+              </w:rPr>
+              <w:t>Add 20 emails phase 3</w:t>
             </w:r>
           </w:p>
         </w:tc>
@@ -3134,7 +3703,200 @@
               <w:rPr>
                 <w:bCs/>
               </w:rPr>
-              <w:lastRenderedPageBreak/>
+              <w:t>312</w:t>
+            </w:r>
+          </w:p>
+        </w:tc>
+        <w:tc>
+          <w:tcPr>
+            <w:tcW w:w="1125" w:type="dxa"/>
+          </w:tcPr>
+          <w:p>
+            <w:pPr>
+              <w:rPr>
+                <w:bCs/>
+              </w:rPr>
+            </w:pPr>
+            <w:r>
+              <w:rPr>
+                <w:bCs/>
+              </w:rPr>
+              <w:t>List Contacts</w:t>
+            </w:r>
+          </w:p>
+        </w:tc>
+        <w:tc>
+          <w:tcPr>
+            <w:tcW w:w="2447" w:type="dxa"/>
+          </w:tcPr>
+          <w:p>
+            <w:pPr>
+              <w:rPr>
+                <w:bCs/>
+              </w:rPr>
+            </w:pPr>
+            <w:r>
+              <w:rPr>
+                <w:bCs/>
+              </w:rPr>
+              <w:t>The function is called from user interface in the user context</w:t>
+            </w:r>
+          </w:p>
+        </w:tc>
+        <w:tc>
+          <w:tcPr>
+            <w:tcW w:w="1701" w:type="dxa"/>
+          </w:tcPr>
+          <w:p>
+            <w:pPr>
+              <w:rPr>
+                <w:bCs/>
+              </w:rPr>
+            </w:pPr>
+            <w:r>
+              <w:rPr>
+                <w:bCs/>
+              </w:rPr>
+              <w:t>Create Project Alpha and add 20 users</w:t>
+            </w:r>
+          </w:p>
+        </w:tc>
+        <w:tc>
+          <w:tcPr>
+            <w:tcW w:w="1429" w:type="dxa"/>
+          </w:tcPr>
+          <w:p>
+            <w:pPr>
+              <w:rPr>
+                <w:bCs/>
+              </w:rPr>
+            </w:pPr>
+            <w:r>
+              <w:rPr>
+                <w:bCs/>
+              </w:rPr>
+              <w:t>Select the project and list contacts button</w:t>
+            </w:r>
+          </w:p>
+        </w:tc>
+        <w:tc>
+          <w:tcPr>
+            <w:tcW w:w="1761" w:type="dxa"/>
+          </w:tcPr>
+          <w:p>
+            <w:pPr>
+              <w:rPr>
+                <w:bCs/>
+              </w:rPr>
+            </w:pPr>
+            <w:r>
+              <w:rPr>
+                <w:bCs/>
+              </w:rPr>
+              <w:t>Returns the list of 20 users set in the prerequisite stage</w:t>
+            </w:r>
+          </w:p>
+        </w:tc>
+        <w:tc>
+          <w:tcPr>
+            <w:tcW w:w="1418" w:type="dxa"/>
+          </w:tcPr>
+          <w:p>
+            <w:pPr>
+              <w:rPr>
+                <w:bCs/>
+              </w:rPr>
+            </w:pPr>
+          </w:p>
+        </w:tc>
+        <w:tc>
+          <w:tcPr>
+            <w:tcW w:w="1701" w:type="dxa"/>
+          </w:tcPr>
+          <w:p>
+            <w:pPr>
+              <w:rPr>
+                <w:bCs/>
+              </w:rPr>
+            </w:pPr>
+            <w:r>
+              <w:rPr>
+                <w:bCs/>
+              </w:rPr>
+              <w:t>Aidan Reed</w:t>
+            </w:r>
+          </w:p>
+        </w:tc>
+        <w:tc>
+          <w:tcPr>
+            <w:tcW w:w="2126" w:type="dxa"/>
+          </w:tcPr>
+          <w:p>
+            <w:pPr>
+              <w:rPr>
+                <w:bCs/>
+              </w:rPr>
+            </w:pPr>
+            <w:r>
+              <w:rPr>
+                <w:bCs/>
+              </w:rPr>
+              <w:t>Specification – Class Description</w:t>
+            </w:r>
+          </w:p>
+        </w:tc>
+        <w:tc>
+          <w:tcPr>
+            <w:tcW w:w="1559" w:type="dxa"/>
+          </w:tcPr>
+          <w:p>
+            <w:pPr>
+              <w:rPr>
+                <w:bCs/>
+              </w:rPr>
+            </w:pPr>
+          </w:p>
+        </w:tc>
+        <w:tc>
+          <w:tcPr>
+            <w:tcW w:w="1620" w:type="dxa"/>
+          </w:tcPr>
+          <w:p>
+            <w:pPr>
+              <w:rPr>
+                <w:bCs/>
+              </w:rPr>
+            </w:pPr>
+          </w:p>
+        </w:tc>
+        <w:tc>
+          <w:tcPr>
+            <w:tcW w:w="3342" w:type="dxa"/>
+          </w:tcPr>
+          <w:p>
+            <w:pPr>
+              <w:rPr>
+                <w:bCs/>
+              </w:rPr>
+            </w:pPr>
+          </w:p>
+        </w:tc>
+      </w:tr>
+      <w:tr>
+        <w:tc>
+          <w:tcPr>
+            <w:tcW w:w="604" w:type="dxa"/>
+          </w:tcPr>
+          <w:p>
+            <w:pPr>
+              <w:rPr>
+                <w:bCs/>
+              </w:rPr>
+            </w:pPr>
+            <w:r>
+              <w:rPr>
+                <w:bCs/>
+              </w:rPr>
               <w:t>313</w:t>
             </w:r>
           </w:p>
@@ -3715,8 +4477,492 @@
           <w:bCs/>
         </w:rPr>
       </w:pPr>
-      <w:bookmarkStart w:id="0" w:name="_GoBack"/>
-      <w:bookmarkEnd w:id="0"/>
+    </w:p>
+    <w:tbl>
+      <w:tblPr>
+        <w:tblStyle w:val="GridTable1Light-Accent1"/>
+        <w:tblW w:w="21541" w:type="dxa"/>
+        <w:tblLayout w:type="fixed"/>
+        <w:tblLook w:val="04A0" w:firstRow="1" w:lastRow="0" w:firstColumn="1" w:lastColumn="0" w:noHBand="0" w:noVBand="1"/>
+      </w:tblPr>
+      <w:tblGrid>
+        <w:gridCol w:w="704"/>
+        <w:gridCol w:w="3686"/>
+        <w:gridCol w:w="992"/>
+        <w:gridCol w:w="1134"/>
+        <w:gridCol w:w="1134"/>
+        <w:gridCol w:w="2410"/>
+        <w:gridCol w:w="1134"/>
+        <w:gridCol w:w="1417"/>
+        <w:gridCol w:w="709"/>
+        <w:gridCol w:w="1417"/>
+        <w:gridCol w:w="1560"/>
+        <w:gridCol w:w="992"/>
+        <w:gridCol w:w="1701"/>
+        <w:gridCol w:w="2551"/>
+      </w:tblGrid>
+      <w:tr>
+        <w:trPr>
+          <w:cnfStyle w:val="100000000000" w:firstRow="1" w:lastRow="0" w:firstColumn="0" w:lastColumn="0" w:oddVBand="0" w:evenVBand="0" w:oddHBand="0" w:evenHBand="0" w:firstRowFirstColumn="0" w:firstRowLastColumn="0" w:lastRowFirstColumn="0" w:lastRowLastColumn="0"/>
+        </w:trPr>
+        <w:tc>
+          <w:tcPr>
+            <w:cnfStyle w:val="001000000000" w:firstRow="0" w:lastRow="0" w:firstColumn="1" w:lastColumn="0" w:oddVBand="0" w:evenVBand="0" w:oddHBand="0" w:evenHBand="0" w:firstRowFirstColumn="0" w:firstRowLastColumn="0" w:lastRowFirstColumn="0" w:lastRowLastColumn="0"/>
+            <w:tcW w:w="704" w:type="dxa"/>
+            <w:shd w:val="clear" w:color="auto" w:fill="D9D9D9" w:themeFill="background1" w:themeFillShade="D9"/>
+          </w:tcPr>
+          <w:p>
+            <w:r>
+              <w:lastRenderedPageBreak/>
+              <w:t>Problem ID</w:t>
+            </w:r>
+          </w:p>
+        </w:tc>
+        <w:tc>
+          <w:tcPr>
+            <w:tcW w:w="3686" w:type="dxa"/>
+            <w:shd w:val="clear" w:color="auto" w:fill="D9D9D9" w:themeFill="background1" w:themeFillShade="D9"/>
+          </w:tcPr>
+          <w:p>
+            <w:pPr>
+              <w:cnfStyle w:val="100000000000" w:firstRow="1" w:lastRow="0" w:firstColumn="0" w:lastColumn="0" w:oddVBand="0" w:evenVBand="0" w:oddHBand="0" w:evenHBand="0" w:firstRowFirstColumn="0" w:firstRowLastColumn="0" w:lastRowFirstColumn="0" w:lastRowLastColumn="0"/>
+            </w:pPr>
+            <w:r>
+              <w:t>Problem Description</w:t>
+            </w:r>
+          </w:p>
+        </w:tc>
+        <w:tc>
+          <w:tcPr>
+            <w:tcW w:w="992" w:type="dxa"/>
+            <w:shd w:val="clear" w:color="auto" w:fill="D9D9D9" w:themeFill="background1" w:themeFillShade="D9"/>
+          </w:tcPr>
+          <w:p>
+            <w:pPr>
+              <w:cnfStyle w:val="100000000000" w:firstRow="1" w:lastRow="0" w:firstColumn="0" w:lastColumn="0" w:oddVBand="0" w:evenVBand="0" w:oddHBand="0" w:evenHBand="0" w:firstRowFirstColumn="0" w:firstRowLastColumn="0" w:lastRowFirstColumn="0" w:lastRowLastColumn="0"/>
+            </w:pPr>
+            <w:r>
+              <w:t xml:space="preserve">Line of code - </w:t>
+            </w:r>
+          </w:p>
+        </w:tc>
+        <w:tc>
+          <w:tcPr>
+            <w:tcW w:w="1134" w:type="dxa"/>
+            <w:shd w:val="clear" w:color="auto" w:fill="D9D9D9" w:themeFill="background1" w:themeFillShade="D9"/>
+          </w:tcPr>
+          <w:p>
+            <w:pPr>
+              <w:cnfStyle w:val="100000000000" w:firstRow="1" w:lastRow="0" w:firstColumn="0" w:lastColumn="0" w:oddVBand="0" w:evenVBand="0" w:oddHBand="0" w:evenHBand="0" w:firstRowFirstColumn="0" w:firstRowLastColumn="0" w:lastRowFirstColumn="0" w:lastRowLastColumn="0"/>
+            </w:pPr>
+            <w:r>
+              <w:t xml:space="preserve">Test ID </w:t>
+            </w:r>
+            <w:r>
+              <w:br/>
+              <w:t>(if created)</w:t>
+            </w:r>
+          </w:p>
+        </w:tc>
+        <w:tc>
+          <w:tcPr>
+            <w:tcW w:w="1134" w:type="dxa"/>
+            <w:shd w:val="clear" w:color="auto" w:fill="D9D9D9" w:themeFill="background1" w:themeFillShade="D9"/>
+          </w:tcPr>
+          <w:p>
+            <w:pPr>
+              <w:cnfStyle w:val="100000000000" w:firstRow="1" w:lastRow="0" w:firstColumn="0" w:lastColumn="0" w:oddVBand="0" w:evenVBand="0" w:oddHBand="0" w:evenHBand="0" w:firstRowFirstColumn="0" w:firstRowLastColumn="0" w:lastRowFirstColumn="0" w:lastRowLastColumn="0"/>
+            </w:pPr>
+            <w:r>
+              <w:t>Change ID</w:t>
+            </w:r>
+          </w:p>
+        </w:tc>
+        <w:tc>
+          <w:tcPr>
+            <w:tcW w:w="2410" w:type="dxa"/>
+            <w:shd w:val="clear" w:color="auto" w:fill="D9D9D9" w:themeFill="background1" w:themeFillShade="D9"/>
+          </w:tcPr>
+          <w:p>
+            <w:pPr>
+              <w:cnfStyle w:val="100000000000" w:firstRow="1" w:lastRow="0" w:firstColumn="0" w:lastColumn="0" w:oddVBand="0" w:evenVBand="0" w:oddHBand="0" w:evenHBand="0" w:firstRowFirstColumn="0" w:firstRowLastColumn="0" w:lastRowFirstColumn="0" w:lastRowLastColumn="0"/>
+            </w:pPr>
+            <w:r>
+              <w:t>Proposed Fix</w:t>
+            </w:r>
+          </w:p>
+        </w:tc>
+        <w:tc>
+          <w:tcPr>
+            <w:tcW w:w="1134" w:type="dxa"/>
+            <w:shd w:val="clear" w:color="auto" w:fill="D9D9D9" w:themeFill="background1" w:themeFillShade="D9"/>
+          </w:tcPr>
+          <w:p>
+            <w:pPr>
+              <w:cnfStyle w:val="100000000000" w:firstRow="1" w:lastRow="0" w:firstColumn="0" w:lastColumn="0" w:oddVBand="0" w:evenVBand="0" w:oddHBand="0" w:evenHBand="0" w:firstRowFirstColumn="0" w:firstRowLastColumn="0" w:lastRowFirstColumn="0" w:lastRowLastColumn="0"/>
+            </w:pPr>
+            <w:r>
+              <w:t>Priority</w:t>
+            </w:r>
+          </w:p>
+          <w:p>
+            <w:pPr>
+              <w:cnfStyle w:val="100000000000" w:firstRow="1" w:lastRow="0" w:firstColumn="0" w:lastColumn="0" w:oddVBand="0" w:evenVBand="0" w:oddHBand="0" w:evenHBand="0" w:firstRowFirstColumn="0" w:firstRowLastColumn="0" w:lastRowFirstColumn="0" w:lastRowLastColumn="0"/>
+            </w:pPr>
+            <w:r>
+              <w:t>High, Med, Low</w:t>
+            </w:r>
+          </w:p>
+        </w:tc>
+        <w:tc>
+          <w:tcPr>
+            <w:tcW w:w="1417" w:type="dxa"/>
+            <w:shd w:val="clear" w:color="auto" w:fill="D9D9D9" w:themeFill="background1" w:themeFillShade="D9"/>
+          </w:tcPr>
+          <w:p>
+            <w:pPr>
+              <w:cnfStyle w:val="100000000000" w:firstRow="1" w:lastRow="0" w:firstColumn="0" w:lastColumn="0" w:oddVBand="0" w:evenVBand="0" w:oddHBand="0" w:evenHBand="0" w:firstRowFirstColumn="0" w:firstRowLastColumn="0" w:lastRowFirstColumn="0" w:lastRowLastColumn="0"/>
+            </w:pPr>
+            <w:r>
+              <w:t>Date Problem identified</w:t>
+            </w:r>
+          </w:p>
+        </w:tc>
+        <w:tc>
+          <w:tcPr>
+            <w:tcW w:w="709" w:type="dxa"/>
+            <w:shd w:val="clear" w:color="auto" w:fill="D9D9D9" w:themeFill="background1" w:themeFillShade="D9"/>
+          </w:tcPr>
+          <w:p>
+            <w:pPr>
+              <w:cnfStyle w:val="100000000000" w:firstRow="1" w:lastRow="0" w:firstColumn="0" w:lastColumn="0" w:oddVBand="0" w:evenVBand="0" w:oddHBand="0" w:evenHBand="0" w:firstRowFirstColumn="0" w:firstRowLastColumn="0" w:lastRowFirstColumn="0" w:lastRowLastColumn="0"/>
+            </w:pPr>
+            <w:r>
+              <w:t>Fixed? (Yes/ No)</w:t>
+            </w:r>
+          </w:p>
+        </w:tc>
+        <w:tc>
+          <w:tcPr>
+            <w:tcW w:w="1417" w:type="dxa"/>
+            <w:shd w:val="clear" w:color="auto" w:fill="D9D9D9" w:themeFill="background1" w:themeFillShade="D9"/>
+          </w:tcPr>
+          <w:p>
+            <w:pPr>
+              <w:cnfStyle w:val="100000000000" w:firstRow="1" w:lastRow="0" w:firstColumn="0" w:lastColumn="0" w:oddVBand="0" w:evenVBand="0" w:oddHBand="0" w:evenHBand="0" w:firstRowFirstColumn="0" w:firstRowLastColumn="0" w:lastRowFirstColumn="0" w:lastRowLastColumn="0"/>
+            </w:pPr>
+            <w:r>
+              <w:t>Date Problem fixed</w:t>
+            </w:r>
+          </w:p>
+        </w:tc>
+        <w:tc>
+          <w:tcPr>
+            <w:tcW w:w="1560" w:type="dxa"/>
+            <w:shd w:val="clear" w:color="auto" w:fill="D9D9D9" w:themeFill="background1" w:themeFillShade="D9"/>
+          </w:tcPr>
+          <w:p>
+            <w:pPr>
+              <w:cnfStyle w:val="100000000000" w:firstRow="1" w:lastRow="0" w:firstColumn="0" w:lastColumn="0" w:oddVBand="0" w:evenVBand="0" w:oddHBand="0" w:evenHBand="0" w:firstRowFirstColumn="0" w:firstRowLastColumn="0" w:lastRowFirstColumn="0" w:lastRowLastColumn="0"/>
+            </w:pPr>
+            <w:r>
+              <w:t>Who identified/fixed the test?</w:t>
+            </w:r>
+          </w:p>
+        </w:tc>
+        <w:tc>
+          <w:tcPr>
+            <w:tcW w:w="992" w:type="dxa"/>
+            <w:shd w:val="clear" w:color="auto" w:fill="D9D9D9" w:themeFill="background1" w:themeFillShade="D9"/>
+          </w:tcPr>
+          <w:p>
+            <w:pPr>
+              <w:cnfStyle w:val="100000000000" w:firstRow="1" w:lastRow="0" w:firstColumn="0" w:lastColumn="0" w:oddVBand="0" w:evenVBand="0" w:oddHBand="0" w:evenHBand="0" w:firstRowFirstColumn="0" w:firstRowLastColumn="0" w:lastRowFirstColumn="0" w:lastRowLastColumn="0"/>
+            </w:pPr>
+            <w:r>
+              <w:t>Who Fixed it</w:t>
+            </w:r>
+          </w:p>
+        </w:tc>
+        <w:tc>
+          <w:tcPr>
+            <w:tcW w:w="1701" w:type="dxa"/>
+            <w:shd w:val="clear" w:color="auto" w:fill="D9D9D9" w:themeFill="background1" w:themeFillShade="D9"/>
+          </w:tcPr>
+          <w:p>
+            <w:pPr>
+              <w:cnfStyle w:val="100000000000" w:firstRow="1" w:lastRow="0" w:firstColumn="0" w:lastColumn="0" w:oddVBand="0" w:evenVBand="0" w:oddHBand="0" w:evenHBand="0" w:firstRowFirstColumn="0" w:firstRowLastColumn="0" w:lastRowFirstColumn="0" w:lastRowLastColumn="0"/>
+            </w:pPr>
+            <w:r>
+              <w:t>Does the bugged code relate to other functions?</w:t>
+            </w:r>
+          </w:p>
+        </w:tc>
+        <w:tc>
+          <w:tcPr>
+            <w:tcW w:w="2551" w:type="dxa"/>
+            <w:shd w:val="clear" w:color="auto" w:fill="D9D9D9" w:themeFill="background1" w:themeFillShade="D9"/>
+          </w:tcPr>
+          <w:p>
+            <w:pPr>
+              <w:cnfStyle w:val="100000000000" w:firstRow="1" w:lastRow="0" w:firstColumn="0" w:lastColumn="0" w:oddVBand="0" w:evenVBand="0" w:oddHBand="0" w:evenHBand="0" w:firstRowFirstColumn="0" w:firstRowLastColumn="0" w:lastRowFirstColumn="0" w:lastRowLastColumn="0"/>
+            </w:pPr>
+            <w:r>
+              <w:t>Notes</w:t>
+            </w:r>
+          </w:p>
+        </w:tc>
+      </w:tr>
+      <w:tr>
+        <w:tc>
+          <w:tcPr>
+            <w:cnfStyle w:val="001000000000" w:firstRow="0" w:lastRow="0" w:firstColumn="1" w:lastColumn="0" w:oddVBand="0" w:evenVBand="0" w:oddHBand="0" w:evenHBand="0" w:firstRowFirstColumn="0" w:firstRowLastColumn="0" w:lastRowFirstColumn="0" w:lastRowLastColumn="0"/>
+            <w:tcW w:w="704" w:type="dxa"/>
+          </w:tcPr>
+          <w:p>
+            <w:r>
+              <w:t>BUG001</w:t>
+            </w:r>
+          </w:p>
+        </w:tc>
+        <w:tc>
+          <w:tcPr>
+            <w:tcW w:w="3686" w:type="dxa"/>
+          </w:tcPr>
+          <w:p>
+            <w:pPr>
+              <w:cnfStyle w:val="000000000000" w:firstRow="0" w:lastRow="0" w:firstColumn="0" w:lastColumn="0" w:oddVBand="0" w:evenVBand="0" w:oddHBand="0" w:evenHBand="0" w:firstRowFirstColumn="0" w:firstRowLastColumn="0" w:lastRowFirstColumn="0" w:lastRowLastColumn="0"/>
+            </w:pPr>
+            <w:r>
+              <w:t xml:space="preserve">Error when adding new project to the system. Receives No Line found. </w:t>
+            </w:r>
+            <w:r>
+              <w:t>There is a method call nextLine on the scanner object passed into the Add Project method which is removing the input and infact needs to be entered twice</w:t>
+            </w:r>
+          </w:p>
+        </w:tc>
+        <w:tc>
+          <w:tcPr>
+            <w:tcW w:w="992" w:type="dxa"/>
+          </w:tcPr>
+          <w:p>
+            <w:pPr>
+              <w:cnfStyle w:val="000000000000" w:firstRow="0" w:lastRow="0" w:firstColumn="0" w:lastColumn="0" w:oddVBand="0" w:evenVBand="0" w:oddHBand="0" w:evenHBand="0" w:firstRowFirstColumn="0" w:firstRowLastColumn="0" w:lastRowFirstColumn="0" w:lastRowLastColumn="0"/>
+            </w:pPr>
+            <w:r>
+              <w:t>110-111</w:t>
+            </w:r>
+          </w:p>
+        </w:tc>
+        <w:tc>
+          <w:tcPr>
+            <w:tcW w:w="1134" w:type="dxa"/>
+          </w:tcPr>
+          <w:p>
+            <w:pPr>
+              <w:cnfStyle w:val="000000000000" w:firstRow="0" w:lastRow="0" w:firstColumn="0" w:lastColumn="0" w:oddVBand="0" w:evenVBand="0" w:oddHBand="0" w:evenHBand="0" w:firstRowFirstColumn="0" w:firstRowLastColumn="0" w:lastRowFirstColumn="0" w:lastRowLastColumn="0"/>
+            </w:pPr>
+            <w:r>
+              <w:t>304-310</w:t>
+            </w:r>
+          </w:p>
+        </w:tc>
+        <w:tc>
+          <w:tcPr>
+            <w:tcW w:w="1134" w:type="dxa"/>
+          </w:tcPr>
+          <w:p>
+            <w:pPr>
+              <w:cnfStyle w:val="000000000000" w:firstRow="0" w:lastRow="0" w:firstColumn="0" w:lastColumn="0" w:oddVBand="0" w:evenVBand="0" w:oddHBand="0" w:evenHBand="0" w:firstRowFirstColumn="0" w:firstRowLastColumn="0" w:lastRowFirstColumn="0" w:lastRowLastColumn="0"/>
+            </w:pPr>
+          </w:p>
+        </w:tc>
+        <w:tc>
+          <w:tcPr>
+            <w:tcW w:w="2410" w:type="dxa"/>
+          </w:tcPr>
+          <w:p>
+            <w:pPr>
+              <w:cnfStyle w:val="000000000000" w:firstRow="0" w:lastRow="0" w:firstColumn="0" w:lastColumn="0" w:oddVBand="0" w:evenVBand="0" w:oddHBand="0" w:evenHBand="0" w:firstRowFirstColumn="0" w:firstRowLastColumn="0" w:lastRowFirstColumn="0" w:lastRowLastColumn="0"/>
+            </w:pPr>
+            <w:r>
+              <w:t>Remove the nextLine method call on line 110</w:t>
+            </w:r>
+          </w:p>
+        </w:tc>
+        <w:tc>
+          <w:tcPr>
+            <w:tcW w:w="1134" w:type="dxa"/>
+          </w:tcPr>
+          <w:p>
+            <w:pPr>
+              <w:cnfStyle w:val="000000000000" w:firstRow="0" w:lastRow="0" w:firstColumn="0" w:lastColumn="0" w:oddVBand="0" w:evenVBand="0" w:oddHBand="0" w:evenHBand="0" w:firstRowFirstColumn="0" w:firstRowLastColumn="0" w:lastRowFirstColumn="0" w:lastRowLastColumn="0"/>
+            </w:pPr>
+            <w:r>
+              <w:t>Med</w:t>
+            </w:r>
+          </w:p>
+        </w:tc>
+        <w:tc>
+          <w:tcPr>
+            <w:tcW w:w="1417" w:type="dxa"/>
+          </w:tcPr>
+          <w:p>
+            <w:pPr>
+              <w:cnfStyle w:val="000000000000" w:firstRow="0" w:lastRow="0" w:firstColumn="0" w:lastColumn="0" w:oddVBand="0" w:evenVBand="0" w:oddHBand="0" w:evenHBand="0" w:firstRowFirstColumn="0" w:firstRowLastColumn="0" w:lastRowFirstColumn="0" w:lastRowLastColumn="0"/>
+            </w:pPr>
+            <w:r>
+              <w:t>01/05</w:t>
+            </w:r>
+            <w:r>
+              <w:t>/2018</w:t>
+            </w:r>
+          </w:p>
+        </w:tc>
+        <w:tc>
+          <w:tcPr>
+            <w:tcW w:w="709" w:type="dxa"/>
+          </w:tcPr>
+          <w:p>
+            <w:pPr>
+              <w:cnfStyle w:val="000000000000" w:firstRow="0" w:lastRow="0" w:firstColumn="0" w:lastColumn="0" w:oddVBand="0" w:evenVBand="0" w:oddHBand="0" w:evenHBand="0" w:firstRowFirstColumn="0" w:firstRowLastColumn="0" w:lastRowFirstColumn="0" w:lastRowLastColumn="0"/>
+            </w:pPr>
+            <w:r>
+              <w:t xml:space="preserve"> </w:t>
+            </w:r>
+          </w:p>
+        </w:tc>
+        <w:tc>
+          <w:tcPr>
+            <w:tcW w:w="1417" w:type="dxa"/>
+          </w:tcPr>
+          <w:p>
+            <w:pPr>
+              <w:cnfStyle w:val="000000000000" w:firstRow="0" w:lastRow="0" w:firstColumn="0" w:lastColumn="0" w:oddVBand="0" w:evenVBand="0" w:oddHBand="0" w:evenHBand="0" w:firstRowFirstColumn="0" w:firstRowLastColumn="0" w:lastRowFirstColumn="0" w:lastRowLastColumn="0"/>
+            </w:pPr>
+            <w:r>
+              <w:t xml:space="preserve"> </w:t>
+            </w:r>
+          </w:p>
+        </w:tc>
+        <w:tc>
+          <w:tcPr>
+            <w:tcW w:w="1560" w:type="dxa"/>
+          </w:tcPr>
+          <w:p>
+            <w:pPr>
+              <w:cnfStyle w:val="000000000000" w:firstRow="0" w:lastRow="0" w:firstColumn="0" w:lastColumn="0" w:oddVBand="0" w:evenVBand="0" w:oddHBand="0" w:evenHBand="0" w:firstRowFirstColumn="0" w:firstRowLastColumn="0" w:lastRowFirstColumn="0" w:lastRowLastColumn="0"/>
+            </w:pPr>
+            <w:r>
+              <w:t>Aidan Reed</w:t>
+            </w:r>
+          </w:p>
+        </w:tc>
+        <w:tc>
+          <w:tcPr>
+            <w:tcW w:w="992" w:type="dxa"/>
+          </w:tcPr>
+          <w:p>
+            <w:pPr>
+              <w:cnfStyle w:val="000000000000" w:firstRow="0" w:lastRow="0" w:firstColumn="0" w:lastColumn="0" w:oddVBand="0" w:evenVBand="0" w:oddHBand="0" w:evenHBand="0" w:firstRowFirstColumn="0" w:firstRowLastColumn="0" w:lastRowFirstColumn="0" w:lastRowLastColumn="0"/>
+            </w:pPr>
+          </w:p>
+        </w:tc>
+        <w:tc>
+          <w:tcPr>
+            <w:tcW w:w="1701" w:type="dxa"/>
+          </w:tcPr>
+          <w:p>
+            <w:pPr>
+              <w:cnfStyle w:val="000000000000" w:firstRow="0" w:lastRow="0" w:firstColumn="0" w:lastColumn="0" w:oddVBand="0" w:evenVBand="0" w:oddHBand="0" w:evenHBand="0" w:firstRowFirstColumn="0" w:firstRowLastColumn="0" w:lastRowFirstColumn="0" w:lastRowLastColumn="0"/>
+            </w:pPr>
+            <w:r>
+              <w:t xml:space="preserve"> </w:t>
+            </w:r>
+            <w:r>
+              <w:t>No – other functions call this method</w:t>
+            </w:r>
+            <w:bookmarkStart w:id="0" w:name="_GoBack"/>
+            <w:bookmarkEnd w:id="0"/>
+          </w:p>
+        </w:tc>
+        <w:tc>
+          <w:tcPr>
+            <w:tcW w:w="2551" w:type="dxa"/>
+          </w:tcPr>
+          <w:p>
+            <w:pPr>
+              <w:cnfStyle w:val="000000000000" w:firstRow="0" w:lastRow="0" w:firstColumn="0" w:lastColumn="0" w:oddVBand="0" w:evenVBand="0" w:oddHBand="0" w:evenHBand="0" w:firstRowFirstColumn="0" w:firstRowLastColumn="0" w:lastRowFirstColumn="0" w:lastRowLastColumn="0"/>
+            </w:pPr>
+            <w:r>
+              <w:t xml:space="preserve"> </w:t>
+            </w:r>
+          </w:p>
+        </w:tc>
+      </w:tr>
+    </w:tbl>
+    <w:p>
+      <w:pPr>
+        <w:rPr>
+          <w:bCs/>
+        </w:rPr>
+      </w:pPr>
+    </w:p>
+    <w:p>
+      <w:pPr>
+        <w:rPr>
+          <w:bCs/>
+        </w:rPr>
+      </w:pPr>
+    </w:p>
+    <w:p>
+      <w:pPr>
+        <w:rPr>
+          <w:bCs/>
+        </w:rPr>
+      </w:pPr>
+    </w:p>
+    <w:p>
+      <w:pPr>
+        <w:rPr>
+          <w:bCs/>
+        </w:rPr>
+      </w:pPr>
+    </w:p>
+    <w:p>
+      <w:pPr>
+        <w:rPr>
+          <w:bCs/>
+        </w:rPr>
+      </w:pPr>
+    </w:p>
+    <w:p>
+      <w:pPr>
+        <w:rPr>
+          <w:bCs/>
+        </w:rPr>
+      </w:pPr>
+    </w:p>
+    <w:p>
+      <w:pPr>
+        <w:rPr>
+          <w:bCs/>
+        </w:rPr>
+      </w:pPr>
+    </w:p>
+    <w:p>
+      <w:pPr>
+        <w:rPr>
+          <w:bCs/>
+        </w:rPr>
+      </w:pPr>
+    </w:p>
+    <w:p>
+      <w:pPr>
+        <w:rPr>
+          <w:bCs/>
+        </w:rPr>
+      </w:pPr>
     </w:p>
     <w:sectPr>
       <w:pgSz w:w="23820" w:h="16840" w:orient="landscape"/>
@@ -3760,16 +5006,6 @@
 </w:endnotes>
 </file>
 
-<file path=word/footer1.xml><?xml version="1.0" encoding="utf-8"?>
-<w:ftr xmlns:wpc="http://schemas.microsoft.com/office/word/2010/wordprocessingCanvas" xmlns:cx="http://schemas.microsoft.com/office/drawing/2014/chartex" xmlns:cx1="http://schemas.microsoft.com/office/drawing/2015/9/8/chartex" xmlns:cx2="http://schemas.microsoft.com/office/drawing/2015/10/21/chartex" xmlns:cx3="http://schemas.microsoft.com/office/drawing/2016/5/9/chartex" xmlns:cx4="http://schemas.microsoft.com/office/drawing/2016/5/10/chartex" xmlns:cx5="http://schemas.microsoft.com/office/drawing/2016/5/11/chartex" xmlns:cx6="http://schemas.microsoft.com/office/drawing/2016/5/12/chartex" xmlns:cx7="http://schemas.microsoft.com/office/drawing/2016/5/13/chartex" xmlns:cx8="http://schemas.microsoft.com/office/drawing/2016/5/14/chartex" xmlns:mc="http://schemas.openxmlformats.org/markup-compatibility/2006" xmlns:aink="http://schemas.microsoft.com/office/drawing/2016/ink" xmlns:am3d="http://schemas.microsoft.com/office/drawing/2017/model3d" xmlns:o="urn:schemas-microsoft-com:office:office" xmlns:r="http://schemas.openxmlformats.org/officeDocument/2006/relationships" xmlns:m="http://schemas.openxmlformats.org/officeDocument/2006/math" xmlns:v="urn:schemas-microsoft-com:vml" xmlns:wp14="http://schemas.microsoft.com/office/word/2010/wordprocessingDrawing" xmlns:wp="http://schemas.openxmlformats.org/drawingml/2006/wordprocessingDrawing" xmlns:w10="urn:schemas-microsoft-com:office:word" xmlns:w="http://schemas.openxmlformats.org/wordprocessingml/2006/main" xmlns:w14="http://schemas.microsoft.com/office/word/2010/wordml" xmlns:w15="http://schemas.microsoft.com/office/word/2012/wordml" xmlns:w16cid="http://schemas.microsoft.com/office/word/2016/wordml/cid" xmlns:w16se="http://schemas.microsoft.com/office/word/2015/wordml/symex" xmlns:wpg="http://schemas.microsoft.com/office/word/2010/wordprocessingGroup" xmlns:wpi="http://schemas.microsoft.com/office/word/2010/wordprocessingInk" xmlns:wne="http://schemas.microsoft.com/office/word/2006/wordml" xmlns:wps="http://schemas.microsoft.com/office/word/2010/wordprocessingShape" mc:Ignorable="w14 w15 w16se w16cid wp14">
-  <w:p>
-    <w:pPr>
-      <w:pStyle w:val="Footer"/>
-    </w:pPr>
-  </w:p>
-</w:ftr>
-</file>
-
 <file path=word/footnotes.xml><?xml version="1.0" encoding="utf-8"?>
 <w:footnotes xmlns:wpc="http://schemas.microsoft.com/office/word/2010/wordprocessingCanvas" xmlns:cx="http://schemas.microsoft.com/office/drawing/2014/chartex" xmlns:cx1="http://schemas.microsoft.com/office/drawing/2015/9/8/chartex" xmlns:cx2="http://schemas.microsoft.com/office/drawing/2015/10/21/chartex" xmlns:cx3="http://schemas.microsoft.com/office/drawing/2016/5/9/chartex" xmlns:cx4="http://schemas.microsoft.com/office/drawing/2016/5/10/chartex" xmlns:cx5="http://schemas.microsoft.com/office/drawing/2016/5/11/chartex" xmlns:cx6="http://schemas.microsoft.com/office/drawing/2016/5/12/chartex" xmlns:cx7="http://schemas.microsoft.com/office/drawing/2016/5/13/chartex" xmlns:cx8="http://schemas.microsoft.com/office/drawing/2016/5/14/chartex" xmlns:mc="http://schemas.openxmlformats.org/markup-compatibility/2006" xmlns:aink="http://schemas.microsoft.com/office/drawing/2016/ink" xmlns:am3d="http://schemas.microsoft.com/office/drawing/2017/model3d" xmlns:o="urn:schemas-microsoft-com:office:office" xmlns:r="http://schemas.openxmlformats.org/officeDocument/2006/relationships" xmlns:m="http://schemas.openxmlformats.org/officeDocument/2006/math" xmlns:v="urn:schemas-microsoft-com:vml" xmlns:wp14="http://schemas.microsoft.com/office/word/2010/wordprocessingDrawing" xmlns:wp="http://schemas.openxmlformats.org/drawingml/2006/wordprocessingDrawing" xmlns:w10="urn:schemas-microsoft-com:office:word" xmlns:w="http://schemas.openxmlformats.org/wordprocessingml/2006/main" xmlns:w14="http://schemas.microsoft.com/office/word/2010/wordml" xmlns:w15="http://schemas.microsoft.com/office/word/2012/wordml" xmlns:w16cid="http://schemas.microsoft.com/office/word/2016/wordml/cid" xmlns:w16se="http://schemas.microsoft.com/office/word/2015/wordml/symex" xmlns:wpg="http://schemas.microsoft.com/office/word/2010/wordprocessingGroup" xmlns:wpi="http://schemas.microsoft.com/office/word/2010/wordprocessingInk" xmlns:wne="http://schemas.microsoft.com/office/word/2006/wordml" xmlns:wps="http://schemas.microsoft.com/office/word/2010/wordprocessingShape" mc:Ignorable="w14 w15 w16se w16cid wp14">
   <w:footnote w:type="separator" w:id="-1">
@@ -4619,6 +5855,95 @@
     </w:lvl>
   </w:abstractNum>
   <w:abstractNum w:abstractNumId="11" w15:restartNumberingAfterBreak="0">
+    <w:nsid w:val="13F84765"/>
+    <w:multiLevelType w:val="hybridMultilevel"/>
+    <w:tmpl w:val="847614C0"/>
+    <w:lvl w:ilvl="0" w:tplc="04090011">
+      <w:start w:val="1"/>
+      <w:numFmt w:val="decimal"/>
+      <w:lvlText w:val="%1)"/>
+      <w:lvlJc w:val="left"/>
+      <w:pPr>
+        <w:ind w:left="360" w:hanging="360"/>
+      </w:pPr>
+      <w:rPr>
+        <w:rFonts w:hint="default"/>
+      </w:rPr>
+    </w:lvl>
+    <w:lvl w:ilvl="1" w:tplc="04090019" w:tentative="1">
+      <w:start w:val="1"/>
+      <w:numFmt w:val="lowerLetter"/>
+      <w:lvlText w:val="%2."/>
+      <w:lvlJc w:val="left"/>
+      <w:pPr>
+        <w:ind w:left="1080" w:hanging="360"/>
+      </w:pPr>
+    </w:lvl>
+    <w:lvl w:ilvl="2" w:tplc="0409001B" w:tentative="1">
+      <w:start w:val="1"/>
+      <w:numFmt w:val="lowerRoman"/>
+      <w:lvlText w:val="%3."/>
+      <w:lvlJc w:val="right"/>
+      <w:pPr>
+        <w:ind w:left="1800" w:hanging="180"/>
+      </w:pPr>
+    </w:lvl>
+    <w:lvl w:ilvl="3" w:tplc="0409000F" w:tentative="1">
+      <w:start w:val="1"/>
+      <w:numFmt w:val="decimal"/>
+      <w:lvlText w:val="%4."/>
+      <w:lvlJc w:val="left"/>
+      <w:pPr>
+        <w:ind w:left="2520" w:hanging="360"/>
+      </w:pPr>
+    </w:lvl>
+    <w:lvl w:ilvl="4" w:tplc="04090019" w:tentative="1">
+      <w:start w:val="1"/>
+      <w:numFmt w:val="lowerLetter"/>
+      <w:lvlText w:val="%5."/>
+      <w:lvlJc w:val="left"/>
+      <w:pPr>
+        <w:ind w:left="3240" w:hanging="360"/>
+      </w:pPr>
+    </w:lvl>
+    <w:lvl w:ilvl="5" w:tplc="0409001B" w:tentative="1">
+      <w:start w:val="1"/>
+      <w:numFmt w:val="lowerRoman"/>
+      <w:lvlText w:val="%6."/>
+      <w:lvlJc w:val="right"/>
+      <w:pPr>
+        <w:ind w:left="3960" w:hanging="180"/>
+      </w:pPr>
+    </w:lvl>
+    <w:lvl w:ilvl="6" w:tplc="0409000F" w:tentative="1">
+      <w:start w:val="1"/>
+      <w:numFmt w:val="decimal"/>
+      <w:lvlText w:val="%7."/>
+      <w:lvlJc w:val="left"/>
+      <w:pPr>
+        <w:ind w:left="4680" w:hanging="360"/>
+      </w:pPr>
+    </w:lvl>
+    <w:lvl w:ilvl="7" w:tplc="04090019" w:tentative="1">
+      <w:start w:val="1"/>
+      <w:numFmt w:val="lowerLetter"/>
+      <w:lvlText w:val="%8."/>
+      <w:lvlJc w:val="left"/>
+      <w:pPr>
+        <w:ind w:left="5400" w:hanging="360"/>
+      </w:pPr>
+    </w:lvl>
+    <w:lvl w:ilvl="8" w:tplc="0409001B" w:tentative="1">
+      <w:start w:val="1"/>
+      <w:numFmt w:val="lowerRoman"/>
+      <w:lvlText w:val="%9."/>
+      <w:lvlJc w:val="right"/>
+      <w:pPr>
+        <w:ind w:left="6120" w:hanging="180"/>
+      </w:pPr>
+    </w:lvl>
+  </w:abstractNum>
+  <w:abstractNum w:abstractNumId="12" w15:restartNumberingAfterBreak="0">
     <w:nsid w:val="14066068"/>
     <w:multiLevelType w:val="hybridMultilevel"/>
     <w:tmpl w:val="8C6A64C4"/>
@@ -4704,7 +6029,7 @@
       </w:pPr>
     </w:lvl>
   </w:abstractNum>
-  <w:abstractNum w:abstractNumId="12" w15:restartNumberingAfterBreak="0">
+  <w:abstractNum w:abstractNumId="13" w15:restartNumberingAfterBreak="0">
     <w:nsid w:val="15F22B22"/>
     <w:multiLevelType w:val="hybridMultilevel"/>
     <w:tmpl w:val="024C6004"/>
@@ -4817,7 +6142,7 @@
       </w:rPr>
     </w:lvl>
   </w:abstractNum>
-  <w:abstractNum w:abstractNumId="13" w15:restartNumberingAfterBreak="0">
+  <w:abstractNum w:abstractNumId="14" w15:restartNumberingAfterBreak="0">
     <w:nsid w:val="1D7844E7"/>
     <w:multiLevelType w:val="hybridMultilevel"/>
     <w:tmpl w:val="063C6780"/>
@@ -4903,7 +6228,7 @@
       </w:pPr>
     </w:lvl>
   </w:abstractNum>
-  <w:abstractNum w:abstractNumId="14" w15:restartNumberingAfterBreak="0">
+  <w:abstractNum w:abstractNumId="15" w15:restartNumberingAfterBreak="0">
     <w:nsid w:val="1F717893"/>
     <w:multiLevelType w:val="hybridMultilevel"/>
     <w:tmpl w:val="E622432A"/>
@@ -4989,7 +6314,96 @@
       </w:pPr>
     </w:lvl>
   </w:abstractNum>
-  <w:abstractNum w:abstractNumId="15" w15:restartNumberingAfterBreak="0">
+  <w:abstractNum w:abstractNumId="16" w15:restartNumberingAfterBreak="0">
+    <w:nsid w:val="227C1F4F"/>
+    <w:multiLevelType w:val="hybridMultilevel"/>
+    <w:tmpl w:val="2DFA2A78"/>
+    <w:lvl w:ilvl="0" w:tplc="04090011">
+      <w:start w:val="1"/>
+      <w:numFmt w:val="decimal"/>
+      <w:lvlText w:val="%1)"/>
+      <w:lvlJc w:val="left"/>
+      <w:pPr>
+        <w:ind w:left="720" w:hanging="360"/>
+      </w:pPr>
+      <w:rPr>
+        <w:rFonts w:hint="default"/>
+      </w:rPr>
+    </w:lvl>
+    <w:lvl w:ilvl="1" w:tplc="04090019" w:tentative="1">
+      <w:start w:val="1"/>
+      <w:numFmt w:val="lowerLetter"/>
+      <w:lvlText w:val="%2."/>
+      <w:lvlJc w:val="left"/>
+      <w:pPr>
+        <w:ind w:left="1440" w:hanging="360"/>
+      </w:pPr>
+    </w:lvl>
+    <w:lvl w:ilvl="2" w:tplc="0409001B" w:tentative="1">
+      <w:start w:val="1"/>
+      <w:numFmt w:val="lowerRoman"/>
+      <w:lvlText w:val="%3."/>
+      <w:lvlJc w:val="right"/>
+      <w:pPr>
+        <w:ind w:left="2160" w:hanging="180"/>
+      </w:pPr>
+    </w:lvl>
+    <w:lvl w:ilvl="3" w:tplc="0409000F" w:tentative="1">
+      <w:start w:val="1"/>
+      <w:numFmt w:val="decimal"/>
+      <w:lvlText w:val="%4."/>
+      <w:lvlJc w:val="left"/>
+      <w:pPr>
+        <w:ind w:left="2880" w:hanging="360"/>
+      </w:pPr>
+    </w:lvl>
+    <w:lvl w:ilvl="4" w:tplc="04090019" w:tentative="1">
+      <w:start w:val="1"/>
+      <w:numFmt w:val="lowerLetter"/>
+      <w:lvlText w:val="%5."/>
+      <w:lvlJc w:val="left"/>
+      <w:pPr>
+        <w:ind w:left="3600" w:hanging="360"/>
+      </w:pPr>
+    </w:lvl>
+    <w:lvl w:ilvl="5" w:tplc="0409001B" w:tentative="1">
+      <w:start w:val="1"/>
+      <w:numFmt w:val="lowerRoman"/>
+      <w:lvlText w:val="%6."/>
+      <w:lvlJc w:val="right"/>
+      <w:pPr>
+        <w:ind w:left="4320" w:hanging="180"/>
+      </w:pPr>
+    </w:lvl>
+    <w:lvl w:ilvl="6" w:tplc="0409000F" w:tentative="1">
+      <w:start w:val="1"/>
+      <w:numFmt w:val="decimal"/>
+      <w:lvlText w:val="%7."/>
+      <w:lvlJc w:val="left"/>
+      <w:pPr>
+        <w:ind w:left="5040" w:hanging="360"/>
+      </w:pPr>
+    </w:lvl>
+    <w:lvl w:ilvl="7" w:tplc="04090019" w:tentative="1">
+      <w:start w:val="1"/>
+      <w:numFmt w:val="lowerLetter"/>
+      <w:lvlText w:val="%8."/>
+      <w:lvlJc w:val="left"/>
+      <w:pPr>
+        <w:ind w:left="5760" w:hanging="360"/>
+      </w:pPr>
+    </w:lvl>
+    <w:lvl w:ilvl="8" w:tplc="0409001B" w:tentative="1">
+      <w:start w:val="1"/>
+      <w:numFmt w:val="lowerRoman"/>
+      <w:lvlText w:val="%9."/>
+      <w:lvlJc w:val="right"/>
+      <w:pPr>
+        <w:ind w:left="6480" w:hanging="180"/>
+      </w:pPr>
+    </w:lvl>
+  </w:abstractNum>
+  <w:abstractNum w:abstractNumId="17" w15:restartNumberingAfterBreak="0">
     <w:nsid w:val="25682F78"/>
     <w:multiLevelType w:val="hybridMultilevel"/>
     <w:tmpl w:val="B6160506"/>
@@ -5102,7 +6516,7 @@
       </w:rPr>
     </w:lvl>
   </w:abstractNum>
-  <w:abstractNum w:abstractNumId="16" w15:restartNumberingAfterBreak="0">
+  <w:abstractNum w:abstractNumId="18" w15:restartNumberingAfterBreak="0">
     <w:nsid w:val="272B4543"/>
     <w:multiLevelType w:val="hybridMultilevel"/>
     <w:tmpl w:val="BBC64BA2"/>
@@ -5215,7 +6629,7 @@
       </w:rPr>
     </w:lvl>
   </w:abstractNum>
-  <w:abstractNum w:abstractNumId="17" w15:restartNumberingAfterBreak="0">
+  <w:abstractNum w:abstractNumId="19" w15:restartNumberingAfterBreak="0">
     <w:nsid w:val="2903172A"/>
     <w:multiLevelType w:val="hybridMultilevel"/>
     <w:tmpl w:val="B52AA018"/>
@@ -5301,7 +6715,7 @@
       </w:pPr>
     </w:lvl>
   </w:abstractNum>
-  <w:abstractNum w:abstractNumId="18" w15:restartNumberingAfterBreak="0">
+  <w:abstractNum w:abstractNumId="20" w15:restartNumberingAfterBreak="0">
     <w:nsid w:val="2FDF442E"/>
     <w:multiLevelType w:val="hybridMultilevel"/>
     <w:tmpl w:val="A9128568"/>
@@ -5414,7 +6828,7 @@
       </w:rPr>
     </w:lvl>
   </w:abstractNum>
-  <w:abstractNum w:abstractNumId="19" w15:restartNumberingAfterBreak="0">
+  <w:abstractNum w:abstractNumId="21" w15:restartNumberingAfterBreak="0">
     <w:nsid w:val="32B511F0"/>
     <w:multiLevelType w:val="hybridMultilevel"/>
     <w:tmpl w:val="A51A4D4C"/>
@@ -5527,7 +6941,7 @@
       </w:rPr>
     </w:lvl>
   </w:abstractNum>
-  <w:abstractNum w:abstractNumId="20" w15:restartNumberingAfterBreak="0">
+  <w:abstractNum w:abstractNumId="22" w15:restartNumberingAfterBreak="0">
     <w:nsid w:val="4186668A"/>
     <w:multiLevelType w:val="hybridMultilevel"/>
     <w:tmpl w:val="9DFAF41A"/>
@@ -5616,7 +7030,7 @@
       </w:pPr>
     </w:lvl>
   </w:abstractNum>
-  <w:abstractNum w:abstractNumId="21" w15:restartNumberingAfterBreak="0">
+  <w:abstractNum w:abstractNumId="23" w15:restartNumberingAfterBreak="0">
     <w:nsid w:val="4A9C74ED"/>
     <w:multiLevelType w:val="hybridMultilevel"/>
     <w:tmpl w:val="18A27AAA"/>
@@ -5705,7 +7119,7 @@
       </w:pPr>
     </w:lvl>
   </w:abstractNum>
-  <w:abstractNum w:abstractNumId="22" w15:restartNumberingAfterBreak="0">
+  <w:abstractNum w:abstractNumId="24" w15:restartNumberingAfterBreak="0">
     <w:nsid w:val="4E863C54"/>
     <w:multiLevelType w:val="hybridMultilevel"/>
     <w:tmpl w:val="5DF4B844"/>
@@ -5818,7 +7232,7 @@
       </w:rPr>
     </w:lvl>
   </w:abstractNum>
-  <w:abstractNum w:abstractNumId="23" w15:restartNumberingAfterBreak="0">
+  <w:abstractNum w:abstractNumId="25" w15:restartNumberingAfterBreak="0">
     <w:nsid w:val="55D93E01"/>
     <w:multiLevelType w:val="hybridMultilevel"/>
     <w:tmpl w:val="C8668A6C"/>
@@ -5931,7 +7345,7 @@
       </w:rPr>
     </w:lvl>
   </w:abstractNum>
-  <w:abstractNum w:abstractNumId="24" w15:restartNumberingAfterBreak="0">
+  <w:abstractNum w:abstractNumId="26" w15:restartNumberingAfterBreak="0">
     <w:nsid w:val="5DA83A1E"/>
     <w:multiLevelType w:val="hybridMultilevel"/>
     <w:tmpl w:val="BE1CF332"/>
@@ -6044,7 +7458,7 @@
       </w:rPr>
     </w:lvl>
   </w:abstractNum>
-  <w:abstractNum w:abstractNumId="25" w15:restartNumberingAfterBreak="0">
+  <w:abstractNum w:abstractNumId="27" w15:restartNumberingAfterBreak="0">
     <w:nsid w:val="6844367E"/>
     <w:multiLevelType w:val="hybridMultilevel"/>
     <w:tmpl w:val="732CB7CC"/>
@@ -6157,7 +7571,7 @@
       </w:rPr>
     </w:lvl>
   </w:abstractNum>
-  <w:abstractNum w:abstractNumId="26" w15:restartNumberingAfterBreak="0">
+  <w:abstractNum w:abstractNumId="28" w15:restartNumberingAfterBreak="0">
     <w:nsid w:val="68B538A9"/>
     <w:multiLevelType w:val="hybridMultilevel"/>
     <w:tmpl w:val="4CBACEBE"/>
@@ -6246,7 +7660,7 @@
       </w:pPr>
     </w:lvl>
   </w:abstractNum>
-  <w:abstractNum w:abstractNumId="27" w15:restartNumberingAfterBreak="0">
+  <w:abstractNum w:abstractNumId="29" w15:restartNumberingAfterBreak="0">
     <w:nsid w:val="6F9F6D68"/>
     <w:multiLevelType w:val="hybridMultilevel"/>
     <w:tmpl w:val="EDA2079A"/>
@@ -6332,7 +7746,7 @@
       </w:pPr>
     </w:lvl>
   </w:abstractNum>
-  <w:abstractNum w:abstractNumId="28" w15:restartNumberingAfterBreak="0">
+  <w:abstractNum w:abstractNumId="30" w15:restartNumberingAfterBreak="0">
     <w:nsid w:val="7E8F175E"/>
     <w:multiLevelType w:val="hybridMultilevel"/>
     <w:tmpl w:val="451A8D58"/>
@@ -6421,7 +7835,7 @@
       </w:pPr>
     </w:lvl>
   </w:abstractNum>
-  <w:abstractNum w:abstractNumId="29" w15:restartNumberingAfterBreak="0">
+  <w:abstractNum w:abstractNumId="31" w15:restartNumberingAfterBreak="0">
     <w:nsid w:val="7EA71615"/>
     <w:multiLevelType w:val="hybridMultilevel"/>
     <w:tmpl w:val="AEAC6F3E"/>
@@ -6535,61 +7949,61 @@
     </w:lvl>
   </w:abstractNum>
   <w:num w:numId="1">
+    <w:abstractNumId w:val="25"/>
+  </w:num>
+  <w:num w:numId="2">
+    <w:abstractNumId w:val="17"/>
+  </w:num>
+  <w:num w:numId="3">
     <w:abstractNumId w:val="23"/>
   </w:num>
-  <w:num w:numId="2">
-    <w:abstractNumId w:val="15"/>
+  <w:num w:numId="4">
+    <w:abstractNumId w:val="13"/>
   </w:num>
-  <w:num w:numId="3">
-    <w:abstractNumId w:val="21"/>
-  </w:num>
-  <w:num w:numId="4">
+  <w:num w:numId="5">
     <w:abstractNumId w:val="12"/>
   </w:num>
-  <w:num w:numId="5">
-    <w:abstractNumId w:val="11"/>
-  </w:num>
   <w:num w:numId="6">
-    <w:abstractNumId w:val="14"/>
+    <w:abstractNumId w:val="15"/>
   </w:num>
   <w:num w:numId="7">
     <w:abstractNumId w:val="10"/>
   </w:num>
   <w:num w:numId="8">
-    <w:abstractNumId w:val="27"/>
+    <w:abstractNumId w:val="29"/>
   </w:num>
   <w:num w:numId="9">
-    <w:abstractNumId w:val="17"/>
+    <w:abstractNumId w:val="19"/>
   </w:num>
   <w:num w:numId="10">
-    <w:abstractNumId w:val="13"/>
+    <w:abstractNumId w:val="14"/>
   </w:num>
   <w:num w:numId="11">
-    <w:abstractNumId w:val="16"/>
+    <w:abstractNumId w:val="18"/>
   </w:num>
   <w:num w:numId="12">
     <w:abstractNumId w:val="6"/>
   </w:num>
   <w:num w:numId="13">
-    <w:abstractNumId w:val="18"/>
+    <w:abstractNumId w:val="20"/>
   </w:num>
   <w:num w:numId="14">
-    <w:abstractNumId w:val="22"/>
+    <w:abstractNumId w:val="24"/>
   </w:num>
   <w:num w:numId="15">
-    <w:abstractNumId w:val="29"/>
+    <w:abstractNumId w:val="31"/>
   </w:num>
   <w:num w:numId="16">
-    <w:abstractNumId w:val="19"/>
+    <w:abstractNumId w:val="21"/>
   </w:num>
   <w:num w:numId="17">
     <w:abstractNumId w:val="7"/>
   </w:num>
   <w:num w:numId="18">
-    <w:abstractNumId w:val="25"/>
+    <w:abstractNumId w:val="27"/>
   </w:num>
   <w:num w:numId="19">
-    <w:abstractNumId w:val="24"/>
+    <w:abstractNumId w:val="26"/>
   </w:num>
   <w:num w:numId="20">
     <w:abstractNumId w:val="0"/>
@@ -6610,19 +8024,25 @@
     <w:abstractNumId w:val="5"/>
   </w:num>
   <w:num w:numId="26">
-    <w:abstractNumId w:val="20"/>
+    <w:abstractNumId w:val="22"/>
   </w:num>
   <w:num w:numId="27">
-    <w:abstractNumId w:val="26"/>
+    <w:abstractNumId w:val="28"/>
   </w:num>
   <w:num w:numId="28">
     <w:abstractNumId w:val="9"/>
   </w:num>
   <w:num w:numId="29">
-    <w:abstractNumId w:val="28"/>
+    <w:abstractNumId w:val="30"/>
   </w:num>
   <w:num w:numId="30">
     <w:abstractNumId w:val="8"/>
+  </w:num>
+  <w:num w:numId="31">
+    <w:abstractNumId w:val="16"/>
+  </w:num>
+  <w:num w:numId="32">
+    <w:abstractNumId w:val="11"/>
   </w:num>
   <w:numIdMacAtCleanup w:val="10"/>
 </w:numbering>
@@ -8160,7 +9580,7 @@
 </file>
 
 <file path=customXml/itemProps1.xml><?xml version="1.0" encoding="utf-8"?>
-<ds:datastoreItem xmlns:ds="http://schemas.openxmlformats.org/officeDocument/2006/customXml" ds:itemID="{DDBF2535-2FCD-254E-AB82-D33EDFC30D05}">
+<ds:datastoreItem xmlns:ds="http://schemas.openxmlformats.org/officeDocument/2006/customXml" ds:itemID="{020CC890-2530-B247-8F5B-C5DC8DBF15AB}">
   <ds:schemaRefs>
     <ds:schemaRef ds:uri="http://schemas.openxmlformats.org/officeDocument/2006/bibliography"/>
   </ds:schemaRefs>

</xml_diff>

<commit_message>
Updated test results for CompanyEmailSystem
</commit_message>
<xml_diff>
--- a/CompanyEmailSystem.docx
+++ b/CompanyEmailSystem.docx
@@ -250,17 +250,17 @@
       </w:tblPr>
       <w:tblGrid>
         <w:gridCol w:w="604"/>
-        <w:gridCol w:w="1125"/>
-        <w:gridCol w:w="2447"/>
-        <w:gridCol w:w="1701"/>
-        <w:gridCol w:w="1429"/>
-        <w:gridCol w:w="1761"/>
-        <w:gridCol w:w="1418"/>
-        <w:gridCol w:w="1701"/>
-        <w:gridCol w:w="2126"/>
-        <w:gridCol w:w="1559"/>
-        <w:gridCol w:w="1620"/>
-        <w:gridCol w:w="3342"/>
+        <w:gridCol w:w="1124"/>
+        <w:gridCol w:w="2421"/>
+        <w:gridCol w:w="1695"/>
+        <w:gridCol w:w="1424"/>
+        <w:gridCol w:w="1756"/>
+        <w:gridCol w:w="1512"/>
+        <w:gridCol w:w="1686"/>
+        <w:gridCol w:w="2114"/>
+        <w:gridCol w:w="1542"/>
+        <w:gridCol w:w="1614"/>
+        <w:gridCol w:w="3341"/>
       </w:tblGrid>
       <w:tr>
         <w:tc>
@@ -285,7 +285,7 @@
         </w:tc>
         <w:tc>
           <w:tcPr>
-            <w:tcW w:w="1125" w:type="dxa"/>
+            <w:tcW w:w="1124" w:type="dxa"/>
           </w:tcPr>
           <w:p>
             <w:pPr>
@@ -305,7 +305,7 @@
         </w:tc>
         <w:tc>
           <w:tcPr>
-            <w:tcW w:w="2447" w:type="dxa"/>
+            <w:tcW w:w="2421" w:type="dxa"/>
           </w:tcPr>
           <w:p>
             <w:pPr>
@@ -325,7 +325,7 @@
         </w:tc>
         <w:tc>
           <w:tcPr>
-            <w:tcW w:w="1701" w:type="dxa"/>
+            <w:tcW w:w="1695" w:type="dxa"/>
           </w:tcPr>
           <w:p>
             <w:pPr>
@@ -345,7 +345,7 @@
         </w:tc>
         <w:tc>
           <w:tcPr>
-            <w:tcW w:w="1429" w:type="dxa"/>
+            <w:tcW w:w="1424" w:type="dxa"/>
           </w:tcPr>
           <w:p>
             <w:pPr>
@@ -365,7 +365,7 @@
         </w:tc>
         <w:tc>
           <w:tcPr>
-            <w:tcW w:w="1761" w:type="dxa"/>
+            <w:tcW w:w="1756" w:type="dxa"/>
           </w:tcPr>
           <w:p>
             <w:pPr>
@@ -385,7 +385,7 @@
         </w:tc>
         <w:tc>
           <w:tcPr>
-            <w:tcW w:w="1418" w:type="dxa"/>
+            <w:tcW w:w="1512" w:type="dxa"/>
           </w:tcPr>
           <w:p>
             <w:pPr>
@@ -405,7 +405,7 @@
         </w:tc>
         <w:tc>
           <w:tcPr>
-            <w:tcW w:w="1701" w:type="dxa"/>
+            <w:tcW w:w="1686" w:type="dxa"/>
           </w:tcPr>
           <w:p>
             <w:pPr>
@@ -425,7 +425,7 @@
         </w:tc>
         <w:tc>
           <w:tcPr>
-            <w:tcW w:w="2126" w:type="dxa"/>
+            <w:tcW w:w="2114" w:type="dxa"/>
           </w:tcPr>
           <w:p>
             <w:pPr>
@@ -445,7 +445,7 @@
         </w:tc>
         <w:tc>
           <w:tcPr>
-            <w:tcW w:w="1559" w:type="dxa"/>
+            <w:tcW w:w="1542" w:type="dxa"/>
           </w:tcPr>
           <w:p>
             <w:pPr>
@@ -465,7 +465,7 @@
         </w:tc>
         <w:tc>
           <w:tcPr>
-            <w:tcW w:w="1620" w:type="dxa"/>
+            <w:tcW w:w="1614" w:type="dxa"/>
           </w:tcPr>
           <w:p>
             <w:pPr>
@@ -485,7 +485,7 @@
         </w:tc>
         <w:tc>
           <w:tcPr>
-            <w:tcW w:w="3342" w:type="dxa"/>
+            <w:tcW w:w="3341" w:type="dxa"/>
           </w:tcPr>
           <w:p>
             <w:pPr>
@@ -525,7 +525,7 @@
         </w:tc>
         <w:tc>
           <w:tcPr>
-            <w:tcW w:w="1125" w:type="dxa"/>
+            <w:tcW w:w="1124" w:type="dxa"/>
           </w:tcPr>
           <w:p>
             <w:pPr>
@@ -543,7 +543,7 @@
         </w:tc>
         <w:tc>
           <w:tcPr>
-            <w:tcW w:w="2447" w:type="dxa"/>
+            <w:tcW w:w="2421" w:type="dxa"/>
           </w:tcPr>
           <w:p>
             <w:pPr>
@@ -561,7 +561,7 @@
         </w:tc>
         <w:tc>
           <w:tcPr>
-            <w:tcW w:w="1701" w:type="dxa"/>
+            <w:tcW w:w="1695" w:type="dxa"/>
           </w:tcPr>
           <w:p>
             <w:pPr>
@@ -579,7 +579,7 @@
         </w:tc>
         <w:tc>
           <w:tcPr>
-            <w:tcW w:w="1429" w:type="dxa"/>
+            <w:tcW w:w="1424" w:type="dxa"/>
           </w:tcPr>
           <w:p>
             <w:pPr>
@@ -597,7 +597,7 @@
         </w:tc>
         <w:tc>
           <w:tcPr>
-            <w:tcW w:w="1761" w:type="dxa"/>
+            <w:tcW w:w="1756" w:type="dxa"/>
           </w:tcPr>
           <w:p>
             <w:pPr>
@@ -698,7 +698,7 @@
         </w:tc>
         <w:tc>
           <w:tcPr>
-            <w:tcW w:w="1418" w:type="dxa"/>
+            <w:tcW w:w="1512" w:type="dxa"/>
           </w:tcPr>
           <w:p>
             <w:pPr>
@@ -799,7 +799,7 @@
         </w:tc>
         <w:tc>
           <w:tcPr>
-            <w:tcW w:w="1701" w:type="dxa"/>
+            <w:tcW w:w="1686" w:type="dxa"/>
           </w:tcPr>
           <w:p>
             <w:pPr>
@@ -817,7 +817,7 @@
         </w:tc>
         <w:tc>
           <w:tcPr>
-            <w:tcW w:w="2126" w:type="dxa"/>
+            <w:tcW w:w="2114" w:type="dxa"/>
           </w:tcPr>
           <w:p>
             <w:pPr>
@@ -835,7 +835,7 @@
         </w:tc>
         <w:tc>
           <w:tcPr>
-            <w:tcW w:w="1559" w:type="dxa"/>
+            <w:tcW w:w="1542" w:type="dxa"/>
           </w:tcPr>
           <w:p>
             <w:pPr>
@@ -853,7 +853,7 @@
         </w:tc>
         <w:tc>
           <w:tcPr>
-            <w:tcW w:w="1620" w:type="dxa"/>
+            <w:tcW w:w="1614" w:type="dxa"/>
           </w:tcPr>
           <w:p>
             <w:pPr>
@@ -884,7 +884,7 @@
         </w:tc>
         <w:tc>
           <w:tcPr>
-            <w:tcW w:w="3342" w:type="dxa"/>
+            <w:tcW w:w="3341" w:type="dxa"/>
           </w:tcPr>
           <w:p>
             <w:pPr>
@@ -916,7 +916,7 @@
         </w:tc>
         <w:tc>
           <w:tcPr>
-            <w:tcW w:w="1125" w:type="dxa"/>
+            <w:tcW w:w="1124" w:type="dxa"/>
           </w:tcPr>
           <w:p>
             <w:pPr>
@@ -934,7 +934,7 @@
         </w:tc>
         <w:tc>
           <w:tcPr>
-            <w:tcW w:w="2447" w:type="dxa"/>
+            <w:tcW w:w="2421" w:type="dxa"/>
           </w:tcPr>
           <w:p>
             <w:pPr>
@@ -958,7 +958,7 @@
         </w:tc>
         <w:tc>
           <w:tcPr>
-            <w:tcW w:w="1701" w:type="dxa"/>
+            <w:tcW w:w="1695" w:type="dxa"/>
           </w:tcPr>
           <w:p>
             <w:pPr>
@@ -976,7 +976,7 @@
         </w:tc>
         <w:tc>
           <w:tcPr>
-            <w:tcW w:w="1429" w:type="dxa"/>
+            <w:tcW w:w="1424" w:type="dxa"/>
           </w:tcPr>
           <w:p>
             <w:pPr>
@@ -994,7 +994,7 @@
         </w:tc>
         <w:tc>
           <w:tcPr>
-            <w:tcW w:w="1761" w:type="dxa"/>
+            <w:tcW w:w="1756" w:type="dxa"/>
           </w:tcPr>
           <w:p>
             <w:pPr>
@@ -1018,7 +1018,7 @@
         </w:tc>
         <w:tc>
           <w:tcPr>
-            <w:tcW w:w="1418" w:type="dxa"/>
+            <w:tcW w:w="1512" w:type="dxa"/>
           </w:tcPr>
           <w:p>
             <w:pPr>
@@ -1036,7 +1036,7 @@
         </w:tc>
         <w:tc>
           <w:tcPr>
-            <w:tcW w:w="1701" w:type="dxa"/>
+            <w:tcW w:w="1686" w:type="dxa"/>
           </w:tcPr>
           <w:p>
             <w:pPr>
@@ -1054,7 +1054,7 @@
         </w:tc>
         <w:tc>
           <w:tcPr>
-            <w:tcW w:w="2126" w:type="dxa"/>
+            <w:tcW w:w="2114" w:type="dxa"/>
           </w:tcPr>
           <w:p>
             <w:pPr>
@@ -1072,7 +1072,7 @@
         </w:tc>
         <w:tc>
           <w:tcPr>
-            <w:tcW w:w="1559" w:type="dxa"/>
+            <w:tcW w:w="1542" w:type="dxa"/>
           </w:tcPr>
           <w:p>
             <w:pPr>
@@ -1090,7 +1090,7 @@
         </w:tc>
         <w:tc>
           <w:tcPr>
-            <w:tcW w:w="1620" w:type="dxa"/>
+            <w:tcW w:w="1614" w:type="dxa"/>
           </w:tcPr>
           <w:p>
             <w:pPr>
@@ -1108,7 +1108,7 @@
         </w:tc>
         <w:tc>
           <w:tcPr>
-            <w:tcW w:w="3342" w:type="dxa"/>
+            <w:tcW w:w="3341" w:type="dxa"/>
           </w:tcPr>
           <w:p>
             <w:pPr>
@@ -1140,7 +1140,7 @@
         </w:tc>
         <w:tc>
           <w:tcPr>
-            <w:tcW w:w="1125" w:type="dxa"/>
+            <w:tcW w:w="1124" w:type="dxa"/>
           </w:tcPr>
           <w:p>
             <w:pPr>
@@ -1158,7 +1158,7 @@
         </w:tc>
         <w:tc>
           <w:tcPr>
-            <w:tcW w:w="2447" w:type="dxa"/>
+            <w:tcW w:w="2421" w:type="dxa"/>
           </w:tcPr>
           <w:p>
             <w:pPr>
@@ -1176,7 +1176,7 @@
         </w:tc>
         <w:tc>
           <w:tcPr>
-            <w:tcW w:w="1701" w:type="dxa"/>
+            <w:tcW w:w="1695" w:type="dxa"/>
           </w:tcPr>
           <w:p>
             <w:pPr>
@@ -1196,11 +1196,17 @@
               </w:rPr>
               <w:t xml:space="preserve"> </w:t>
             </w:r>
-          </w:p>
-        </w:tc>
-        <w:tc>
-          <w:tcPr>
-            <w:tcW w:w="1429" w:type="dxa"/>
+            <w:r>
+              <w:rPr>
+                <w:bCs/>
+              </w:rPr>
+              <w:t>after initializing project array</w:t>
+            </w:r>
+          </w:p>
+        </w:tc>
+        <w:tc>
+          <w:tcPr>
+            <w:tcW w:w="1424" w:type="dxa"/>
           </w:tcPr>
           <w:p>
             <w:pPr>
@@ -1218,7 +1224,7 @@
         </w:tc>
         <w:tc>
           <w:tcPr>
-            <w:tcW w:w="1761" w:type="dxa"/>
+            <w:tcW w:w="1756" w:type="dxa"/>
           </w:tcPr>
           <w:p>
             <w:pPr>
@@ -1262,25 +1268,45 @@
         </w:tc>
         <w:tc>
           <w:tcPr>
-            <w:tcW w:w="1418" w:type="dxa"/>
-          </w:tcPr>
-          <w:p>
-            <w:pPr>
-              <w:rPr>
-                <w:bCs/>
-              </w:rPr>
-            </w:pPr>
-            <w:r>
-              <w:rPr>
-                <w:bCs/>
-              </w:rPr>
-              <w:t>10000</w:t>
-            </w:r>
-          </w:p>
-        </w:tc>
-        <w:tc>
-          <w:tcPr>
-            <w:tcW w:w="1701" w:type="dxa"/>
+            <w:tcW w:w="1512" w:type="dxa"/>
+          </w:tcPr>
+          <w:p>
+            <w:pPr>
+              <w:rPr>
+                <w:bCs/>
+              </w:rPr>
+            </w:pPr>
+            <w:r>
+              <w:rPr>
+                <w:bCs/>
+              </w:rPr>
+              <w:t xml:space="preserve">Error: Complication </w:t>
+            </w:r>
+          </w:p>
+          <w:p>
+            <w:pPr>
+              <w:rPr>
+                <w:bCs/>
+              </w:rPr>
+            </w:pPr>
+            <w:r>
+              <w:rPr>
+                <w:bCs/>
+              </w:rPr>
+              <w:t>Error</w:t>
+            </w:r>
+          </w:p>
+          <w:p>
+            <w:pPr>
+              <w:rPr>
+                <w:bCs/>
+              </w:rPr>
+            </w:pPr>
+          </w:p>
+        </w:tc>
+        <w:tc>
+          <w:tcPr>
+            <w:tcW w:w="1686" w:type="dxa"/>
           </w:tcPr>
           <w:p>
             <w:pPr>
@@ -1298,7 +1324,7 @@
         </w:tc>
         <w:tc>
           <w:tcPr>
-            <w:tcW w:w="2126" w:type="dxa"/>
+            <w:tcW w:w="2114" w:type="dxa"/>
           </w:tcPr>
           <w:p>
             <w:pPr>
@@ -1316,25 +1342,25 @@
         </w:tc>
         <w:tc>
           <w:tcPr>
-            <w:tcW w:w="1559" w:type="dxa"/>
-          </w:tcPr>
-          <w:p>
-            <w:pPr>
-              <w:rPr>
-                <w:bCs/>
-              </w:rPr>
-            </w:pPr>
-            <w:r>
-              <w:rPr>
-                <w:bCs/>
-              </w:rPr>
-              <w:t>PASS</w:t>
-            </w:r>
-          </w:p>
-        </w:tc>
-        <w:tc>
-          <w:tcPr>
-            <w:tcW w:w="1620" w:type="dxa"/>
+            <w:tcW w:w="1542" w:type="dxa"/>
+          </w:tcPr>
+          <w:p>
+            <w:pPr>
+              <w:rPr>
+                <w:bCs/>
+              </w:rPr>
+            </w:pPr>
+            <w:r>
+              <w:rPr>
+                <w:bCs/>
+              </w:rPr>
+              <w:t>FAIL</w:t>
+            </w:r>
+          </w:p>
+        </w:tc>
+        <w:tc>
+          <w:tcPr>
+            <w:tcW w:w="1614" w:type="dxa"/>
           </w:tcPr>
           <w:p>
             <w:pPr>
@@ -1352,19 +1378,37 @@
         </w:tc>
         <w:tc>
           <w:tcPr>
-            <w:tcW w:w="3342" w:type="dxa"/>
-          </w:tcPr>
-          <w:p>
-            <w:pPr>
-              <w:rPr>
-                <w:bCs/>
-              </w:rPr>
-            </w:pPr>
-            <w:r>
-              <w:rPr>
-                <w:bCs/>
-              </w:rPr>
-              <w:t xml:space="preserve">Tests the program does not crash or thrown an exception when handling a large number of projects. Also tests to ensure the array is not statically set. </w:t>
+            <w:tcW w:w="3341" w:type="dxa"/>
+          </w:tcPr>
+          <w:p>
+            <w:pPr>
+              <w:rPr>
+                <w:bCs/>
+              </w:rPr>
+            </w:pPr>
+            <w:r>
+              <w:rPr>
+                <w:bCs/>
+              </w:rPr>
+              <w:t>Error: Complication Error method is not public</w:t>
+            </w:r>
+            <w:r>
+              <w:rPr>
+                <w:bCs/>
+              </w:rPr>
+              <w:t xml:space="preserve"> and Projects array is not </w:t>
+            </w:r>
+            <w:r>
+              <w:rPr>
+                <w:bCs/>
+              </w:rPr>
+              <w:t>public</w:t>
+            </w:r>
+            <w:r>
+              <w:rPr>
+                <w:bCs/>
+              </w:rPr>
+              <w:t xml:space="preserve"> </w:t>
             </w:r>
           </w:p>
         </w:tc>
@@ -1384,56 +1428,56 @@
               <w:rPr>
                 <w:bCs/>
               </w:rPr>
+              <w:t>304</w:t>
+            </w:r>
+          </w:p>
+        </w:tc>
+        <w:tc>
+          <w:tcPr>
+            <w:tcW w:w="1124" w:type="dxa"/>
+          </w:tcPr>
+          <w:p>
+            <w:pPr>
+              <w:rPr>
+                <w:bCs/>
+              </w:rPr>
+            </w:pPr>
+            <w:r>
+              <w:rPr>
+                <w:bCs/>
+              </w:rPr>
+              <w:t>List Project</w:t>
+            </w:r>
+          </w:p>
+        </w:tc>
+        <w:tc>
+          <w:tcPr>
+            <w:tcW w:w="2421" w:type="dxa"/>
+          </w:tcPr>
+          <w:p>
+            <w:pPr>
+              <w:rPr>
+                <w:bCs/>
+              </w:rPr>
+            </w:pPr>
+            <w:r>
+              <w:rPr>
+                <w:bCs/>
+              </w:rPr>
+              <w:t xml:space="preserve">Checks that the function returns the </w:t>
+            </w:r>
+            <w:r>
+              <w:rPr>
+                <w:bCs/>
+              </w:rPr>
               <w:lastRenderedPageBreak/>
-              <w:t>304</w:t>
-            </w:r>
-          </w:p>
-        </w:tc>
-        <w:tc>
-          <w:tcPr>
-            <w:tcW w:w="1125" w:type="dxa"/>
-          </w:tcPr>
-          <w:p>
-            <w:pPr>
-              <w:rPr>
-                <w:bCs/>
-              </w:rPr>
-            </w:pPr>
-            <w:r>
-              <w:rPr>
-                <w:bCs/>
-              </w:rPr>
-              <w:t>List Project</w:t>
-            </w:r>
-          </w:p>
-        </w:tc>
-        <w:tc>
-          <w:tcPr>
-            <w:tcW w:w="2447" w:type="dxa"/>
-          </w:tcPr>
-          <w:p>
-            <w:pPr>
-              <w:rPr>
-                <w:bCs/>
-              </w:rPr>
-            </w:pPr>
-            <w:r>
-              <w:rPr>
-                <w:bCs/>
-              </w:rPr>
-              <w:t xml:space="preserve">Checks that the function returns the </w:t>
-            </w:r>
-            <w:r>
-              <w:rPr>
-                <w:bCs/>
-              </w:rPr>
               <w:t>correct number of projects created</w:t>
             </w:r>
           </w:p>
         </w:tc>
         <w:tc>
           <w:tcPr>
-            <w:tcW w:w="1701" w:type="dxa"/>
+            <w:tcW w:w="1695" w:type="dxa"/>
           </w:tcPr>
           <w:p>
             <w:pPr>
@@ -1446,25 +1490,15 @@
               <w:rPr>
                 <w:bCs/>
               </w:rPr>
-              <w:t>Initialize</w:t>
-            </w:r>
-            <w:r>
-              <w:rPr>
-                <w:bCs/>
-              </w:rPr>
-              <w:t xml:space="preserve"> the Projects array and add 5 emails</w:t>
-            </w:r>
-            <w:r>
-              <w:rPr>
-                <w:bCs/>
-              </w:rPr>
-              <w:t xml:space="preserve"> </w:t>
-            </w:r>
-            <w:r>
-              <w:rPr>
-                <w:bCs/>
-              </w:rPr>
-              <w:t xml:space="preserve">with constant </w:t>
+              <w:lastRenderedPageBreak/>
+              <w:t xml:space="preserve">Initialize the Projects array and add 5 emails with </w:t>
+            </w:r>
+            <w:r>
+              <w:rPr>
+                <w:bCs/>
+              </w:rPr>
+              <w:lastRenderedPageBreak/>
+              <w:t xml:space="preserve">constant </w:t>
             </w:r>
             <w:r>
               <w:rPr>
@@ -1493,7 +1527,7 @@
         </w:tc>
         <w:tc>
           <w:tcPr>
-            <w:tcW w:w="1429" w:type="dxa"/>
+            <w:tcW w:w="1424" w:type="dxa"/>
           </w:tcPr>
           <w:p>
             <w:pPr>
@@ -1507,6 +1541,7 @@
                 <w:bCs/>
                 <w:color w:val="FF0000"/>
               </w:rPr>
+              <w:lastRenderedPageBreak/>
               <w:t xml:space="preserve">KPTITLE1 + </w:t>
             </w:r>
             <w:r>
@@ -1522,24 +1557,33 @@
                 <w:bCs/>
                 <w:color w:val="000000" w:themeColor="text1"/>
               </w:rPr>
-              <w:t>the index of for loop to create the projects</w:t>
-            </w:r>
-          </w:p>
-        </w:tc>
-        <w:tc>
-          <w:tcPr>
-            <w:tcW w:w="1761" w:type="dxa"/>
-          </w:tcPr>
-          <w:p>
-            <w:pPr>
-              <w:rPr>
-                <w:bCs/>
-              </w:rPr>
-            </w:pPr>
-            <w:r>
-              <w:rPr>
-                <w:bCs/>
-              </w:rPr>
+              <w:t xml:space="preserve">the index of for loop </w:t>
+            </w:r>
+            <w:r>
+              <w:rPr>
+                <w:bCs/>
+                <w:color w:val="000000" w:themeColor="text1"/>
+              </w:rPr>
+              <w:lastRenderedPageBreak/>
+              <w:t>to create the projects</w:t>
+            </w:r>
+          </w:p>
+        </w:tc>
+        <w:tc>
+          <w:tcPr>
+            <w:tcW w:w="1756" w:type="dxa"/>
+          </w:tcPr>
+          <w:p>
+            <w:pPr>
+              <w:rPr>
+                <w:bCs/>
+              </w:rPr>
+            </w:pPr>
+            <w:r>
+              <w:rPr>
+                <w:bCs/>
+              </w:rPr>
+              <w:lastRenderedPageBreak/>
               <w:t>The list of projects in the format:</w:t>
             </w:r>
           </w:p>
@@ -1560,6 +1604,7 @@
                 <w:bCs/>
                 <w:color w:val="FF0000"/>
               </w:rPr>
+              <w:lastRenderedPageBreak/>
               <w:t>kPTITLE1 + I</w:t>
             </w:r>
             <w:r>
@@ -1579,43 +1624,71 @@
         </w:tc>
         <w:tc>
           <w:tcPr>
-            <w:tcW w:w="1418" w:type="dxa"/>
-          </w:tcPr>
-          <w:p>
-            <w:pPr>
-              <w:rPr>
-                <w:bCs/>
-              </w:rPr>
-            </w:pPr>
-            <w:r>
-              <w:rPr>
-                <w:bCs/>
-              </w:rPr>
-              <w:t xml:space="preserve">Error: No Line found </w:t>
-            </w:r>
-          </w:p>
-        </w:tc>
-        <w:tc>
-          <w:tcPr>
-            <w:tcW w:w="1701" w:type="dxa"/>
-          </w:tcPr>
-          <w:p>
-            <w:pPr>
-              <w:rPr>
-                <w:bCs/>
-              </w:rPr>
-            </w:pPr>
-            <w:r>
-              <w:rPr>
-                <w:bCs/>
-              </w:rPr>
+            <w:tcW w:w="1512" w:type="dxa"/>
+          </w:tcPr>
+          <w:p>
+            <w:pPr>
+              <w:rPr>
+                <w:bCs/>
+              </w:rPr>
+            </w:pPr>
+            <w:r>
+              <w:rPr>
+                <w:bCs/>
+              </w:rPr>
+              <w:lastRenderedPageBreak/>
+              <w:t xml:space="preserve">Error: Complication </w:t>
+            </w:r>
+            <w:r>
+              <w:rPr>
+                <w:bCs/>
+              </w:rPr>
+              <w:lastRenderedPageBreak/>
+              <w:t>Error</w:t>
+            </w:r>
+            <w:r>
+              <w:rPr>
+                <w:bCs/>
+              </w:rPr>
+              <w:t>: No Line found</w:t>
+            </w:r>
+          </w:p>
+        </w:tc>
+        <w:tc>
+          <w:tcPr>
+            <w:tcW w:w="1686" w:type="dxa"/>
+          </w:tcPr>
+          <w:p>
+            <w:pPr>
+              <w:rPr>
+                <w:bCs/>
+              </w:rPr>
+            </w:pPr>
+            <w:r>
+              <w:rPr>
+                <w:bCs/>
+              </w:rPr>
+              <w:lastRenderedPageBreak/>
               <w:t>Aidan Reed</w:t>
             </w:r>
           </w:p>
-        </w:tc>
-        <w:tc>
-          <w:tcPr>
-            <w:tcW w:w="2126" w:type="dxa"/>
+          <w:p>
+            <w:pPr>
+              <w:rPr>
+                <w:bCs/>
+              </w:rPr>
+            </w:pPr>
+            <w:r>
+              <w:rPr>
+                <w:bCs/>
+              </w:rPr>
+              <w:t>Aidan Reed</w:t>
+            </w:r>
+          </w:p>
+        </w:tc>
+        <w:tc>
+          <w:tcPr>
+            <w:tcW w:w="2114" w:type="dxa"/>
           </w:tcPr>
           <w:p>
             <w:pPr>
@@ -1633,7 +1706,7 @@
         </w:tc>
         <w:tc>
           <w:tcPr>
-            <w:tcW w:w="1559" w:type="dxa"/>
+            <w:tcW w:w="1542" w:type="dxa"/>
           </w:tcPr>
           <w:p>
             <w:pPr>
@@ -1648,10 +1721,23 @@
               <w:t>FAIL</w:t>
             </w:r>
           </w:p>
-        </w:tc>
-        <w:tc>
-          <w:tcPr>
-            <w:tcW w:w="1620" w:type="dxa"/>
+          <w:p>
+            <w:pPr>
+              <w:rPr>
+                <w:bCs/>
+              </w:rPr>
+            </w:pPr>
+            <w:r>
+              <w:rPr>
+                <w:bCs/>
+              </w:rPr>
+              <w:t>FAIL</w:t>
+            </w:r>
+          </w:p>
+        </w:tc>
+        <w:tc>
+          <w:tcPr>
+            <w:tcW w:w="1614" w:type="dxa"/>
           </w:tcPr>
           <w:p>
             <w:pPr>
@@ -1666,22 +1752,55 @@
               <w:t>01.05.2018</w:t>
             </w:r>
           </w:p>
-        </w:tc>
-        <w:tc>
-          <w:tcPr>
-            <w:tcW w:w="3342" w:type="dxa"/>
-          </w:tcPr>
-          <w:p>
-            <w:pPr>
-              <w:rPr>
-                <w:bCs/>
-              </w:rPr>
-            </w:pPr>
-            <w:r>
-              <w:rPr>
-                <w:bCs/>
-              </w:rPr>
-              <w:t>No line found CompanyEmailSysyem.java.111</w:t>
+          <w:p>
+            <w:pPr>
+              <w:rPr>
+                <w:bCs/>
+              </w:rPr>
+            </w:pPr>
+            <w:r>
+              <w:rPr>
+                <w:bCs/>
+              </w:rPr>
+              <w:t>02.05.2018</w:t>
+            </w:r>
+          </w:p>
+        </w:tc>
+        <w:tc>
+          <w:tcPr>
+            <w:tcW w:w="3341" w:type="dxa"/>
+          </w:tcPr>
+          <w:p>
+            <w:pPr>
+              <w:rPr>
+                <w:bCs/>
+              </w:rPr>
+            </w:pPr>
+            <w:r>
+              <w:rPr>
+                <w:bCs/>
+              </w:rPr>
+              <w:t>Error: Complication Error</w:t>
+            </w:r>
+            <w:r>
+              <w:rPr>
+                <w:bCs/>
+              </w:rPr>
+              <w:t xml:space="preserve"> method is not public</w:t>
+            </w:r>
+          </w:p>
+          <w:p>
+            <w:pPr>
+              <w:rPr>
+                <w:bCs/>
+              </w:rPr>
+            </w:pPr>
+            <w:r>
+              <w:rPr>
+                <w:bCs/>
+              </w:rPr>
+              <w:lastRenderedPageBreak/>
+              <w:t>Failure: no line found CompanyEmailSystem - 112</w:t>
             </w:r>
           </w:p>
         </w:tc>
@@ -1707,7 +1826,7 @@
         </w:tc>
         <w:tc>
           <w:tcPr>
-            <w:tcW w:w="1125" w:type="dxa"/>
+            <w:tcW w:w="1124" w:type="dxa"/>
           </w:tcPr>
           <w:p>
             <w:pPr>
@@ -1725,7 +1844,7 @@
         </w:tc>
         <w:tc>
           <w:tcPr>
-            <w:tcW w:w="2447" w:type="dxa"/>
+            <w:tcW w:w="2421" w:type="dxa"/>
           </w:tcPr>
           <w:p>
             <w:pPr>
@@ -1743,43 +1862,19 @@
         </w:tc>
         <w:tc>
           <w:tcPr>
-            <w:tcW w:w="1701" w:type="dxa"/>
-          </w:tcPr>
-          <w:p>
-            <w:pPr>
-              <w:rPr>
-                <w:bCs/>
-              </w:rPr>
-            </w:pPr>
-            <w:r>
-              <w:rPr>
-                <w:bCs/>
-              </w:rPr>
-              <w:t>Create 10</w:t>
-            </w:r>
-            <w:r>
-              <w:rPr>
-                <w:bCs/>
-              </w:rPr>
-              <w:t xml:space="preserve">,000 </w:t>
-            </w:r>
-            <w:r>
-              <w:rPr>
-                <w:bCs/>
-              </w:rPr>
-              <w:t xml:space="preserve">emails for </w:t>
-            </w:r>
-            <w:r>
-              <w:rPr>
-                <w:bCs/>
-              </w:rPr>
-              <w:t>initial phase</w:t>
-            </w:r>
-            <w:r>
-              <w:rPr>
-                <w:bCs/>
-              </w:rPr>
-              <w:t xml:space="preserve"> for a project with </w:t>
+            <w:tcW w:w="1695" w:type="dxa"/>
+          </w:tcPr>
+          <w:p>
+            <w:pPr>
+              <w:rPr>
+                <w:bCs/>
+              </w:rPr>
+            </w:pPr>
+            <w:r>
+              <w:rPr>
+                <w:bCs/>
+              </w:rPr>
+              <w:t xml:space="preserve">Create 10,000 emails for initial phase for a project with </w:t>
             </w:r>
             <w:r>
               <w:rPr>
@@ -1787,15 +1882,7 @@
                 <w:bCs/>
                 <w:color w:val="FF0000"/>
               </w:rPr>
-              <w:t>K</w:t>
-            </w:r>
-            <w:r>
-              <w:rPr>
-                <w:b/>
-                <w:bCs/>
-                <w:color w:val="FF0000"/>
-              </w:rPr>
-              <w:t xml:space="preserve">SENDER kRECIPIENT KSUBJECT KBODY1 </w:t>
+              <w:t xml:space="preserve">KSENDER kRECIPIENT KSUBJECT KBODY1 </w:t>
             </w:r>
             <w:r>
               <w:rPr>
@@ -1807,7 +1894,7 @@
         </w:tc>
         <w:tc>
           <w:tcPr>
-            <w:tcW w:w="1429" w:type="dxa"/>
+            <w:tcW w:w="1424" w:type="dxa"/>
           </w:tcPr>
           <w:p>
             <w:pPr>
@@ -1825,7 +1912,7 @@
         </w:tc>
         <w:tc>
           <w:tcPr>
-            <w:tcW w:w="1761" w:type="dxa"/>
+            <w:tcW w:w="1756" w:type="dxa"/>
           </w:tcPr>
           <w:p>
             <w:pPr>
@@ -1869,8 +1956,21 @@
         </w:tc>
         <w:tc>
           <w:tcPr>
-            <w:tcW w:w="1418" w:type="dxa"/>
-          </w:tcPr>
+            <w:tcW w:w="1512" w:type="dxa"/>
+          </w:tcPr>
+          <w:p>
+            <w:pPr>
+              <w:rPr>
+                <w:bCs/>
+              </w:rPr>
+            </w:pPr>
+            <w:r>
+              <w:rPr>
+                <w:bCs/>
+              </w:rPr>
+              <w:t xml:space="preserve">Error: Complication </w:t>
+            </w:r>
+          </w:p>
           <w:p>
             <w:pPr>
               <w:rPr>
@@ -1887,7 +1987,7 @@
         </w:tc>
         <w:tc>
           <w:tcPr>
-            <w:tcW w:w="1701" w:type="dxa"/>
+            <w:tcW w:w="1686" w:type="dxa"/>
           </w:tcPr>
           <w:p>
             <w:pPr>
@@ -1902,10 +2002,23 @@
               <w:t>Aidan Reed</w:t>
             </w:r>
           </w:p>
-        </w:tc>
-        <w:tc>
-          <w:tcPr>
-            <w:tcW w:w="2126" w:type="dxa"/>
+          <w:p>
+            <w:pPr>
+              <w:rPr>
+                <w:bCs/>
+              </w:rPr>
+            </w:pPr>
+            <w:r>
+              <w:rPr>
+                <w:bCs/>
+              </w:rPr>
+              <w:t>Aidan Reed</w:t>
+            </w:r>
+          </w:p>
+        </w:tc>
+        <w:tc>
+          <w:tcPr>
+            <w:tcW w:w="2114" w:type="dxa"/>
           </w:tcPr>
           <w:p>
             <w:pPr>
@@ -1923,7 +2036,7 @@
         </w:tc>
         <w:tc>
           <w:tcPr>
-            <w:tcW w:w="1559" w:type="dxa"/>
+            <w:tcW w:w="1542" w:type="dxa"/>
           </w:tcPr>
           <w:p>
             <w:pPr>
@@ -1938,10 +2051,23 @@
               <w:t>FAIL</w:t>
             </w:r>
           </w:p>
-        </w:tc>
-        <w:tc>
-          <w:tcPr>
-            <w:tcW w:w="1620" w:type="dxa"/>
+          <w:p>
+            <w:pPr>
+              <w:rPr>
+                <w:bCs/>
+              </w:rPr>
+            </w:pPr>
+            <w:r>
+              <w:rPr>
+                <w:bCs/>
+              </w:rPr>
+              <w:t>FAIL</w:t>
+            </w:r>
+          </w:p>
+        </w:tc>
+        <w:tc>
+          <w:tcPr>
+            <w:tcW w:w="1614" w:type="dxa"/>
           </w:tcPr>
           <w:p>
             <w:pPr>
@@ -1956,22 +2082,48 @@
               <w:t>01.05.2018</w:t>
             </w:r>
           </w:p>
-        </w:tc>
-        <w:tc>
-          <w:tcPr>
-            <w:tcW w:w="3342" w:type="dxa"/>
-          </w:tcPr>
-          <w:p>
-            <w:pPr>
-              <w:rPr>
-                <w:bCs/>
-              </w:rPr>
-            </w:pPr>
-            <w:r>
-              <w:rPr>
-                <w:bCs/>
-              </w:rPr>
-              <w:t>No line found CompanyEmailSysyem.java.111</w:t>
+          <w:p>
+            <w:pPr>
+              <w:rPr>
+                <w:bCs/>
+              </w:rPr>
+            </w:pPr>
+            <w:r>
+              <w:rPr>
+                <w:bCs/>
+              </w:rPr>
+              <w:t>02.05.2018</w:t>
+            </w:r>
+          </w:p>
+        </w:tc>
+        <w:tc>
+          <w:tcPr>
+            <w:tcW w:w="3341" w:type="dxa"/>
+          </w:tcPr>
+          <w:p>
+            <w:pPr>
+              <w:rPr>
+                <w:bCs/>
+              </w:rPr>
+            </w:pPr>
+            <w:r>
+              <w:rPr>
+                <w:bCs/>
+              </w:rPr>
+              <w:t>Error: Complication Error method is not public</w:t>
+            </w:r>
+          </w:p>
+          <w:p>
+            <w:pPr>
+              <w:rPr>
+                <w:bCs/>
+              </w:rPr>
+            </w:pPr>
+            <w:r>
+              <w:rPr>
+                <w:bCs/>
+              </w:rPr>
+              <w:t>Failure: no line found CompanyEmailSystem - 112</w:t>
             </w:r>
           </w:p>
         </w:tc>
@@ -1997,7 +2149,7 @@
         </w:tc>
         <w:tc>
           <w:tcPr>
-            <w:tcW w:w="1125" w:type="dxa"/>
+            <w:tcW w:w="1124" w:type="dxa"/>
           </w:tcPr>
           <w:p>
             <w:pPr>
@@ -2015,61 +2167,37 @@
         </w:tc>
         <w:tc>
           <w:tcPr>
-            <w:tcW w:w="2447" w:type="dxa"/>
-          </w:tcPr>
-          <w:p>
-            <w:pPr>
-              <w:rPr>
-                <w:bCs/>
-              </w:rPr>
-            </w:pPr>
-            <w:r>
-              <w:rPr>
-                <w:bCs/>
-              </w:rPr>
-              <w:t xml:space="preserve">Ensures the </w:t>
-            </w:r>
-            <w:r>
-              <w:rPr>
-                <w:bCs/>
-              </w:rPr>
-              <w:t xml:space="preserve">project </w:t>
-            </w:r>
-            <w:r>
-              <w:rPr>
-                <w:bCs/>
-              </w:rPr>
-              <w:t xml:space="preserve">title added as input is correctly </w:t>
-            </w:r>
-            <w:r>
-              <w:rPr>
-                <w:bCs/>
-              </w:rPr>
-              <w:t>the system provided feedback [Project added]</w:t>
-            </w:r>
-          </w:p>
-        </w:tc>
-        <w:tc>
-          <w:tcPr>
-            <w:tcW w:w="1701" w:type="dxa"/>
-          </w:tcPr>
-          <w:p>
-            <w:pPr>
-              <w:rPr>
-                <w:bCs/>
-              </w:rPr>
-            </w:pPr>
-            <w:r>
-              <w:rPr>
-                <w:bCs/>
-              </w:rPr>
-              <w:t>Initialize the Projects array</w:t>
-            </w:r>
-            <w:r>
-              <w:rPr>
-                <w:bCs/>
-              </w:rPr>
-              <w:t xml:space="preserve"> and create a project with title </w:t>
+            <w:tcW w:w="2421" w:type="dxa"/>
+          </w:tcPr>
+          <w:p>
+            <w:pPr>
+              <w:rPr>
+                <w:bCs/>
+              </w:rPr>
+            </w:pPr>
+            <w:r>
+              <w:rPr>
+                <w:bCs/>
+              </w:rPr>
+              <w:t>Ensures the project title added as input is correctly the system provided feedback [Project added]</w:t>
+            </w:r>
+          </w:p>
+        </w:tc>
+        <w:tc>
+          <w:tcPr>
+            <w:tcW w:w="1695" w:type="dxa"/>
+          </w:tcPr>
+          <w:p>
+            <w:pPr>
+              <w:rPr>
+                <w:bCs/>
+              </w:rPr>
+            </w:pPr>
+            <w:r>
+              <w:rPr>
+                <w:bCs/>
+              </w:rPr>
+              <w:t xml:space="preserve">Initialize the Projects array and create a project with title </w:t>
             </w:r>
             <w:r>
               <w:rPr>
@@ -2083,7 +2211,7 @@
         </w:tc>
         <w:tc>
           <w:tcPr>
-            <w:tcW w:w="1429" w:type="dxa"/>
+            <w:tcW w:w="1424" w:type="dxa"/>
           </w:tcPr>
           <w:p>
             <w:pPr>
@@ -2109,7 +2237,7 @@
         </w:tc>
         <w:tc>
           <w:tcPr>
-            <w:tcW w:w="1761" w:type="dxa"/>
+            <w:tcW w:w="1756" w:type="dxa"/>
           </w:tcPr>
           <w:p>
             <w:pPr>
@@ -2127,8 +2255,27 @@
         </w:tc>
         <w:tc>
           <w:tcPr>
-            <w:tcW w:w="1418" w:type="dxa"/>
-          </w:tcPr>
+            <w:tcW w:w="1512" w:type="dxa"/>
+          </w:tcPr>
+          <w:p>
+            <w:pPr>
+              <w:rPr>
+                <w:bCs/>
+              </w:rPr>
+            </w:pPr>
+            <w:r>
+              <w:rPr>
+                <w:bCs/>
+              </w:rPr>
+              <w:t>Error:</w:t>
+            </w:r>
+            <w:r>
+              <w:rPr>
+                <w:bCs/>
+              </w:rPr>
+              <w:t xml:space="preserve"> Complication </w:t>
+            </w:r>
+          </w:p>
           <w:p>
             <w:pPr>
               <w:rPr>
@@ -2145,7 +2292,7 @@
         </w:tc>
         <w:tc>
           <w:tcPr>
-            <w:tcW w:w="1701" w:type="dxa"/>
+            <w:tcW w:w="1686" w:type="dxa"/>
           </w:tcPr>
           <w:p>
             <w:pPr>
@@ -2160,10 +2307,23 @@
               <w:t>Aidan Reed</w:t>
             </w:r>
           </w:p>
-        </w:tc>
-        <w:tc>
-          <w:tcPr>
-            <w:tcW w:w="2126" w:type="dxa"/>
+          <w:p>
+            <w:pPr>
+              <w:rPr>
+                <w:bCs/>
+              </w:rPr>
+            </w:pPr>
+            <w:r>
+              <w:rPr>
+                <w:bCs/>
+              </w:rPr>
+              <w:t>Aidan Reed</w:t>
+            </w:r>
+          </w:p>
+        </w:tc>
+        <w:tc>
+          <w:tcPr>
+            <w:tcW w:w="2114" w:type="dxa"/>
           </w:tcPr>
           <w:p>
             <w:pPr>
@@ -2181,7 +2341,7 @@
         </w:tc>
         <w:tc>
           <w:tcPr>
-            <w:tcW w:w="1559" w:type="dxa"/>
+            <w:tcW w:w="1542" w:type="dxa"/>
           </w:tcPr>
           <w:p>
             <w:pPr>
@@ -2196,10 +2356,29 @@
               <w:t>FAIL</w:t>
             </w:r>
           </w:p>
-        </w:tc>
-        <w:tc>
-          <w:tcPr>
-            <w:tcW w:w="1620" w:type="dxa"/>
+          <w:p>
+            <w:pPr>
+              <w:rPr>
+                <w:bCs/>
+              </w:rPr>
+            </w:pPr>
+            <w:r>
+              <w:rPr>
+                <w:bCs/>
+              </w:rPr>
+              <w:t>FAIL</w:t>
+            </w:r>
+            <w:r>
+              <w:rPr>
+                <w:bCs/>
+              </w:rPr>
+              <w:t xml:space="preserve"> </w:t>
+            </w:r>
+          </w:p>
+        </w:tc>
+        <w:tc>
+          <w:tcPr>
+            <w:tcW w:w="1614" w:type="dxa"/>
           </w:tcPr>
           <w:p>
             <w:pPr>
@@ -2214,22 +2393,48 @@
               <w:t>01.05.2018</w:t>
             </w:r>
           </w:p>
-        </w:tc>
-        <w:tc>
-          <w:tcPr>
-            <w:tcW w:w="3342" w:type="dxa"/>
-          </w:tcPr>
-          <w:p>
-            <w:pPr>
-              <w:rPr>
-                <w:bCs/>
-              </w:rPr>
-            </w:pPr>
-            <w:r>
-              <w:rPr>
-                <w:bCs/>
-              </w:rPr>
-              <w:t>No line found CompanyEmailSysyem.java.111</w:t>
+          <w:p>
+            <w:pPr>
+              <w:rPr>
+                <w:bCs/>
+              </w:rPr>
+            </w:pPr>
+            <w:r>
+              <w:rPr>
+                <w:bCs/>
+              </w:rPr>
+              <w:t>02.05.2018</w:t>
+            </w:r>
+          </w:p>
+        </w:tc>
+        <w:tc>
+          <w:tcPr>
+            <w:tcW w:w="3341" w:type="dxa"/>
+          </w:tcPr>
+          <w:p>
+            <w:pPr>
+              <w:rPr>
+                <w:bCs/>
+              </w:rPr>
+            </w:pPr>
+            <w:r>
+              <w:rPr>
+                <w:bCs/>
+              </w:rPr>
+              <w:t>Error: Complication Error method is not public</w:t>
+            </w:r>
+          </w:p>
+          <w:p>
+            <w:pPr>
+              <w:rPr>
+                <w:bCs/>
+              </w:rPr>
+            </w:pPr>
+            <w:r>
+              <w:rPr>
+                <w:bCs/>
+              </w:rPr>
+              <w:t>Failure: no line found CompanyEmailSystem - 112</w:t>
             </w:r>
           </w:p>
         </w:tc>
@@ -2255,7 +2460,7 @@
         </w:tc>
         <w:tc>
           <w:tcPr>
-            <w:tcW w:w="1125" w:type="dxa"/>
+            <w:tcW w:w="1124" w:type="dxa"/>
           </w:tcPr>
           <w:p>
             <w:pPr>
@@ -2273,7 +2478,7 @@
         </w:tc>
         <w:tc>
           <w:tcPr>
-            <w:tcW w:w="2447" w:type="dxa"/>
+            <w:tcW w:w="2421" w:type="dxa"/>
           </w:tcPr>
           <w:p>
             <w:pPr>
@@ -2291,7 +2496,7 @@
         </w:tc>
         <w:tc>
           <w:tcPr>
-            <w:tcW w:w="1701" w:type="dxa"/>
+            <w:tcW w:w="1695" w:type="dxa"/>
           </w:tcPr>
           <w:p>
             <w:pPr>
@@ -2326,7 +2531,7 @@
         </w:tc>
         <w:tc>
           <w:tcPr>
-            <w:tcW w:w="1429" w:type="dxa"/>
+            <w:tcW w:w="1424" w:type="dxa"/>
           </w:tcPr>
           <w:p>
             <w:pPr>
@@ -2352,7 +2557,7 @@
         </w:tc>
         <w:tc>
           <w:tcPr>
-            <w:tcW w:w="1761" w:type="dxa"/>
+            <w:tcW w:w="1756" w:type="dxa"/>
           </w:tcPr>
           <w:p>
             <w:pPr>
@@ -2373,15 +2578,7 @@
                 <w:bCs/>
                 <w:color w:val="FF0000"/>
               </w:rPr>
-              <w:t>KPTITLE1</w:t>
-            </w:r>
-            <w:r>
-              <w:rPr>
-                <w:b/>
-                <w:bCs/>
-                <w:color w:val="FF0000"/>
-              </w:rPr>
-              <w:t xml:space="preserve"> </w:t>
+              <w:t xml:space="preserve">KPTITLE1 </w:t>
             </w:r>
             <w:r>
               <w:rPr>
@@ -2394,8 +2591,21 @@
         </w:tc>
         <w:tc>
           <w:tcPr>
-            <w:tcW w:w="1418" w:type="dxa"/>
-          </w:tcPr>
+            <w:tcW w:w="1512" w:type="dxa"/>
+          </w:tcPr>
+          <w:p>
+            <w:pPr>
+              <w:rPr>
+                <w:bCs/>
+              </w:rPr>
+            </w:pPr>
+            <w:r>
+              <w:rPr>
+                <w:bCs/>
+              </w:rPr>
+              <w:t xml:space="preserve">Error: Complication </w:t>
+            </w:r>
+          </w:p>
           <w:p>
             <w:pPr>
               <w:rPr>
@@ -2412,7 +2622,7 @@
         </w:tc>
         <w:tc>
           <w:tcPr>
-            <w:tcW w:w="1701" w:type="dxa"/>
+            <w:tcW w:w="1686" w:type="dxa"/>
           </w:tcPr>
           <w:p>
             <w:pPr>
@@ -2427,10 +2637,29 @@
               <w:t>Aidan Reed</w:t>
             </w:r>
           </w:p>
-        </w:tc>
-        <w:tc>
-          <w:tcPr>
-            <w:tcW w:w="2126" w:type="dxa"/>
+          <w:p>
+            <w:pPr>
+              <w:rPr>
+                <w:bCs/>
+              </w:rPr>
+            </w:pPr>
+            <w:r>
+              <w:rPr>
+                <w:bCs/>
+              </w:rPr>
+              <w:t xml:space="preserve">Aidan </w:t>
+            </w:r>
+            <w:r>
+              <w:rPr>
+                <w:bCs/>
+              </w:rPr>
+              <w:t>Reed</w:t>
+            </w:r>
+          </w:p>
+        </w:tc>
+        <w:tc>
+          <w:tcPr>
+            <w:tcW w:w="2114" w:type="dxa"/>
           </w:tcPr>
           <w:p>
             <w:pPr>
@@ -2448,7 +2677,7 @@
         </w:tc>
         <w:tc>
           <w:tcPr>
-            <w:tcW w:w="1559" w:type="dxa"/>
+            <w:tcW w:w="1542" w:type="dxa"/>
           </w:tcPr>
           <w:p>
             <w:pPr>
@@ -2463,10 +2692,23 @@
               <w:t>FAIL</w:t>
             </w:r>
           </w:p>
-        </w:tc>
-        <w:tc>
-          <w:tcPr>
-            <w:tcW w:w="1620" w:type="dxa"/>
+          <w:p>
+            <w:pPr>
+              <w:rPr>
+                <w:bCs/>
+              </w:rPr>
+            </w:pPr>
+            <w:r>
+              <w:rPr>
+                <w:bCs/>
+              </w:rPr>
+              <w:t>FAIL</w:t>
+            </w:r>
+          </w:p>
+        </w:tc>
+        <w:tc>
+          <w:tcPr>
+            <w:tcW w:w="1614" w:type="dxa"/>
           </w:tcPr>
           <w:p>
             <w:pPr>
@@ -2481,22 +2723,48 @@
               <w:t>01.05.2018</w:t>
             </w:r>
           </w:p>
-        </w:tc>
-        <w:tc>
-          <w:tcPr>
-            <w:tcW w:w="3342" w:type="dxa"/>
-          </w:tcPr>
-          <w:p>
-            <w:pPr>
-              <w:rPr>
-                <w:bCs/>
-              </w:rPr>
-            </w:pPr>
-            <w:r>
-              <w:rPr>
-                <w:bCs/>
-              </w:rPr>
-              <w:t>No line found CompanyEmailSysyem.java.111</w:t>
+          <w:p>
+            <w:pPr>
+              <w:rPr>
+                <w:bCs/>
+              </w:rPr>
+            </w:pPr>
+            <w:r>
+              <w:rPr>
+                <w:bCs/>
+              </w:rPr>
+              <w:t>02.05.2018</w:t>
+            </w:r>
+          </w:p>
+        </w:tc>
+        <w:tc>
+          <w:tcPr>
+            <w:tcW w:w="3341" w:type="dxa"/>
+          </w:tcPr>
+          <w:p>
+            <w:pPr>
+              <w:rPr>
+                <w:bCs/>
+              </w:rPr>
+            </w:pPr>
+            <w:r>
+              <w:rPr>
+                <w:bCs/>
+              </w:rPr>
+              <w:t>Error: Complication Error method is not public</w:t>
+            </w:r>
+          </w:p>
+          <w:p>
+            <w:pPr>
+              <w:rPr>
+                <w:bCs/>
+              </w:rPr>
+            </w:pPr>
+            <w:r>
+              <w:rPr>
+                <w:bCs/>
+              </w:rPr>
+              <w:t>Failure: no line found CompanyEmailSystem - 112</w:t>
             </w:r>
           </w:p>
         </w:tc>
@@ -2516,20 +2784,13 @@
               <w:rPr>
                 <w:bCs/>
               </w:rPr>
-              <w:lastRenderedPageBreak/>
-              <w:t>30</w:t>
-            </w:r>
-            <w:r>
-              <w:rPr>
-                <w:bCs/>
-              </w:rPr>
-              <w:t>8</w:t>
-            </w:r>
-          </w:p>
-        </w:tc>
-        <w:tc>
-          <w:tcPr>
-            <w:tcW w:w="1125" w:type="dxa"/>
+              <w:t>308</w:t>
+            </w:r>
+          </w:p>
+        </w:tc>
+        <w:tc>
+          <w:tcPr>
+            <w:tcW w:w="1124" w:type="dxa"/>
           </w:tcPr>
           <w:p>
             <w:pPr>
@@ -2547,7 +2808,7 @@
         </w:tc>
         <w:tc>
           <w:tcPr>
-            <w:tcW w:w="2447" w:type="dxa"/>
+            <w:tcW w:w="2421" w:type="dxa"/>
           </w:tcPr>
           <w:p>
             <w:pPr>
@@ -2565,37 +2826,25 @@
         </w:tc>
         <w:tc>
           <w:tcPr>
-            <w:tcW w:w="1701" w:type="dxa"/>
-          </w:tcPr>
-          <w:p>
-            <w:pPr>
-              <w:rPr>
-                <w:bCs/>
-              </w:rPr>
-            </w:pPr>
-            <w:r>
-              <w:rPr>
-                <w:bCs/>
-              </w:rPr>
-              <w:t xml:space="preserve">Initialize the Projects array and create a project with </w:t>
-            </w:r>
-            <w:r>
-              <w:rPr>
-                <w:bCs/>
-              </w:rPr>
-              <w:t>no title</w:t>
-            </w:r>
-            <w:r>
-              <w:rPr>
-                <w:bCs/>
-              </w:rPr>
-              <w:t xml:space="preserve"> </w:t>
-            </w:r>
-          </w:p>
-        </w:tc>
-        <w:tc>
-          <w:tcPr>
-            <w:tcW w:w="1429" w:type="dxa"/>
+            <w:tcW w:w="1695" w:type="dxa"/>
+          </w:tcPr>
+          <w:p>
+            <w:pPr>
+              <w:rPr>
+                <w:bCs/>
+              </w:rPr>
+            </w:pPr>
+            <w:r>
+              <w:rPr>
+                <w:bCs/>
+              </w:rPr>
+              <w:t xml:space="preserve">Initialize the Projects array and create a project with no title </w:t>
+            </w:r>
+          </w:p>
+        </w:tc>
+        <w:tc>
+          <w:tcPr>
+            <w:tcW w:w="1424" w:type="dxa"/>
           </w:tcPr>
           <w:p>
             <w:pPr>
@@ -2613,55 +2862,56 @@
         </w:tc>
         <w:tc>
           <w:tcPr>
-            <w:tcW w:w="1761" w:type="dxa"/>
-          </w:tcPr>
-          <w:p>
-            <w:pPr>
-              <w:rPr>
-                <w:bCs/>
-              </w:rPr>
-            </w:pPr>
-            <w:r>
-              <w:rPr>
-                <w:bCs/>
-              </w:rPr>
-              <w:t xml:space="preserve">When calling get Project </w:t>
-            </w:r>
-            <w:r>
-              <w:rPr>
-                <w:bCs/>
-              </w:rPr>
-              <w:t>title</w:t>
-            </w:r>
-            <w:r>
-              <w:rPr>
-                <w:bCs/>
-              </w:rPr>
-              <w:t xml:space="preserve"> New project should be displayed</w:t>
-            </w:r>
-          </w:p>
-        </w:tc>
-        <w:tc>
-          <w:tcPr>
-            <w:tcW w:w="1418" w:type="dxa"/>
-          </w:tcPr>
-          <w:p>
-            <w:pPr>
-              <w:rPr>
-                <w:bCs/>
-              </w:rPr>
-            </w:pPr>
-            <w:r>
-              <w:rPr>
-                <w:bCs/>
-              </w:rPr>
-              <w:t>Error: No Line found</w:t>
-            </w:r>
-          </w:p>
-        </w:tc>
-        <w:tc>
-          <w:tcPr>
-            <w:tcW w:w="1701" w:type="dxa"/>
+            <w:tcW w:w="1756" w:type="dxa"/>
+          </w:tcPr>
+          <w:p>
+            <w:pPr>
+              <w:rPr>
+                <w:bCs/>
+              </w:rPr>
+            </w:pPr>
+            <w:r>
+              <w:rPr>
+                <w:bCs/>
+              </w:rPr>
+              <w:t>When calling get Project title New project should be displayed</w:t>
+            </w:r>
+          </w:p>
+        </w:tc>
+        <w:tc>
+          <w:tcPr>
+            <w:tcW w:w="1512" w:type="dxa"/>
+          </w:tcPr>
+          <w:p>
+            <w:pPr>
+              <w:rPr>
+                <w:bCs/>
+              </w:rPr>
+            </w:pPr>
+            <w:r>
+              <w:rPr>
+                <w:bCs/>
+              </w:rPr>
+              <w:t xml:space="preserve">Error: Complication </w:t>
+            </w:r>
+          </w:p>
+          <w:p>
+            <w:pPr>
+              <w:rPr>
+                <w:bCs/>
+              </w:rPr>
+            </w:pPr>
+            <w:r>
+              <w:rPr>
+                <w:bCs/>
+              </w:rPr>
+              <w:t>Error: No Line Found</w:t>
+            </w:r>
+          </w:p>
+        </w:tc>
+        <w:tc>
+          <w:tcPr>
+            <w:tcW w:w="1686" w:type="dxa"/>
           </w:tcPr>
           <w:p>
             <w:pPr>
@@ -2676,10 +2926,23 @@
               <w:t>Aidan Reed</w:t>
             </w:r>
           </w:p>
-        </w:tc>
-        <w:tc>
-          <w:tcPr>
-            <w:tcW w:w="2126" w:type="dxa"/>
+          <w:p>
+            <w:pPr>
+              <w:rPr>
+                <w:bCs/>
+              </w:rPr>
+            </w:pPr>
+            <w:r>
+              <w:rPr>
+                <w:bCs/>
+              </w:rPr>
+              <w:t>Aidan Reed</w:t>
+            </w:r>
+          </w:p>
+        </w:tc>
+        <w:tc>
+          <w:tcPr>
+            <w:tcW w:w="2114" w:type="dxa"/>
           </w:tcPr>
           <w:p>
             <w:pPr>
@@ -2697,7 +2960,7 @@
         </w:tc>
         <w:tc>
           <w:tcPr>
-            <w:tcW w:w="1559" w:type="dxa"/>
+            <w:tcW w:w="1542" w:type="dxa"/>
           </w:tcPr>
           <w:p>
             <w:pPr>
@@ -2712,10 +2975,23 @@
               <w:t>FAIL</w:t>
             </w:r>
           </w:p>
-        </w:tc>
-        <w:tc>
-          <w:tcPr>
-            <w:tcW w:w="1620" w:type="dxa"/>
+          <w:p>
+            <w:pPr>
+              <w:rPr>
+                <w:bCs/>
+              </w:rPr>
+            </w:pPr>
+            <w:r>
+              <w:rPr>
+                <w:bCs/>
+              </w:rPr>
+              <w:t>FAIL</w:t>
+            </w:r>
+          </w:p>
+        </w:tc>
+        <w:tc>
+          <w:tcPr>
+            <w:tcW w:w="1614" w:type="dxa"/>
           </w:tcPr>
           <w:p>
             <w:pPr>
@@ -2730,22 +3006,48 @@
               <w:t>01.05.2018</w:t>
             </w:r>
           </w:p>
-        </w:tc>
-        <w:tc>
-          <w:tcPr>
-            <w:tcW w:w="3342" w:type="dxa"/>
-          </w:tcPr>
-          <w:p>
-            <w:pPr>
-              <w:rPr>
-                <w:bCs/>
-              </w:rPr>
-            </w:pPr>
-            <w:r>
-              <w:rPr>
-                <w:bCs/>
-              </w:rPr>
-              <w:t>No line found CompanyEmailSysyem.java.111</w:t>
+          <w:p>
+            <w:pPr>
+              <w:rPr>
+                <w:bCs/>
+              </w:rPr>
+            </w:pPr>
+            <w:r>
+              <w:rPr>
+                <w:bCs/>
+              </w:rPr>
+              <w:t>02.05.2018</w:t>
+            </w:r>
+          </w:p>
+        </w:tc>
+        <w:tc>
+          <w:tcPr>
+            <w:tcW w:w="3341" w:type="dxa"/>
+          </w:tcPr>
+          <w:p>
+            <w:pPr>
+              <w:rPr>
+                <w:bCs/>
+              </w:rPr>
+            </w:pPr>
+            <w:r>
+              <w:rPr>
+                <w:bCs/>
+              </w:rPr>
+              <w:t>Error: Complication Error method is not public</w:t>
+            </w:r>
+          </w:p>
+          <w:p>
+            <w:pPr>
+              <w:rPr>
+                <w:bCs/>
+              </w:rPr>
+            </w:pPr>
+            <w:r>
+              <w:rPr>
+                <w:bCs/>
+              </w:rPr>
+              <w:t>Failure: no line found CompanyEmailSystem - 112</w:t>
             </w:r>
           </w:p>
         </w:tc>
@@ -2765,13 +3067,14 @@
               <w:rPr>
                 <w:bCs/>
               </w:rPr>
+              <w:lastRenderedPageBreak/>
               <w:t>309</w:t>
             </w:r>
           </w:p>
         </w:tc>
         <w:tc>
           <w:tcPr>
-            <w:tcW w:w="1125" w:type="dxa"/>
+            <w:tcW w:w="1124" w:type="dxa"/>
           </w:tcPr>
           <w:p>
             <w:pPr>
@@ -2789,7 +3092,7 @@
         </w:tc>
         <w:tc>
           <w:tcPr>
-            <w:tcW w:w="2447" w:type="dxa"/>
+            <w:tcW w:w="2421" w:type="dxa"/>
           </w:tcPr>
           <w:p>
             <w:pPr>
@@ -2807,25 +3110,19 @@
         </w:tc>
         <w:tc>
           <w:tcPr>
-            <w:tcW w:w="1701" w:type="dxa"/>
-          </w:tcPr>
-          <w:p>
-            <w:pPr>
-              <w:rPr>
-                <w:bCs/>
-              </w:rPr>
-            </w:pPr>
-            <w:r>
-              <w:rPr>
-                <w:bCs/>
-              </w:rPr>
-              <w:t>Initialize the Projects array and create a project</w:t>
-            </w:r>
-            <w:r>
-              <w:rPr>
-                <w:bCs/>
-              </w:rPr>
-              <w:t xml:space="preserve"> add email with </w:t>
+            <w:tcW w:w="1695" w:type="dxa"/>
+          </w:tcPr>
+          <w:p>
+            <w:pPr>
+              <w:rPr>
+                <w:bCs/>
+              </w:rPr>
+            </w:pPr>
+            <w:r>
+              <w:rPr>
+                <w:bCs/>
+              </w:rPr>
+              <w:t xml:space="preserve">Initialize the Projects array and create a project add email with </w:t>
             </w:r>
             <w:r>
               <w:rPr>
@@ -2845,7 +3142,7 @@
         </w:tc>
         <w:tc>
           <w:tcPr>
-            <w:tcW w:w="1429" w:type="dxa"/>
+            <w:tcW w:w="1424" w:type="dxa"/>
           </w:tcPr>
           <w:p>
             <w:pPr>
@@ -2863,7 +3160,7 @@
         </w:tc>
         <w:tc>
           <w:tcPr>
-            <w:tcW w:w="1761" w:type="dxa"/>
+            <w:tcW w:w="1756" w:type="dxa"/>
           </w:tcPr>
           <w:p>
             <w:pPr>
@@ -2894,25 +3191,38 @@
         </w:tc>
         <w:tc>
           <w:tcPr>
-            <w:tcW w:w="1418" w:type="dxa"/>
-          </w:tcPr>
-          <w:p>
-            <w:pPr>
-              <w:rPr>
-                <w:bCs/>
-              </w:rPr>
-            </w:pPr>
-            <w:r>
-              <w:rPr>
-                <w:bCs/>
-              </w:rPr>
-              <w:t>Error: No Line found</w:t>
-            </w:r>
-          </w:p>
-        </w:tc>
-        <w:tc>
-          <w:tcPr>
-            <w:tcW w:w="1701" w:type="dxa"/>
+            <w:tcW w:w="1512" w:type="dxa"/>
+          </w:tcPr>
+          <w:p>
+            <w:pPr>
+              <w:rPr>
+                <w:bCs/>
+              </w:rPr>
+            </w:pPr>
+            <w:r>
+              <w:rPr>
+                <w:bCs/>
+              </w:rPr>
+              <w:t xml:space="preserve">Error: Complication </w:t>
+            </w:r>
+          </w:p>
+          <w:p>
+            <w:pPr>
+              <w:rPr>
+                <w:bCs/>
+              </w:rPr>
+            </w:pPr>
+            <w:r>
+              <w:rPr>
+                <w:bCs/>
+              </w:rPr>
+              <w:t>Error: No Line Found</w:t>
+            </w:r>
+          </w:p>
+        </w:tc>
+        <w:tc>
+          <w:tcPr>
+            <w:tcW w:w="1686" w:type="dxa"/>
           </w:tcPr>
           <w:p>
             <w:pPr>
@@ -2927,10 +3237,23 @@
               <w:t>Aidan Reed</w:t>
             </w:r>
           </w:p>
-        </w:tc>
-        <w:tc>
-          <w:tcPr>
-            <w:tcW w:w="2126" w:type="dxa"/>
+          <w:p>
+            <w:pPr>
+              <w:rPr>
+                <w:bCs/>
+              </w:rPr>
+            </w:pPr>
+            <w:r>
+              <w:rPr>
+                <w:bCs/>
+              </w:rPr>
+              <w:t>Aidan Reed</w:t>
+            </w:r>
+          </w:p>
+        </w:tc>
+        <w:tc>
+          <w:tcPr>
+            <w:tcW w:w="2114" w:type="dxa"/>
           </w:tcPr>
           <w:p>
             <w:pPr>
@@ -2948,7 +3271,7 @@
         </w:tc>
         <w:tc>
           <w:tcPr>
-            <w:tcW w:w="1559" w:type="dxa"/>
+            <w:tcW w:w="1542" w:type="dxa"/>
           </w:tcPr>
           <w:p>
             <w:pPr>
@@ -2963,10 +3286,23 @@
               <w:t>FAIL</w:t>
             </w:r>
           </w:p>
-        </w:tc>
-        <w:tc>
-          <w:tcPr>
-            <w:tcW w:w="1620" w:type="dxa"/>
+          <w:p>
+            <w:pPr>
+              <w:rPr>
+                <w:bCs/>
+              </w:rPr>
+            </w:pPr>
+            <w:r>
+              <w:rPr>
+                <w:bCs/>
+              </w:rPr>
+              <w:t>FAIL</w:t>
+            </w:r>
+          </w:p>
+        </w:tc>
+        <w:tc>
+          <w:tcPr>
+            <w:tcW w:w="1614" w:type="dxa"/>
           </w:tcPr>
           <w:p>
             <w:pPr>
@@ -2981,22 +3317,48 @@
               <w:t>01.05.2018</w:t>
             </w:r>
           </w:p>
-        </w:tc>
-        <w:tc>
-          <w:tcPr>
-            <w:tcW w:w="3342" w:type="dxa"/>
-          </w:tcPr>
-          <w:p>
-            <w:pPr>
-              <w:rPr>
-                <w:bCs/>
-              </w:rPr>
-            </w:pPr>
-            <w:r>
-              <w:rPr>
-                <w:bCs/>
-              </w:rPr>
-              <w:t>No line found CompanyEmailSysyem.java.111</w:t>
+          <w:p>
+            <w:pPr>
+              <w:rPr>
+                <w:bCs/>
+              </w:rPr>
+            </w:pPr>
+            <w:r>
+              <w:rPr>
+                <w:bCs/>
+              </w:rPr>
+              <w:t>02.05.2018</w:t>
+            </w:r>
+          </w:p>
+        </w:tc>
+        <w:tc>
+          <w:tcPr>
+            <w:tcW w:w="3341" w:type="dxa"/>
+          </w:tcPr>
+          <w:p>
+            <w:pPr>
+              <w:rPr>
+                <w:bCs/>
+              </w:rPr>
+            </w:pPr>
+            <w:r>
+              <w:rPr>
+                <w:bCs/>
+              </w:rPr>
+              <w:t>Error: Complication Error method is not public</w:t>
+            </w:r>
+          </w:p>
+          <w:p>
+            <w:pPr>
+              <w:rPr>
+                <w:bCs/>
+              </w:rPr>
+            </w:pPr>
+            <w:r>
+              <w:rPr>
+                <w:bCs/>
+              </w:rPr>
+              <w:t>Failure: no line found CompanyEmailSystem - 112</w:t>
             </w:r>
           </w:p>
         </w:tc>
@@ -3022,7 +3384,7 @@
         </w:tc>
         <w:tc>
           <w:tcPr>
-            <w:tcW w:w="1125" w:type="dxa"/>
+            <w:tcW w:w="1124" w:type="dxa"/>
           </w:tcPr>
           <w:p>
             <w:pPr>
@@ -3040,7 +3402,7 @@
         </w:tc>
         <w:tc>
           <w:tcPr>
-            <w:tcW w:w="2447" w:type="dxa"/>
+            <w:tcW w:w="2421" w:type="dxa"/>
           </w:tcPr>
           <w:p>
             <w:pPr>
@@ -3058,7 +3420,7 @@
         </w:tc>
         <w:tc>
           <w:tcPr>
-            <w:tcW w:w="1701" w:type="dxa"/>
+            <w:tcW w:w="1695" w:type="dxa"/>
           </w:tcPr>
           <w:p>
             <w:pPr>
@@ -3076,7 +3438,7 @@
         </w:tc>
         <w:tc>
           <w:tcPr>
-            <w:tcW w:w="1429" w:type="dxa"/>
+            <w:tcW w:w="1424" w:type="dxa"/>
           </w:tcPr>
           <w:p>
             <w:pPr>
@@ -3094,7 +3456,7 @@
         </w:tc>
         <w:tc>
           <w:tcPr>
-            <w:tcW w:w="1761" w:type="dxa"/>
+            <w:tcW w:w="1756" w:type="dxa"/>
           </w:tcPr>
           <w:p>
             <w:pPr>
@@ -3112,25 +3474,38 @@
         </w:tc>
         <w:tc>
           <w:tcPr>
-            <w:tcW w:w="1418" w:type="dxa"/>
-          </w:tcPr>
-          <w:p>
-            <w:pPr>
-              <w:rPr>
-                <w:bCs/>
-              </w:rPr>
-            </w:pPr>
-            <w:r>
-              <w:rPr>
-                <w:bCs/>
-              </w:rPr>
-              <w:t>Error: No Line found</w:t>
-            </w:r>
-          </w:p>
-        </w:tc>
-        <w:tc>
-          <w:tcPr>
-            <w:tcW w:w="1701" w:type="dxa"/>
+            <w:tcW w:w="1512" w:type="dxa"/>
+          </w:tcPr>
+          <w:p>
+            <w:pPr>
+              <w:rPr>
+                <w:bCs/>
+              </w:rPr>
+            </w:pPr>
+            <w:r>
+              <w:rPr>
+                <w:bCs/>
+              </w:rPr>
+              <w:t xml:space="preserve">Error: Complication </w:t>
+            </w:r>
+          </w:p>
+          <w:p>
+            <w:pPr>
+              <w:rPr>
+                <w:bCs/>
+              </w:rPr>
+            </w:pPr>
+            <w:r>
+              <w:rPr>
+                <w:bCs/>
+              </w:rPr>
+              <w:t>Error: No Line Found</w:t>
+            </w:r>
+          </w:p>
+        </w:tc>
+        <w:tc>
+          <w:tcPr>
+            <w:tcW w:w="1686" w:type="dxa"/>
           </w:tcPr>
           <w:p>
             <w:pPr>
@@ -3148,7 +3523,7 @@
         </w:tc>
         <w:tc>
           <w:tcPr>
-            <w:tcW w:w="2126" w:type="dxa"/>
+            <w:tcW w:w="2114" w:type="dxa"/>
           </w:tcPr>
           <w:p>
             <w:pPr>
@@ -3166,7 +3541,7 @@
         </w:tc>
         <w:tc>
           <w:tcPr>
-            <w:tcW w:w="1559" w:type="dxa"/>
+            <w:tcW w:w="1542" w:type="dxa"/>
           </w:tcPr>
           <w:p>
             <w:pPr>
@@ -3181,10 +3556,25 @@
               <w:t>FAIL</w:t>
             </w:r>
           </w:p>
-        </w:tc>
-        <w:tc>
-          <w:tcPr>
-            <w:tcW w:w="1620" w:type="dxa"/>
+          <w:p>
+            <w:pPr>
+              <w:rPr>
+                <w:bCs/>
+              </w:rPr>
+            </w:pPr>
+            <w:r>
+              <w:rPr>
+                <w:bCs/>
+              </w:rPr>
+              <w:t>FAIL</w:t>
+            </w:r>
+            <w:bookmarkStart w:id="0" w:name="_GoBack"/>
+            <w:bookmarkEnd w:id="0"/>
+          </w:p>
+        </w:tc>
+        <w:tc>
+          <w:tcPr>
+            <w:tcW w:w="1614" w:type="dxa"/>
           </w:tcPr>
           <w:p>
             <w:pPr>
@@ -3199,22 +3589,48 @@
               <w:t>01.05.2018</w:t>
             </w:r>
           </w:p>
-        </w:tc>
-        <w:tc>
-          <w:tcPr>
-            <w:tcW w:w="3342" w:type="dxa"/>
-          </w:tcPr>
-          <w:p>
-            <w:pPr>
-              <w:rPr>
-                <w:bCs/>
-              </w:rPr>
-            </w:pPr>
-            <w:r>
-              <w:rPr>
-                <w:bCs/>
-              </w:rPr>
-              <w:t>No line found CompanyEmailSysyem.java.111</w:t>
+          <w:p>
+            <w:pPr>
+              <w:rPr>
+                <w:bCs/>
+              </w:rPr>
+            </w:pPr>
+            <w:r>
+              <w:rPr>
+                <w:bCs/>
+              </w:rPr>
+              <w:t>02.05.2018</w:t>
+            </w:r>
+          </w:p>
+        </w:tc>
+        <w:tc>
+          <w:tcPr>
+            <w:tcW w:w="3341" w:type="dxa"/>
+          </w:tcPr>
+          <w:p>
+            <w:pPr>
+              <w:rPr>
+                <w:bCs/>
+              </w:rPr>
+            </w:pPr>
+            <w:r>
+              <w:rPr>
+                <w:bCs/>
+              </w:rPr>
+              <w:t>Error: Complication Error method is not public</w:t>
+            </w:r>
+          </w:p>
+          <w:p>
+            <w:pPr>
+              <w:rPr>
+                <w:bCs/>
+              </w:rPr>
+            </w:pPr>
+            <w:r>
+              <w:rPr>
+                <w:bCs/>
+              </w:rPr>
+              <w:t>Failure: no line found CompanyEmailSystem - 112</w:t>
             </w:r>
           </w:p>
         </w:tc>
@@ -3240,7 +3656,7 @@
         </w:tc>
         <w:tc>
           <w:tcPr>
-            <w:tcW w:w="1125" w:type="dxa"/>
+            <w:tcW w:w="1124" w:type="dxa"/>
           </w:tcPr>
           <w:p>
             <w:pPr>
@@ -3258,7 +3674,7 @@
         </w:tc>
         <w:tc>
           <w:tcPr>
-            <w:tcW w:w="2447" w:type="dxa"/>
+            <w:tcW w:w="2421" w:type="dxa"/>
           </w:tcPr>
           <w:p>
             <w:pPr>
@@ -3276,7 +3692,7 @@
         </w:tc>
         <w:tc>
           <w:tcPr>
-            <w:tcW w:w="1701" w:type="dxa"/>
+            <w:tcW w:w="1695" w:type="dxa"/>
           </w:tcPr>
           <w:p>
             <w:pPr>
@@ -3294,7 +3710,7 @@
         </w:tc>
         <w:tc>
           <w:tcPr>
-            <w:tcW w:w="1429" w:type="dxa"/>
+            <w:tcW w:w="1424" w:type="dxa"/>
           </w:tcPr>
           <w:p>
             <w:pPr>
@@ -3312,7 +3728,7 @@
         </w:tc>
         <w:tc>
           <w:tcPr>
-            <w:tcW w:w="1761" w:type="dxa"/>
+            <w:tcW w:w="1756" w:type="dxa"/>
           </w:tcPr>
           <w:p>
             <w:pPr>
@@ -3330,19 +3746,19 @@
         </w:tc>
         <w:tc>
           <w:tcPr>
-            <w:tcW w:w="1418" w:type="dxa"/>
-          </w:tcPr>
-          <w:p>
-            <w:pPr>
-              <w:rPr>
-                <w:bCs/>
-              </w:rPr>
-            </w:pPr>
-          </w:p>
-        </w:tc>
-        <w:tc>
-          <w:tcPr>
-            <w:tcW w:w="1701" w:type="dxa"/>
+            <w:tcW w:w="1512" w:type="dxa"/>
+          </w:tcPr>
+          <w:p>
+            <w:pPr>
+              <w:rPr>
+                <w:bCs/>
+              </w:rPr>
+            </w:pPr>
+          </w:p>
+        </w:tc>
+        <w:tc>
+          <w:tcPr>
+            <w:tcW w:w="1686" w:type="dxa"/>
           </w:tcPr>
           <w:p>
             <w:pPr>
@@ -3360,7 +3776,7 @@
         </w:tc>
         <w:tc>
           <w:tcPr>
-            <w:tcW w:w="2126" w:type="dxa"/>
+            <w:tcW w:w="2114" w:type="dxa"/>
           </w:tcPr>
           <w:p>
             <w:pPr>
@@ -3378,31 +3794,31 @@
         </w:tc>
         <w:tc>
           <w:tcPr>
-            <w:tcW w:w="1559" w:type="dxa"/>
-          </w:tcPr>
-          <w:p>
-            <w:pPr>
-              <w:rPr>
-                <w:bCs/>
-              </w:rPr>
-            </w:pPr>
-          </w:p>
-        </w:tc>
-        <w:tc>
-          <w:tcPr>
-            <w:tcW w:w="1620" w:type="dxa"/>
-          </w:tcPr>
-          <w:p>
-            <w:pPr>
-              <w:rPr>
-                <w:bCs/>
-              </w:rPr>
-            </w:pPr>
-          </w:p>
-        </w:tc>
-        <w:tc>
-          <w:tcPr>
-            <w:tcW w:w="3342" w:type="dxa"/>
+            <w:tcW w:w="1542" w:type="dxa"/>
+          </w:tcPr>
+          <w:p>
+            <w:pPr>
+              <w:rPr>
+                <w:bCs/>
+              </w:rPr>
+            </w:pPr>
+          </w:p>
+        </w:tc>
+        <w:tc>
+          <w:tcPr>
+            <w:tcW w:w="1614" w:type="dxa"/>
+          </w:tcPr>
+          <w:p>
+            <w:pPr>
+              <w:rPr>
+                <w:bCs/>
+              </w:rPr>
+            </w:pPr>
+          </w:p>
+        </w:tc>
+        <w:tc>
+          <w:tcPr>
+            <w:tcW w:w="3341" w:type="dxa"/>
           </w:tcPr>
           <w:p>
             <w:pPr>
@@ -3434,7 +3850,7 @@
         </w:tc>
         <w:tc>
           <w:tcPr>
-            <w:tcW w:w="1125" w:type="dxa"/>
+            <w:tcW w:w="1124" w:type="dxa"/>
           </w:tcPr>
           <w:p>
             <w:pPr>
@@ -3452,7 +3868,7 @@
         </w:tc>
         <w:tc>
           <w:tcPr>
-            <w:tcW w:w="2447" w:type="dxa"/>
+            <w:tcW w:w="2421" w:type="dxa"/>
           </w:tcPr>
           <w:p>
             <w:pPr>
@@ -3470,7 +3886,7 @@
         </w:tc>
         <w:tc>
           <w:tcPr>
-            <w:tcW w:w="1701" w:type="dxa"/>
+            <w:tcW w:w="1695" w:type="dxa"/>
           </w:tcPr>
           <w:p>
             <w:pPr>
@@ -3495,40 +3911,40 @@
               <w:rPr>
                 <w:bCs/>
               </w:rPr>
+              <w:t xml:space="preserve">Add 100 emails phase 1 </w:t>
+            </w:r>
+          </w:p>
+          <w:p>
+            <w:pPr>
+              <w:rPr>
+                <w:bCs/>
+              </w:rPr>
+            </w:pPr>
+            <w:r>
+              <w:rPr>
+                <w:bCs/>
+              </w:rPr>
+              <w:t xml:space="preserve">Add 200 emails phase 2 </w:t>
+            </w:r>
+          </w:p>
+          <w:p>
+            <w:pPr>
+              <w:rPr>
+                <w:bCs/>
+              </w:rPr>
+            </w:pPr>
+            <w:r>
+              <w:rPr>
+                <w:bCs/>
+              </w:rPr>
               <w:lastRenderedPageBreak/>
-              <w:t xml:space="preserve">Add 100 emails phase 1 </w:t>
-            </w:r>
-          </w:p>
-          <w:p>
-            <w:pPr>
-              <w:rPr>
-                <w:bCs/>
-              </w:rPr>
-            </w:pPr>
-            <w:r>
-              <w:rPr>
-                <w:bCs/>
-              </w:rPr>
-              <w:t xml:space="preserve">Add 200 emails phase 2 </w:t>
-            </w:r>
-          </w:p>
-          <w:p>
-            <w:pPr>
-              <w:rPr>
-                <w:bCs/>
-              </w:rPr>
-            </w:pPr>
-            <w:r>
-              <w:rPr>
-                <w:bCs/>
-              </w:rPr>
               <w:t>Add 20 emails phase 3</w:t>
             </w:r>
           </w:p>
         </w:tc>
         <w:tc>
           <w:tcPr>
-            <w:tcW w:w="1429" w:type="dxa"/>
+            <w:tcW w:w="1424" w:type="dxa"/>
           </w:tcPr>
           <w:p>
             <w:pPr>
@@ -3547,7 +3963,7 @@
         </w:tc>
         <w:tc>
           <w:tcPr>
-            <w:tcW w:w="1761" w:type="dxa"/>
+            <w:tcW w:w="1756" w:type="dxa"/>
           </w:tcPr>
           <w:p>
             <w:pPr>
@@ -3572,52 +3988,52 @@
               <w:rPr>
                 <w:bCs/>
               </w:rPr>
+              <w:t xml:space="preserve">Add 100 emails phase 1 </w:t>
+            </w:r>
+          </w:p>
+          <w:p>
+            <w:pPr>
+              <w:rPr>
+                <w:bCs/>
+              </w:rPr>
+            </w:pPr>
+            <w:r>
+              <w:rPr>
+                <w:bCs/>
+              </w:rPr>
+              <w:t xml:space="preserve">Add 200 emails phase 2 </w:t>
+            </w:r>
+          </w:p>
+          <w:p>
+            <w:pPr>
+              <w:rPr>
+                <w:bCs/>
+              </w:rPr>
+            </w:pPr>
+            <w:r>
+              <w:rPr>
+                <w:bCs/>
+              </w:rPr>
               <w:lastRenderedPageBreak/>
-              <w:t xml:space="preserve">Add 100 emails phase 1 </w:t>
-            </w:r>
-          </w:p>
-          <w:p>
-            <w:pPr>
-              <w:rPr>
-                <w:bCs/>
-              </w:rPr>
-            </w:pPr>
-            <w:r>
-              <w:rPr>
-                <w:bCs/>
-              </w:rPr>
-              <w:t xml:space="preserve">Add 200 emails phase 2 </w:t>
-            </w:r>
-          </w:p>
-          <w:p>
-            <w:pPr>
-              <w:rPr>
-                <w:bCs/>
-              </w:rPr>
-            </w:pPr>
-            <w:r>
-              <w:rPr>
-                <w:bCs/>
-              </w:rPr>
               <w:t>Add 20 emails phase 3</w:t>
             </w:r>
           </w:p>
         </w:tc>
         <w:tc>
           <w:tcPr>
-            <w:tcW w:w="1418" w:type="dxa"/>
-          </w:tcPr>
-          <w:p>
-            <w:pPr>
-              <w:rPr>
-                <w:bCs/>
-              </w:rPr>
-            </w:pPr>
-          </w:p>
-        </w:tc>
-        <w:tc>
-          <w:tcPr>
-            <w:tcW w:w="1701" w:type="dxa"/>
+            <w:tcW w:w="1512" w:type="dxa"/>
+          </w:tcPr>
+          <w:p>
+            <w:pPr>
+              <w:rPr>
+                <w:bCs/>
+              </w:rPr>
+            </w:pPr>
+          </w:p>
+        </w:tc>
+        <w:tc>
+          <w:tcPr>
+            <w:tcW w:w="1686" w:type="dxa"/>
           </w:tcPr>
           <w:p>
             <w:pPr>
@@ -3635,7 +4051,7 @@
         </w:tc>
         <w:tc>
           <w:tcPr>
-            <w:tcW w:w="2126" w:type="dxa"/>
+            <w:tcW w:w="2114" w:type="dxa"/>
           </w:tcPr>
           <w:p>
             <w:pPr>
@@ -3653,31 +4069,31 @@
         </w:tc>
         <w:tc>
           <w:tcPr>
-            <w:tcW w:w="1559" w:type="dxa"/>
-          </w:tcPr>
-          <w:p>
-            <w:pPr>
-              <w:rPr>
-                <w:bCs/>
-              </w:rPr>
-            </w:pPr>
-          </w:p>
-        </w:tc>
-        <w:tc>
-          <w:tcPr>
-            <w:tcW w:w="1620" w:type="dxa"/>
-          </w:tcPr>
-          <w:p>
-            <w:pPr>
-              <w:rPr>
-                <w:bCs/>
-              </w:rPr>
-            </w:pPr>
-          </w:p>
-        </w:tc>
-        <w:tc>
-          <w:tcPr>
-            <w:tcW w:w="3342" w:type="dxa"/>
+            <w:tcW w:w="1542" w:type="dxa"/>
+          </w:tcPr>
+          <w:p>
+            <w:pPr>
+              <w:rPr>
+                <w:bCs/>
+              </w:rPr>
+            </w:pPr>
+          </w:p>
+        </w:tc>
+        <w:tc>
+          <w:tcPr>
+            <w:tcW w:w="1614" w:type="dxa"/>
+          </w:tcPr>
+          <w:p>
+            <w:pPr>
+              <w:rPr>
+                <w:bCs/>
+              </w:rPr>
+            </w:pPr>
+          </w:p>
+        </w:tc>
+        <w:tc>
+          <w:tcPr>
+            <w:tcW w:w="3341" w:type="dxa"/>
           </w:tcPr>
           <w:p>
             <w:pPr>
@@ -3709,7 +4125,7 @@
         </w:tc>
         <w:tc>
           <w:tcPr>
-            <w:tcW w:w="1125" w:type="dxa"/>
+            <w:tcW w:w="1124" w:type="dxa"/>
           </w:tcPr>
           <w:p>
             <w:pPr>
@@ -3727,7 +4143,7 @@
         </w:tc>
         <w:tc>
           <w:tcPr>
-            <w:tcW w:w="2447" w:type="dxa"/>
+            <w:tcW w:w="2421" w:type="dxa"/>
           </w:tcPr>
           <w:p>
             <w:pPr>
@@ -3745,7 +4161,7 @@
         </w:tc>
         <w:tc>
           <w:tcPr>
-            <w:tcW w:w="1701" w:type="dxa"/>
+            <w:tcW w:w="1695" w:type="dxa"/>
           </w:tcPr>
           <w:p>
             <w:pPr>
@@ -3763,7 +4179,7 @@
         </w:tc>
         <w:tc>
           <w:tcPr>
-            <w:tcW w:w="1429" w:type="dxa"/>
+            <w:tcW w:w="1424" w:type="dxa"/>
           </w:tcPr>
           <w:p>
             <w:pPr>
@@ -3781,7 +4197,7 @@
         </w:tc>
         <w:tc>
           <w:tcPr>
-            <w:tcW w:w="1761" w:type="dxa"/>
+            <w:tcW w:w="1756" w:type="dxa"/>
           </w:tcPr>
           <w:p>
             <w:pPr>
@@ -3799,19 +4215,19 @@
         </w:tc>
         <w:tc>
           <w:tcPr>
-            <w:tcW w:w="1418" w:type="dxa"/>
-          </w:tcPr>
-          <w:p>
-            <w:pPr>
-              <w:rPr>
-                <w:bCs/>
-              </w:rPr>
-            </w:pPr>
-          </w:p>
-        </w:tc>
-        <w:tc>
-          <w:tcPr>
-            <w:tcW w:w="1701" w:type="dxa"/>
+            <w:tcW w:w="1512" w:type="dxa"/>
+          </w:tcPr>
+          <w:p>
+            <w:pPr>
+              <w:rPr>
+                <w:bCs/>
+              </w:rPr>
+            </w:pPr>
+          </w:p>
+        </w:tc>
+        <w:tc>
+          <w:tcPr>
+            <w:tcW w:w="1686" w:type="dxa"/>
           </w:tcPr>
           <w:p>
             <w:pPr>
@@ -3829,7 +4245,7 @@
         </w:tc>
         <w:tc>
           <w:tcPr>
-            <w:tcW w:w="2126" w:type="dxa"/>
+            <w:tcW w:w="2114" w:type="dxa"/>
           </w:tcPr>
           <w:p>
             <w:pPr>
@@ -3847,31 +4263,31 @@
         </w:tc>
         <w:tc>
           <w:tcPr>
-            <w:tcW w:w="1559" w:type="dxa"/>
-          </w:tcPr>
-          <w:p>
-            <w:pPr>
-              <w:rPr>
-                <w:bCs/>
-              </w:rPr>
-            </w:pPr>
-          </w:p>
-        </w:tc>
-        <w:tc>
-          <w:tcPr>
-            <w:tcW w:w="1620" w:type="dxa"/>
-          </w:tcPr>
-          <w:p>
-            <w:pPr>
-              <w:rPr>
-                <w:bCs/>
-              </w:rPr>
-            </w:pPr>
-          </w:p>
-        </w:tc>
-        <w:tc>
-          <w:tcPr>
-            <w:tcW w:w="3342" w:type="dxa"/>
+            <w:tcW w:w="1542" w:type="dxa"/>
+          </w:tcPr>
+          <w:p>
+            <w:pPr>
+              <w:rPr>
+                <w:bCs/>
+              </w:rPr>
+            </w:pPr>
+          </w:p>
+        </w:tc>
+        <w:tc>
+          <w:tcPr>
+            <w:tcW w:w="1614" w:type="dxa"/>
+          </w:tcPr>
+          <w:p>
+            <w:pPr>
+              <w:rPr>
+                <w:bCs/>
+              </w:rPr>
+            </w:pPr>
+          </w:p>
+        </w:tc>
+        <w:tc>
+          <w:tcPr>
+            <w:tcW w:w="3341" w:type="dxa"/>
           </w:tcPr>
           <w:p>
             <w:pPr>
@@ -3903,7 +4319,7 @@
         </w:tc>
         <w:tc>
           <w:tcPr>
-            <w:tcW w:w="1125" w:type="dxa"/>
+            <w:tcW w:w="1124" w:type="dxa"/>
           </w:tcPr>
           <w:p>
             <w:pPr>
@@ -3921,7 +4337,7 @@
         </w:tc>
         <w:tc>
           <w:tcPr>
-            <w:tcW w:w="2447" w:type="dxa"/>
+            <w:tcW w:w="2421" w:type="dxa"/>
           </w:tcPr>
           <w:p>
             <w:pPr>
@@ -3939,7 +4355,7 @@
         </w:tc>
         <w:tc>
           <w:tcPr>
-            <w:tcW w:w="1701" w:type="dxa"/>
+            <w:tcW w:w="1695" w:type="dxa"/>
           </w:tcPr>
           <w:p>
             <w:pPr>
@@ -3957,7 +4373,7 @@
         </w:tc>
         <w:tc>
           <w:tcPr>
-            <w:tcW w:w="1429" w:type="dxa"/>
+            <w:tcW w:w="1424" w:type="dxa"/>
           </w:tcPr>
           <w:p>
             <w:pPr>
@@ -3975,7 +4391,7 @@
         </w:tc>
         <w:tc>
           <w:tcPr>
-            <w:tcW w:w="1761" w:type="dxa"/>
+            <w:tcW w:w="1756" w:type="dxa"/>
           </w:tcPr>
           <w:p>
             <w:pPr>
@@ -3993,19 +4409,19 @@
         </w:tc>
         <w:tc>
           <w:tcPr>
-            <w:tcW w:w="1418" w:type="dxa"/>
-          </w:tcPr>
-          <w:p>
-            <w:pPr>
-              <w:rPr>
-                <w:bCs/>
-              </w:rPr>
-            </w:pPr>
-          </w:p>
-        </w:tc>
-        <w:tc>
-          <w:tcPr>
-            <w:tcW w:w="1701" w:type="dxa"/>
+            <w:tcW w:w="1512" w:type="dxa"/>
+          </w:tcPr>
+          <w:p>
+            <w:pPr>
+              <w:rPr>
+                <w:bCs/>
+              </w:rPr>
+            </w:pPr>
+          </w:p>
+        </w:tc>
+        <w:tc>
+          <w:tcPr>
+            <w:tcW w:w="1686" w:type="dxa"/>
           </w:tcPr>
           <w:p>
             <w:pPr>
@@ -4023,7 +4439,7 @@
         </w:tc>
         <w:tc>
           <w:tcPr>
-            <w:tcW w:w="2126" w:type="dxa"/>
+            <w:tcW w:w="2114" w:type="dxa"/>
           </w:tcPr>
           <w:p>
             <w:pPr>
@@ -4041,31 +4457,31 @@
         </w:tc>
         <w:tc>
           <w:tcPr>
-            <w:tcW w:w="1559" w:type="dxa"/>
-          </w:tcPr>
-          <w:p>
-            <w:pPr>
-              <w:rPr>
-                <w:bCs/>
-              </w:rPr>
-            </w:pPr>
-          </w:p>
-        </w:tc>
-        <w:tc>
-          <w:tcPr>
-            <w:tcW w:w="1620" w:type="dxa"/>
-          </w:tcPr>
-          <w:p>
-            <w:pPr>
-              <w:rPr>
-                <w:bCs/>
-              </w:rPr>
-            </w:pPr>
-          </w:p>
-        </w:tc>
-        <w:tc>
-          <w:tcPr>
-            <w:tcW w:w="3342" w:type="dxa"/>
+            <w:tcW w:w="1542" w:type="dxa"/>
+          </w:tcPr>
+          <w:p>
+            <w:pPr>
+              <w:rPr>
+                <w:bCs/>
+              </w:rPr>
+            </w:pPr>
+          </w:p>
+        </w:tc>
+        <w:tc>
+          <w:tcPr>
+            <w:tcW w:w="1614" w:type="dxa"/>
+          </w:tcPr>
+          <w:p>
+            <w:pPr>
+              <w:rPr>
+                <w:bCs/>
+              </w:rPr>
+            </w:pPr>
+          </w:p>
+        </w:tc>
+        <w:tc>
+          <w:tcPr>
+            <w:tcW w:w="3341" w:type="dxa"/>
           </w:tcPr>
           <w:p>
             <w:pPr>
@@ -4103,7 +4519,7 @@
         </w:tc>
         <w:tc>
           <w:tcPr>
-            <w:tcW w:w="1125" w:type="dxa"/>
+            <w:tcW w:w="1124" w:type="dxa"/>
           </w:tcPr>
           <w:p>
             <w:pPr>
@@ -4121,7 +4537,7 @@
         </w:tc>
         <w:tc>
           <w:tcPr>
-            <w:tcW w:w="2447" w:type="dxa"/>
+            <w:tcW w:w="2421" w:type="dxa"/>
           </w:tcPr>
           <w:p>
             <w:pPr>
@@ -4139,7 +4555,7 @@
         </w:tc>
         <w:tc>
           <w:tcPr>
-            <w:tcW w:w="1701" w:type="dxa"/>
+            <w:tcW w:w="1695" w:type="dxa"/>
           </w:tcPr>
           <w:p>
             <w:pPr>
@@ -4157,7 +4573,7 @@
         </w:tc>
         <w:tc>
           <w:tcPr>
-            <w:tcW w:w="1429" w:type="dxa"/>
+            <w:tcW w:w="1424" w:type="dxa"/>
           </w:tcPr>
           <w:p>
             <w:pPr>
@@ -4175,7 +4591,7 @@
         </w:tc>
         <w:tc>
           <w:tcPr>
-            <w:tcW w:w="1761" w:type="dxa"/>
+            <w:tcW w:w="1756" w:type="dxa"/>
           </w:tcPr>
           <w:p>
             <w:pPr>
@@ -4193,19 +4609,19 @@
         </w:tc>
         <w:tc>
           <w:tcPr>
-            <w:tcW w:w="1418" w:type="dxa"/>
-          </w:tcPr>
-          <w:p>
-            <w:pPr>
-              <w:rPr>
-                <w:bCs/>
-              </w:rPr>
-            </w:pPr>
-          </w:p>
-        </w:tc>
-        <w:tc>
-          <w:tcPr>
-            <w:tcW w:w="1701" w:type="dxa"/>
+            <w:tcW w:w="1512" w:type="dxa"/>
+          </w:tcPr>
+          <w:p>
+            <w:pPr>
+              <w:rPr>
+                <w:bCs/>
+              </w:rPr>
+            </w:pPr>
+          </w:p>
+        </w:tc>
+        <w:tc>
+          <w:tcPr>
+            <w:tcW w:w="1686" w:type="dxa"/>
           </w:tcPr>
           <w:p>
             <w:pPr>
@@ -4223,7 +4639,7 @@
         </w:tc>
         <w:tc>
           <w:tcPr>
-            <w:tcW w:w="2126" w:type="dxa"/>
+            <w:tcW w:w="2114" w:type="dxa"/>
           </w:tcPr>
           <w:p>
             <w:pPr>
@@ -4241,31 +4657,31 @@
         </w:tc>
         <w:tc>
           <w:tcPr>
-            <w:tcW w:w="1559" w:type="dxa"/>
-          </w:tcPr>
-          <w:p>
-            <w:pPr>
-              <w:rPr>
-                <w:bCs/>
-              </w:rPr>
-            </w:pPr>
-          </w:p>
-        </w:tc>
-        <w:tc>
-          <w:tcPr>
-            <w:tcW w:w="1620" w:type="dxa"/>
-          </w:tcPr>
-          <w:p>
-            <w:pPr>
-              <w:rPr>
-                <w:bCs/>
-              </w:rPr>
-            </w:pPr>
-          </w:p>
-        </w:tc>
-        <w:tc>
-          <w:tcPr>
-            <w:tcW w:w="3342" w:type="dxa"/>
+            <w:tcW w:w="1542" w:type="dxa"/>
+          </w:tcPr>
+          <w:p>
+            <w:pPr>
+              <w:rPr>
+                <w:bCs/>
+              </w:rPr>
+            </w:pPr>
+          </w:p>
+        </w:tc>
+        <w:tc>
+          <w:tcPr>
+            <w:tcW w:w="1614" w:type="dxa"/>
+          </w:tcPr>
+          <w:p>
+            <w:pPr>
+              <w:rPr>
+                <w:bCs/>
+              </w:rPr>
+            </w:pPr>
+          </w:p>
+        </w:tc>
+        <w:tc>
+          <w:tcPr>
+            <w:tcW w:w="3341" w:type="dxa"/>
           </w:tcPr>
           <w:p>
             <w:pPr>
@@ -4297,7 +4713,7 @@
         </w:tc>
         <w:tc>
           <w:tcPr>
-            <w:tcW w:w="1125" w:type="dxa"/>
+            <w:tcW w:w="1124" w:type="dxa"/>
           </w:tcPr>
           <w:p>
             <w:pPr>
@@ -4315,7 +4731,7 @@
         </w:tc>
         <w:tc>
           <w:tcPr>
-            <w:tcW w:w="2447" w:type="dxa"/>
+            <w:tcW w:w="2421" w:type="dxa"/>
           </w:tcPr>
           <w:p>
             <w:pPr>
@@ -4333,7 +4749,7 @@
         </w:tc>
         <w:tc>
           <w:tcPr>
-            <w:tcW w:w="1701" w:type="dxa"/>
+            <w:tcW w:w="1695" w:type="dxa"/>
           </w:tcPr>
           <w:p>
             <w:pPr>
@@ -4351,7 +4767,7 @@
         </w:tc>
         <w:tc>
           <w:tcPr>
-            <w:tcW w:w="1429" w:type="dxa"/>
+            <w:tcW w:w="1424" w:type="dxa"/>
           </w:tcPr>
           <w:p>
             <w:pPr>
@@ -4369,7 +4785,7 @@
         </w:tc>
         <w:tc>
           <w:tcPr>
-            <w:tcW w:w="1761" w:type="dxa"/>
+            <w:tcW w:w="1756" w:type="dxa"/>
           </w:tcPr>
           <w:p>
             <w:pPr>
@@ -4387,19 +4803,19 @@
         </w:tc>
         <w:tc>
           <w:tcPr>
-            <w:tcW w:w="1418" w:type="dxa"/>
-          </w:tcPr>
-          <w:p>
-            <w:pPr>
-              <w:rPr>
-                <w:bCs/>
-              </w:rPr>
-            </w:pPr>
-          </w:p>
-        </w:tc>
-        <w:tc>
-          <w:tcPr>
-            <w:tcW w:w="1701" w:type="dxa"/>
+            <w:tcW w:w="1512" w:type="dxa"/>
+          </w:tcPr>
+          <w:p>
+            <w:pPr>
+              <w:rPr>
+                <w:bCs/>
+              </w:rPr>
+            </w:pPr>
+          </w:p>
+        </w:tc>
+        <w:tc>
+          <w:tcPr>
+            <w:tcW w:w="1686" w:type="dxa"/>
           </w:tcPr>
           <w:p>
             <w:pPr>
@@ -4417,7 +4833,7 @@
         </w:tc>
         <w:tc>
           <w:tcPr>
-            <w:tcW w:w="2126" w:type="dxa"/>
+            <w:tcW w:w="2114" w:type="dxa"/>
           </w:tcPr>
           <w:p>
             <w:pPr>
@@ -4435,31 +4851,31 @@
         </w:tc>
         <w:tc>
           <w:tcPr>
-            <w:tcW w:w="1559" w:type="dxa"/>
-          </w:tcPr>
-          <w:p>
-            <w:pPr>
-              <w:rPr>
-                <w:bCs/>
-              </w:rPr>
-            </w:pPr>
-          </w:p>
-        </w:tc>
-        <w:tc>
-          <w:tcPr>
-            <w:tcW w:w="1620" w:type="dxa"/>
-          </w:tcPr>
-          <w:p>
-            <w:pPr>
-              <w:rPr>
-                <w:bCs/>
-              </w:rPr>
-            </w:pPr>
-          </w:p>
-        </w:tc>
-        <w:tc>
-          <w:tcPr>
-            <w:tcW w:w="3342" w:type="dxa"/>
+            <w:tcW w:w="1542" w:type="dxa"/>
+          </w:tcPr>
+          <w:p>
+            <w:pPr>
+              <w:rPr>
+                <w:bCs/>
+              </w:rPr>
+            </w:pPr>
+          </w:p>
+        </w:tc>
+        <w:tc>
+          <w:tcPr>
+            <w:tcW w:w="1614" w:type="dxa"/>
+          </w:tcPr>
+          <w:p>
+            <w:pPr>
+              <w:rPr>
+                <w:bCs/>
+              </w:rPr>
+            </w:pPr>
+          </w:p>
+        </w:tc>
+        <w:tc>
+          <w:tcPr>
+            <w:tcW w:w="3341" w:type="dxa"/>
           </w:tcPr>
           <w:p>
             <w:pPr>
@@ -4471,6 +4887,397 @@
         </w:tc>
       </w:tr>
     </w:tbl>
+    <w:p>
+      <w:pPr>
+        <w:rPr>
+          <w:bCs/>
+        </w:rPr>
+      </w:pPr>
+    </w:p>
+    <w:p>
+      <w:pPr>
+        <w:rPr>
+          <w:bCs/>
+        </w:rPr>
+      </w:pPr>
+    </w:p>
+    <w:p>
+      <w:pPr>
+        <w:rPr>
+          <w:bCs/>
+        </w:rPr>
+      </w:pPr>
+    </w:p>
+    <w:p>
+      <w:pPr>
+        <w:rPr>
+          <w:bCs/>
+        </w:rPr>
+      </w:pPr>
+    </w:p>
+    <w:p>
+      <w:pPr>
+        <w:rPr>
+          <w:bCs/>
+        </w:rPr>
+      </w:pPr>
+    </w:p>
+    <w:tbl>
+      <w:tblPr>
+        <w:tblStyle w:val="TableGrid"/>
+        <w:tblW w:w="20549" w:type="dxa"/>
+        <w:tblLook w:val="04A0" w:firstRow="1" w:lastRow="0" w:firstColumn="1" w:lastColumn="0" w:noHBand="0" w:noVBand="1"/>
+      </w:tblPr>
+      <w:tblGrid>
+        <w:gridCol w:w="1105"/>
+        <w:gridCol w:w="1260"/>
+        <w:gridCol w:w="979"/>
+        <w:gridCol w:w="4579"/>
+        <w:gridCol w:w="1724"/>
+        <w:gridCol w:w="1559"/>
+        <w:gridCol w:w="1417"/>
+        <w:gridCol w:w="1841"/>
+        <w:gridCol w:w="2174"/>
+        <w:gridCol w:w="3911"/>
+      </w:tblGrid>
+      <w:tr>
+        <w:tc>
+          <w:tcPr>
+            <w:tcW w:w="1105" w:type="dxa"/>
+          </w:tcPr>
+          <w:p>
+            <w:r>
+              <w:lastRenderedPageBreak/>
+              <w:t>Change ID</w:t>
+            </w:r>
+          </w:p>
+        </w:tc>
+        <w:tc>
+          <w:tcPr>
+            <w:tcW w:w="1260" w:type="dxa"/>
+          </w:tcPr>
+          <w:p>
+            <w:r>
+              <w:t>GIT Commit ID</w:t>
+            </w:r>
+          </w:p>
+        </w:tc>
+        <w:tc>
+          <w:tcPr>
+            <w:tcW w:w="979" w:type="dxa"/>
+          </w:tcPr>
+          <w:p>
+            <w:r>
+              <w:t>Bug ID</w:t>
+            </w:r>
+          </w:p>
+        </w:tc>
+        <w:tc>
+          <w:tcPr>
+            <w:tcW w:w="4579" w:type="dxa"/>
+          </w:tcPr>
+          <w:p>
+            <w:r>
+              <w:t>Description of Change</w:t>
+            </w:r>
+          </w:p>
+        </w:tc>
+        <w:tc>
+          <w:tcPr>
+            <w:tcW w:w="1724" w:type="dxa"/>
+          </w:tcPr>
+          <w:p>
+            <w:pPr>
+              <w:jc w:val="center"/>
+            </w:pPr>
+            <w:r>
+              <w:t>Files Changed</w:t>
+            </w:r>
+          </w:p>
+        </w:tc>
+        <w:tc>
+          <w:tcPr>
+            <w:tcW w:w="1559" w:type="dxa"/>
+          </w:tcPr>
+          <w:p>
+            <w:r>
+              <w:t xml:space="preserve">Date Received </w:t>
+            </w:r>
+          </w:p>
+        </w:tc>
+        <w:tc>
+          <w:tcPr>
+            <w:tcW w:w="1417" w:type="dxa"/>
+          </w:tcPr>
+          <w:p>
+            <w:r>
+              <w:t>Date Changed</w:t>
+            </w:r>
+          </w:p>
+        </w:tc>
+        <w:tc>
+          <w:tcPr>
+            <w:tcW w:w="1841" w:type="dxa"/>
+          </w:tcPr>
+          <w:p>
+            <w:r>
+              <w:t>Initiator By</w:t>
+            </w:r>
+            <w:r>
+              <w:br/>
+              <w:t>(Who Changed)</w:t>
+            </w:r>
+          </w:p>
+        </w:tc>
+        <w:tc>
+          <w:tcPr>
+            <w:tcW w:w="2174" w:type="dxa"/>
+          </w:tcPr>
+          <w:p>
+            <w:r>
+              <w:t>Change Checked By</w:t>
+            </w:r>
+          </w:p>
+        </w:tc>
+        <w:tc>
+          <w:tcPr>
+            <w:tcW w:w="3911" w:type="dxa"/>
+          </w:tcPr>
+          <w:p>
+            <w:r>
+              <w:t>Notes</w:t>
+            </w:r>
+          </w:p>
+        </w:tc>
+      </w:tr>
+      <w:tr>
+        <w:tc>
+          <w:tcPr>
+            <w:tcW w:w="1105" w:type="dxa"/>
+          </w:tcPr>
+          <w:p>
+            <w:r>
+              <w:t>CHGE001</w:t>
+            </w:r>
+          </w:p>
+        </w:tc>
+        <w:tc>
+          <w:tcPr>
+            <w:tcW w:w="1260" w:type="dxa"/>
+          </w:tcPr>
+          <w:p>
+            <w:r>
+              <w:t>B2283df</w:t>
+            </w:r>
+          </w:p>
+        </w:tc>
+        <w:tc>
+          <w:tcPr>
+            <w:tcW w:w="979" w:type="dxa"/>
+          </w:tcPr>
+          <w:p>
+            <w:r>
+              <w:t>BUG001</w:t>
+            </w:r>
+          </w:p>
+        </w:tc>
+        <w:tc>
+          <w:tcPr>
+            <w:tcW w:w="4579" w:type="dxa"/>
+          </w:tcPr>
+          <w:p>
+            <w:r>
+              <w:t>All methods inside the main class are set to private aswell as data member variables. To be able to perform email unit testing on each method the methods need to be made available without running the main class</w:t>
+            </w:r>
+            <w:r>
+              <w:t xml:space="preserve">. </w:t>
+            </w:r>
+          </w:p>
+          <w:p>
+            <w:pPr>
+              <w:pStyle w:val="ListParagraph"/>
+              <w:numPr>
+                <w:ilvl w:val="0"/>
+                <w:numId w:val="33"/>
+              </w:numPr>
+            </w:pPr>
+            <w:r>
+              <w:t>AllProjects – made public</w:t>
+            </w:r>
+          </w:p>
+          <w:p>
+            <w:pPr>
+              <w:pStyle w:val="ListParagraph"/>
+              <w:numPr>
+                <w:ilvl w:val="0"/>
+                <w:numId w:val="33"/>
+              </w:numPr>
+            </w:pPr>
+            <w:r>
+              <w:t>currentProjShowing – made public</w:t>
+            </w:r>
+          </w:p>
+          <w:p>
+            <w:pPr>
+              <w:pStyle w:val="ListParagraph"/>
+              <w:numPr>
+                <w:ilvl w:val="0"/>
+                <w:numId w:val="33"/>
+              </w:numPr>
+            </w:pPr>
+            <w:r>
+              <w:t>listProjects – made public</w:t>
+            </w:r>
+          </w:p>
+          <w:p>
+            <w:pPr>
+              <w:pStyle w:val="ListParagraph"/>
+              <w:numPr>
+                <w:ilvl w:val="0"/>
+                <w:numId w:val="33"/>
+              </w:numPr>
+            </w:pPr>
+            <w:r>
+              <w:t xml:space="preserve">addProject – made public </w:t>
+            </w:r>
+          </w:p>
+          <w:p>
+            <w:pPr>
+              <w:pStyle w:val="ListParagraph"/>
+              <w:numPr>
+                <w:ilvl w:val="0"/>
+                <w:numId w:val="33"/>
+              </w:numPr>
+            </w:pPr>
+            <w:r>
+              <w:t xml:space="preserve">listEmails – made public </w:t>
+            </w:r>
+          </w:p>
+          <w:p>
+            <w:pPr>
+              <w:pStyle w:val="ListParagraph"/>
+              <w:numPr>
+                <w:ilvl w:val="0"/>
+                <w:numId w:val="33"/>
+              </w:numPr>
+            </w:pPr>
+            <w:r>
+              <w:t xml:space="preserve">listPhases – made public </w:t>
+            </w:r>
+          </w:p>
+          <w:p>
+            <w:pPr>
+              <w:pStyle w:val="ListParagraph"/>
+              <w:numPr>
+                <w:ilvl w:val="0"/>
+                <w:numId w:val="33"/>
+              </w:numPr>
+            </w:pPr>
+            <w:r>
+              <w:t>listContacts – made public</w:t>
+            </w:r>
+          </w:p>
+          <w:p>
+            <w:pPr>
+              <w:pStyle w:val="ListParagraph"/>
+              <w:numPr>
+                <w:ilvl w:val="0"/>
+                <w:numId w:val="33"/>
+              </w:numPr>
+            </w:pPr>
+            <w:r>
+              <w:t>addEmail – made public</w:t>
+            </w:r>
+          </w:p>
+          <w:p>
+            <w:pPr>
+              <w:pStyle w:val="ListParagraph"/>
+              <w:numPr>
+                <w:ilvl w:val="0"/>
+                <w:numId w:val="33"/>
+              </w:numPr>
+            </w:pPr>
+            <w:r>
+              <w:t>ChangeProjectPhase – made public</w:t>
+            </w:r>
+          </w:p>
+        </w:tc>
+        <w:tc>
+          <w:tcPr>
+            <w:tcW w:w="1724" w:type="dxa"/>
+          </w:tcPr>
+          <w:p>
+            <w:r>
+              <w:t>CompanyEmail</w:t>
+            </w:r>
+            <w:r>
+              <w:br/>
+              <w:t>(emailMessage)</w:t>
+            </w:r>
+          </w:p>
+        </w:tc>
+        <w:tc>
+          <w:tcPr>
+            <w:tcW w:w="1559" w:type="dxa"/>
+          </w:tcPr>
+          <w:p>
+            <w:r>
+              <w:t>01/05/2018</w:t>
+            </w:r>
+          </w:p>
+        </w:tc>
+        <w:tc>
+          <w:tcPr>
+            <w:tcW w:w="1417" w:type="dxa"/>
+          </w:tcPr>
+          <w:p>
+            <w:r>
+              <w:t>02/05/2018</w:t>
+            </w:r>
+          </w:p>
+        </w:tc>
+        <w:tc>
+          <w:tcPr>
+            <w:tcW w:w="1841" w:type="dxa"/>
+          </w:tcPr>
+          <w:p>
+            <w:r>
+              <w:t>Aidan Reed</w:t>
+            </w:r>
+          </w:p>
+        </w:tc>
+        <w:tc>
+          <w:tcPr>
+            <w:tcW w:w="2174" w:type="dxa"/>
+          </w:tcPr>
+          <w:p>
+            <w:r>
+              <w:t>Ram Raja</w:t>
+            </w:r>
+          </w:p>
+        </w:tc>
+        <w:tc>
+          <w:tcPr>
+            <w:tcW w:w="3911" w:type="dxa"/>
+          </w:tcPr>
+          <w:p>
+            <w:r>
+              <w:t>Junit tests that were created and failing as a result o</w:t>
+            </w:r>
+            <w:r>
+              <w:t>f this should now start to work – Ram Raja.</w:t>
+            </w:r>
+          </w:p>
+        </w:tc>
+      </w:tr>
+    </w:tbl>
+    <w:p>
+      <w:pPr>
+        <w:rPr>
+          <w:bCs/>
+        </w:rPr>
+      </w:pPr>
+    </w:p>
     <w:p>
       <w:pPr>
         <w:rPr>
@@ -4513,7 +5320,6 @@
           </w:tcPr>
           <w:p>
             <w:r>
-              <w:lastRenderedPageBreak/>
               <w:t>Problem ID</w:t>
             </w:r>
           </w:p>
@@ -4734,10 +5540,11 @@
               <w:cnfStyle w:val="000000000000" w:firstRow="0" w:lastRow="0" w:firstColumn="0" w:lastColumn="0" w:oddVBand="0" w:evenVBand="0" w:oddHBand="0" w:evenHBand="0" w:firstRowFirstColumn="0" w:firstRowLastColumn="0" w:lastRowFirstColumn="0" w:lastRowLastColumn="0"/>
             </w:pPr>
             <w:r>
-              <w:t xml:space="preserve">Error when adding new project to the system. Receives No Line found. </w:t>
-            </w:r>
-            <w:r>
-              <w:t>There is a method call nextLine on the scanner object passed into the Add Project method which is removing the input and infact needs to be entered twice</w:t>
+              <w:t xml:space="preserve">Error when adding new project to the system. Receives No Line found. There is a method call nextLine on the scanner object passed into the Add Project method which is removing the </w:t>
+            </w:r>
+            <w:r>
+              <w:lastRenderedPageBreak/>
+              <w:t>input and infact needs to be entered twice</w:t>
             </w:r>
           </w:p>
         </w:tc>
@@ -4750,6 +5557,7 @@
               <w:cnfStyle w:val="000000000000" w:firstRow="0" w:lastRow="0" w:firstColumn="0" w:lastColumn="0" w:oddVBand="0" w:evenVBand="0" w:oddHBand="0" w:evenHBand="0" w:firstRowFirstColumn="0" w:firstRowLastColumn="0" w:lastRowFirstColumn="0" w:lastRowLastColumn="0"/>
             </w:pPr>
             <w:r>
+              <w:lastRenderedPageBreak/>
               <w:t>110-111</w:t>
             </w:r>
           </w:p>
@@ -4882,8 +5690,6 @@
             <w:r>
               <w:t>No – other functions call this method</w:t>
             </w:r>
-            <w:bookmarkStart w:id="0" w:name="_GoBack"/>
-            <w:bookmarkEnd w:id="0"/>
           </w:p>
         </w:tc>
         <w:tc>
@@ -7346,6 +8152,119 @@
     </w:lvl>
   </w:abstractNum>
   <w:abstractNum w:abstractNumId="26" w15:restartNumberingAfterBreak="0">
+    <w:nsid w:val="579C5026"/>
+    <w:multiLevelType w:val="hybridMultilevel"/>
+    <w:tmpl w:val="AE2C6B6E"/>
+    <w:lvl w:ilvl="0" w:tplc="D8F4A81C">
+      <w:start w:val="1"/>
+      <w:numFmt w:val="bullet"/>
+      <w:lvlText w:val="-"/>
+      <w:lvlJc w:val="left"/>
+      <w:pPr>
+        <w:ind w:left="720" w:hanging="360"/>
+      </w:pPr>
+      <w:rPr>
+        <w:rFonts w:ascii="Trebuchet MS" w:eastAsiaTheme="minorHAnsi" w:hAnsi="Trebuchet MS" w:cstheme="minorBidi" w:hint="default"/>
+      </w:rPr>
+    </w:lvl>
+    <w:lvl w:ilvl="1" w:tplc="04090003" w:tentative="1">
+      <w:start w:val="1"/>
+      <w:numFmt w:val="bullet"/>
+      <w:lvlText w:val="o"/>
+      <w:lvlJc w:val="left"/>
+      <w:pPr>
+        <w:ind w:left="1440" w:hanging="360"/>
+      </w:pPr>
+      <w:rPr>
+        <w:rFonts w:ascii="Courier New" w:hAnsi="Courier New" w:cs="Courier New" w:hint="default"/>
+      </w:rPr>
+    </w:lvl>
+    <w:lvl w:ilvl="2" w:tplc="04090005" w:tentative="1">
+      <w:start w:val="1"/>
+      <w:numFmt w:val="bullet"/>
+      <w:lvlText w:val=""/>
+      <w:lvlJc w:val="left"/>
+      <w:pPr>
+        <w:ind w:left="2160" w:hanging="360"/>
+      </w:pPr>
+      <w:rPr>
+        <w:rFonts w:ascii="Wingdings" w:hAnsi="Wingdings" w:hint="default"/>
+      </w:rPr>
+    </w:lvl>
+    <w:lvl w:ilvl="3" w:tplc="04090001" w:tentative="1">
+      <w:start w:val="1"/>
+      <w:numFmt w:val="bullet"/>
+      <w:lvlText w:val=""/>
+      <w:lvlJc w:val="left"/>
+      <w:pPr>
+        <w:ind w:left="2880" w:hanging="360"/>
+      </w:pPr>
+      <w:rPr>
+        <w:rFonts w:ascii="Symbol" w:hAnsi="Symbol" w:hint="default"/>
+      </w:rPr>
+    </w:lvl>
+    <w:lvl w:ilvl="4" w:tplc="04090003" w:tentative="1">
+      <w:start w:val="1"/>
+      <w:numFmt w:val="bullet"/>
+      <w:lvlText w:val="o"/>
+      <w:lvlJc w:val="left"/>
+      <w:pPr>
+        <w:ind w:left="3600" w:hanging="360"/>
+      </w:pPr>
+      <w:rPr>
+        <w:rFonts w:ascii="Courier New" w:hAnsi="Courier New" w:cs="Courier New" w:hint="default"/>
+      </w:rPr>
+    </w:lvl>
+    <w:lvl w:ilvl="5" w:tplc="04090005" w:tentative="1">
+      <w:start w:val="1"/>
+      <w:numFmt w:val="bullet"/>
+      <w:lvlText w:val=""/>
+      <w:lvlJc w:val="left"/>
+      <w:pPr>
+        <w:ind w:left="4320" w:hanging="360"/>
+      </w:pPr>
+      <w:rPr>
+        <w:rFonts w:ascii="Wingdings" w:hAnsi="Wingdings" w:hint="default"/>
+      </w:rPr>
+    </w:lvl>
+    <w:lvl w:ilvl="6" w:tplc="04090001" w:tentative="1">
+      <w:start w:val="1"/>
+      <w:numFmt w:val="bullet"/>
+      <w:lvlText w:val=""/>
+      <w:lvlJc w:val="left"/>
+      <w:pPr>
+        <w:ind w:left="5040" w:hanging="360"/>
+      </w:pPr>
+      <w:rPr>
+        <w:rFonts w:ascii="Symbol" w:hAnsi="Symbol" w:hint="default"/>
+      </w:rPr>
+    </w:lvl>
+    <w:lvl w:ilvl="7" w:tplc="04090003" w:tentative="1">
+      <w:start w:val="1"/>
+      <w:numFmt w:val="bullet"/>
+      <w:lvlText w:val="o"/>
+      <w:lvlJc w:val="left"/>
+      <w:pPr>
+        <w:ind w:left="5760" w:hanging="360"/>
+      </w:pPr>
+      <w:rPr>
+        <w:rFonts w:ascii="Courier New" w:hAnsi="Courier New" w:cs="Courier New" w:hint="default"/>
+      </w:rPr>
+    </w:lvl>
+    <w:lvl w:ilvl="8" w:tplc="04090005" w:tentative="1">
+      <w:start w:val="1"/>
+      <w:numFmt w:val="bullet"/>
+      <w:lvlText w:val=""/>
+      <w:lvlJc w:val="left"/>
+      <w:pPr>
+        <w:ind w:left="6480" w:hanging="360"/>
+      </w:pPr>
+      <w:rPr>
+        <w:rFonts w:ascii="Wingdings" w:hAnsi="Wingdings" w:hint="default"/>
+      </w:rPr>
+    </w:lvl>
+  </w:abstractNum>
+  <w:abstractNum w:abstractNumId="27" w15:restartNumberingAfterBreak="0">
     <w:nsid w:val="5DA83A1E"/>
     <w:multiLevelType w:val="hybridMultilevel"/>
     <w:tmpl w:val="BE1CF332"/>
@@ -7458,7 +8377,7 @@
       </w:rPr>
     </w:lvl>
   </w:abstractNum>
-  <w:abstractNum w:abstractNumId="27" w15:restartNumberingAfterBreak="0">
+  <w:abstractNum w:abstractNumId="28" w15:restartNumberingAfterBreak="0">
     <w:nsid w:val="6844367E"/>
     <w:multiLevelType w:val="hybridMultilevel"/>
     <w:tmpl w:val="732CB7CC"/>
@@ -7571,7 +8490,7 @@
       </w:rPr>
     </w:lvl>
   </w:abstractNum>
-  <w:abstractNum w:abstractNumId="28" w15:restartNumberingAfterBreak="0">
+  <w:abstractNum w:abstractNumId="29" w15:restartNumberingAfterBreak="0">
     <w:nsid w:val="68B538A9"/>
     <w:multiLevelType w:val="hybridMultilevel"/>
     <w:tmpl w:val="4CBACEBE"/>
@@ -7660,7 +8579,7 @@
       </w:pPr>
     </w:lvl>
   </w:abstractNum>
-  <w:abstractNum w:abstractNumId="29" w15:restartNumberingAfterBreak="0">
+  <w:abstractNum w:abstractNumId="30" w15:restartNumberingAfterBreak="0">
     <w:nsid w:val="6F9F6D68"/>
     <w:multiLevelType w:val="hybridMultilevel"/>
     <w:tmpl w:val="EDA2079A"/>
@@ -7746,7 +8665,7 @@
       </w:pPr>
     </w:lvl>
   </w:abstractNum>
-  <w:abstractNum w:abstractNumId="30" w15:restartNumberingAfterBreak="0">
+  <w:abstractNum w:abstractNumId="31" w15:restartNumberingAfterBreak="0">
     <w:nsid w:val="7E8F175E"/>
     <w:multiLevelType w:val="hybridMultilevel"/>
     <w:tmpl w:val="451A8D58"/>
@@ -7835,7 +8754,7 @@
       </w:pPr>
     </w:lvl>
   </w:abstractNum>
-  <w:abstractNum w:abstractNumId="31" w15:restartNumberingAfterBreak="0">
+  <w:abstractNum w:abstractNumId="32" w15:restartNumberingAfterBreak="0">
     <w:nsid w:val="7EA71615"/>
     <w:multiLevelType w:val="hybridMultilevel"/>
     <w:tmpl w:val="AEAC6F3E"/>
@@ -7970,7 +8889,7 @@
     <w:abstractNumId w:val="10"/>
   </w:num>
   <w:num w:numId="8">
-    <w:abstractNumId w:val="29"/>
+    <w:abstractNumId w:val="30"/>
   </w:num>
   <w:num w:numId="9">
     <w:abstractNumId w:val="19"/>
@@ -7991,7 +8910,7 @@
     <w:abstractNumId w:val="24"/>
   </w:num>
   <w:num w:numId="15">
-    <w:abstractNumId w:val="31"/>
+    <w:abstractNumId w:val="32"/>
   </w:num>
   <w:num w:numId="16">
     <w:abstractNumId w:val="21"/>
@@ -8000,10 +8919,10 @@
     <w:abstractNumId w:val="7"/>
   </w:num>
   <w:num w:numId="18">
-    <w:abstractNumId w:val="27"/>
+    <w:abstractNumId w:val="28"/>
   </w:num>
   <w:num w:numId="19">
-    <w:abstractNumId w:val="26"/>
+    <w:abstractNumId w:val="27"/>
   </w:num>
   <w:num w:numId="20">
     <w:abstractNumId w:val="0"/>
@@ -8027,13 +8946,13 @@
     <w:abstractNumId w:val="22"/>
   </w:num>
   <w:num w:numId="27">
-    <w:abstractNumId w:val="28"/>
+    <w:abstractNumId w:val="29"/>
   </w:num>
   <w:num w:numId="28">
     <w:abstractNumId w:val="9"/>
   </w:num>
   <w:num w:numId="29">
-    <w:abstractNumId w:val="30"/>
+    <w:abstractNumId w:val="31"/>
   </w:num>
   <w:num w:numId="30">
     <w:abstractNumId w:val="8"/>
@@ -8043,6 +8962,9 @@
   </w:num>
   <w:num w:numId="32">
     <w:abstractNumId w:val="11"/>
+  </w:num>
+  <w:num w:numId="33">
+    <w:abstractNumId w:val="26"/>
   </w:num>
   <w:numIdMacAtCleanup w:val="10"/>
 </w:numbering>
@@ -9580,7 +10502,7 @@
 </file>
 
 <file path=customXml/itemProps1.xml><?xml version="1.0" encoding="utf-8"?>
-<ds:datastoreItem xmlns:ds="http://schemas.openxmlformats.org/officeDocument/2006/customXml" ds:itemID="{020CC890-2530-B247-8F5B-C5DC8DBF15AB}">
+<ds:datastoreItem xmlns:ds="http://schemas.openxmlformats.org/officeDocument/2006/customXml" ds:itemID="{A1FAFCF7-BC17-BE43-A4BC-FFD44633ADF4}">
   <ds:schemaRefs>
     <ds:schemaRef ds:uri="http://schemas.openxmlformats.org/officeDocument/2006/bibliography"/>
   </ds:schemaRefs>

</xml_diff>